<commit_message>
#17 should solve most of the issues mentioned in review
</commit_message>
<xml_diff>
--- a/Documentation/Database diagram.docx
+++ b/Documentation/Database diagram.docx
@@ -13,6 +13,24 @@
         <w:rPr>
           <w:lang w:val="en-US"/>
         </w:rPr>
+        <w:t>4.3</w:t>
+      </w:r>
+      <w:r>
+        <w:rPr>
+          <w:lang w:val="en-US"/>
+        </w:rPr>
+        <w:t>.</w:t>
+      </w:r>
+      <w:r>
+        <w:rPr>
+          <w:lang w:val="en-US"/>
+        </w:rPr>
+        <w:t xml:space="preserve"> </w:t>
+      </w:r>
+      <w:r>
+        <w:rPr>
+          <w:lang w:val="en-US"/>
+        </w:rPr>
         <w:t>Conceptual database design</w:t>
       </w:r>
     </w:p>
@@ -27,6 +45,24 @@
         <w:rPr>
           <w:lang w:val="en-US"/>
         </w:rPr>
+        <w:t>4.3.1</w:t>
+      </w:r>
+      <w:r>
+        <w:rPr>
+          <w:lang w:val="en-US"/>
+        </w:rPr>
+        <w:t>.</w:t>
+      </w:r>
+      <w:r>
+        <w:rPr>
+          <w:lang w:val="en-US"/>
+        </w:rPr>
+        <w:t xml:space="preserve"> </w:t>
+      </w:r>
+      <w:r>
+        <w:rPr>
+          <w:lang w:val="en-US"/>
+        </w:rPr>
         <w:t>Entity Relationship (ER) Diagrams</w:t>
       </w:r>
     </w:p>
@@ -41,8 +77,26 @@
         <w:rPr>
           <w:lang w:val="en-US"/>
         </w:rPr>
+        <w:t xml:space="preserve">a. </w:t>
+      </w:r>
+      <w:commentRangeStart w:id="0"/>
+      <w:r>
+        <w:rPr>
+          <w:lang w:val="en-US"/>
+        </w:rPr>
         <w:t>Overview:</w:t>
       </w:r>
+      <w:commentRangeEnd w:id="0"/>
+      <w:r>
+        <w:rPr>
+          <w:rStyle w:val="Komentraatsauce"/>
+          <w:rFonts w:asciiTheme="minorHAnsi" w:eastAsiaTheme="minorHAnsi" w:hAnsiTheme="minorHAnsi" w:cstheme="minorBidi"/>
+          <w:color w:val="auto"/>
+        </w:rPr>
+        <w:commentReference w:id="0"/>
+      </w:r>
+      <w:bookmarkStart w:id="1" w:name="_GoBack"/>
+      <w:bookmarkEnd w:id="1"/>
     </w:p>
     <w:p>
       <w:pPr>
@@ -80,6 +134,12 @@
         <w:rPr>
           <w:lang w:val="en-US"/>
         </w:rPr>
+        <w:t xml:space="preserve">b. </w:t>
+      </w:r>
+      <w:r>
+        <w:rPr>
+          <w:lang w:val="en-US"/>
+        </w:rPr>
         <w:t>Implementation</w:t>
       </w:r>
       <w:r>
@@ -145,6 +205,7 @@
       </w:r>
       <w:r>
         <w:rPr>
+          <w:highlight w:val="yellow"/>
           <w:lang w:val="en-US"/>
         </w:rPr>
         <w:t>Figure 1</w:t>
@@ -202,6 +263,7 @@
       <w:pPr>
         <w:keepNext/>
       </w:pPr>
+      <w:commentRangeStart w:id="2"/>
       <w:r>
         <w:rPr>
           <w:noProof/>
@@ -222,7 +284,7 @@
                     <pic:cNvPicPr/>
                   </pic:nvPicPr>
                   <pic:blipFill>
-                    <a:blip r:embed="rId5"/>
+                    <a:blip r:embed="rId8"/>
                     <a:stretch>
                       <a:fillRect/>
                     </a:stretch>
@@ -242,41 +304,56 @@
           </wp:inline>
         </w:drawing>
       </w:r>
+      <w:commentRangeEnd w:id="2"/>
+      <w:r>
+        <w:rPr>
+          <w:rStyle w:val="Komentraatsauce"/>
+        </w:rPr>
+        <w:commentReference w:id="2"/>
+      </w:r>
     </w:p>
     <w:p>
       <w:pPr>
         <w:pStyle w:val="Parakstszemobjekta"/>
       </w:pPr>
       <w:r>
+        <w:rPr>
+          <w:highlight w:val="yellow"/>
+        </w:rPr>
         <w:t xml:space="preserve">Figure </w:t>
       </w:r>
       <w:r>
         <w:rPr>
           <w:noProof/>
+          <w:highlight w:val="yellow"/>
         </w:rPr>
         <w:fldChar w:fldCharType="begin"/>
       </w:r>
       <w:r>
         <w:rPr>
           <w:noProof/>
+          <w:highlight w:val="yellow"/>
         </w:rPr>
         <w:instrText xml:space="preserve"> SEQ Figure \* ARABIC </w:instrText>
       </w:r>
       <w:r>
         <w:rPr>
           <w:noProof/>
+          <w:highlight w:val="yellow"/>
         </w:rPr>
         <w:fldChar w:fldCharType="separate"/>
       </w:r>
       <w:r>
         <w:rPr>
           <w:noProof/>
+          <w:highlight w:val="yellow"/>
         </w:rPr>
         <w:t>1</w:t>
       </w:r>
       <w:r>
         <w:rPr>
           <w:noProof/>
+          <w:highlight w:val="yellow"/>
         </w:rPr>
         <w:fldChar w:fldCharType="end"/>
       </w:r>
@@ -362,6 +439,24 @@
           <w:lang w:val="en-US"/>
         </w:rPr>
         <w:lastRenderedPageBreak/>
+        <w:t>4.3.2</w:t>
+      </w:r>
+      <w:r>
+        <w:rPr>
+          <w:lang w:val="en-US"/>
+        </w:rPr>
+        <w:t>.</w:t>
+      </w:r>
+      <w:r>
+        <w:rPr>
+          <w:lang w:val="en-US"/>
+        </w:rPr>
+        <w:t xml:space="preserve"> </w:t>
+      </w:r>
+      <w:r>
+        <w:rPr>
+          <w:lang w:val="en-US"/>
+        </w:rPr>
         <w:t>Enhanced Entity Relationship (EER) Diagrams</w:t>
       </w:r>
     </w:p>
@@ -372,6 +467,12 @@
           <w:lang w:eastAsia="en-GB"/>
         </w:rPr>
       </w:pPr>
+      <w:r>
+        <w:rPr>
+          <w:lang w:eastAsia="en-GB"/>
+        </w:rPr>
+        <w:t xml:space="preserve">a. </w:t>
+      </w:r>
       <w:r>
         <w:rPr>
           <w:lang w:eastAsia="en-GB"/>
@@ -575,6 +676,12 @@
         <w:rPr>
           <w:lang w:val="en-US"/>
         </w:rPr>
+        <w:t xml:space="preserve">b. </w:t>
+      </w:r>
+      <w:r>
+        <w:rPr>
+          <w:lang w:val="en-US"/>
+        </w:rPr>
         <w:t>Implementation</w:t>
       </w:r>
       <w:r>
@@ -616,6 +723,7 @@
       </w:r>
       <w:r>
         <w:rPr>
+          <w:highlight w:val="yellow"/>
           <w:lang w:val="en-US"/>
         </w:rPr>
         <w:t>Figure 2</w:t>
@@ -651,7 +759,7 @@
                     <pic:cNvPicPr/>
                   </pic:nvPicPr>
                   <pic:blipFill>
-                    <a:blip r:embed="rId6"/>
+                    <a:blip r:embed="rId9"/>
                     <a:stretch>
                       <a:fillRect/>
                     </a:stretch>
@@ -677,42 +785,59 @@
         <w:pStyle w:val="Parakstszemobjekta"/>
       </w:pPr>
       <w:r>
+        <w:rPr>
+          <w:highlight w:val="yellow"/>
+        </w:rPr>
         <w:t xml:space="preserve">Figure </w:t>
       </w:r>
       <w:r>
         <w:rPr>
           <w:noProof/>
+          <w:highlight w:val="yellow"/>
         </w:rPr>
         <w:fldChar w:fldCharType="begin"/>
       </w:r>
       <w:r>
         <w:rPr>
           <w:noProof/>
+          <w:highlight w:val="yellow"/>
         </w:rPr>
         <w:instrText xml:space="preserve"> SEQ Figure \* ARABIC </w:instrText>
       </w:r>
       <w:r>
         <w:rPr>
           <w:noProof/>
+          <w:highlight w:val="yellow"/>
         </w:rPr>
         <w:fldChar w:fldCharType="separate"/>
       </w:r>
       <w:r>
         <w:rPr>
           <w:noProof/>
+          <w:highlight w:val="yellow"/>
         </w:rPr>
         <w:t>2</w:t>
       </w:r>
       <w:r>
         <w:rPr>
           <w:noProof/>
+          <w:highlight w:val="yellow"/>
         </w:rPr>
         <w:fldChar w:fldCharType="end"/>
       </w:r>
     </w:p>
     <w:p>
       <w:r>
-        <w:t>The connection between Figure 1 and 2 can be easily observed, with main difference here being the implementation of s</w:t>
+        <w:t xml:space="preserve">The connection between </w:t>
+      </w:r>
+      <w:r>
+        <w:rPr>
+          <w:highlight w:val="yellow"/>
+        </w:rPr>
+        <w:t>Figure 1 and 2</w:t>
+      </w:r>
+      <w:r>
+        <w:t xml:space="preserve"> can be easily observed, with main difference here being the implementation of s</w:t>
       </w:r>
       <w:r>
         <w:t>ubclasses</w:t>
@@ -775,6 +900,15 @@
       </w:pPr>
       <w:r>
         <w:lastRenderedPageBreak/>
+        <w:t>4.3.3</w:t>
+      </w:r>
+      <w:r>
+        <w:t>.</w:t>
+      </w:r>
+      <w:r>
+        <w:t xml:space="preserve"> </w:t>
+      </w:r>
+      <w:r>
         <w:t>Database diagram</w:t>
       </w:r>
     </w:p>
@@ -789,6 +923,12 @@
         <w:rPr>
           <w:lang w:eastAsia="en-GB"/>
         </w:rPr>
+        <w:t xml:space="preserve">a. </w:t>
+      </w:r>
+      <w:r>
+        <w:rPr>
+          <w:lang w:eastAsia="en-GB"/>
+        </w:rPr>
         <w:t>Overview:</w:t>
       </w:r>
     </w:p>
@@ -846,6 +986,12 @@
         <w:rPr>
           <w:lang w:val="en-US"/>
         </w:rPr>
+        <w:t xml:space="preserve">b. </w:t>
+      </w:r>
+      <w:r>
+        <w:rPr>
+          <w:lang w:val="en-US"/>
+        </w:rPr>
         <w:t>Mapping EER Model Constructs to Relations</w:t>
       </w:r>
       <w:r>
@@ -957,8 +1103,6 @@
         </w:rPr>
         <w:t xml:space="preserve"> </w:t>
       </w:r>
-      <w:bookmarkStart w:id="0" w:name="_GoBack"/>
-      <w:bookmarkEnd w:id="0"/>
     </w:p>
     <w:p>
       <w:pPr>
@@ -1253,6 +1397,12 @@
         <w:rPr>
           <w:lang w:eastAsia="en-GB"/>
         </w:rPr>
+        <w:t xml:space="preserve">c. </w:t>
+      </w:r>
+      <w:r>
+        <w:rPr>
+          <w:lang w:eastAsia="en-GB"/>
+        </w:rPr>
         <w:t>Implementation:</w:t>
       </w:r>
     </w:p>
@@ -1270,9 +1420,18 @@
         <w:t xml:space="preserve"> satisfying all the needs quite fast</w:t>
       </w:r>
       <w:r>
-        <w:t xml:space="preserve">. As seen in Figure </w:t>
-      </w:r>
-      <w:r>
+        <w:t xml:space="preserve">. As seen in </w:t>
+      </w:r>
+      <w:r>
+        <w:rPr>
+          <w:highlight w:val="yellow"/>
+        </w:rPr>
+        <w:t xml:space="preserve">Figure </w:t>
+      </w:r>
+      <w:r>
+        <w:rPr>
+          <w:highlight w:val="yellow"/>
+        </w:rPr>
         <w:t>3</w:t>
       </w:r>
       <w:r>
@@ -1312,7 +1471,7 @@
                     <pic:cNvPicPr/>
                   </pic:nvPicPr>
                   <pic:blipFill>
-                    <a:blip r:embed="rId7"/>
+                    <a:blip r:embed="rId10"/>
                     <a:stretch>
                       <a:fillRect/>
                     </a:stretch>
@@ -1338,54 +1497,65 @@
         <w:pStyle w:val="Parakstszemobjekta"/>
       </w:pPr>
       <w:r>
+        <w:rPr>
+          <w:highlight w:val="yellow"/>
+        </w:rPr>
         <w:t xml:space="preserve">Figure </w:t>
       </w:r>
       <w:r>
         <w:rPr>
           <w:noProof/>
+          <w:highlight w:val="yellow"/>
         </w:rPr>
         <w:fldChar w:fldCharType="begin"/>
       </w:r>
       <w:r>
         <w:rPr>
           <w:noProof/>
-        </w:rPr>
-        <w:instrText xml:space="preserve"> SEQ Figure \* </w:instrText>
+          <w:highlight w:val="yellow"/>
+        </w:rPr>
+        <w:instrText xml:space="preserve"> SEQ Figure \* ARABIC </w:instrText>
       </w:r>
       <w:r>
         <w:rPr>
           <w:noProof/>
-        </w:rPr>
-        <w:instrText xml:space="preserve">ARABIC </w:instrText>
+          <w:highlight w:val="yellow"/>
+        </w:rPr>
+        <w:fldChar w:fldCharType="separate"/>
       </w:r>
       <w:r>
         <w:rPr>
           <w:noProof/>
-        </w:rPr>
-        <w:fldChar w:fldCharType="separate"/>
+          <w:highlight w:val="yellow"/>
+        </w:rPr>
+        <w:t>3</w:t>
       </w:r>
       <w:r>
         <w:rPr>
           <w:noProof/>
+          <w:highlight w:val="yellow"/>
+        </w:rPr>
+        <w:fldChar w:fldCharType="end"/>
+      </w:r>
+    </w:p>
+    <w:p>
+      <w:r>
+        <w:lastRenderedPageBreak/>
+        <w:t xml:space="preserve">In </w:t>
+      </w:r>
+      <w:r>
+        <w:rPr>
+          <w:highlight w:val="yellow"/>
+        </w:rPr>
+        <w:t xml:space="preserve">Figure </w:t>
+      </w:r>
+      <w:r>
+        <w:rPr>
+          <w:highlight w:val="yellow"/>
         </w:rPr>
         <w:t>3</w:t>
       </w:r>
       <w:r>
-        <w:rPr>
-          <w:noProof/>
-        </w:rPr>
-        <w:fldChar w:fldCharType="end"/>
-      </w:r>
-    </w:p>
-    <w:p>
-      <w:r>
-        <w:lastRenderedPageBreak/>
-        <w:t xml:space="preserve">In Figure </w:t>
-      </w:r>
-      <w:r>
-        <w:t>3</w:t>
-      </w:r>
-      <w:r>
         <w:t xml:space="preserve"> you can</w:t>
       </w:r>
       <w:r>
@@ -1421,12 +1591,20 @@
     </w:p>
     <w:p/>
     <w:p>
-      <w:r>
+      <w:pPr>
+        <w:rPr>
+          <w:color w:val="FF0000"/>
+        </w:rPr>
+      </w:pPr>
+      <w:r>
+        <w:rPr>
+          <w:color w:val="FF0000"/>
+        </w:rPr>
         <w:t>Used:</w:t>
       </w:r>
     </w:p>
     <w:p>
-      <w:hyperlink r:id="rId8" w:history="1">
+      <w:hyperlink r:id="rId11" w:history="1">
         <w:r>
           <w:rPr>
             <w:rStyle w:val="Hipersaite"/>
@@ -1436,7 +1614,7 @@
       </w:hyperlink>
     </w:p>
     <w:p>
-      <w:hyperlink r:id="rId9" w:history="1">
+      <w:hyperlink r:id="rId12" w:history="1">
         <w:r>
           <w:rPr>
             <w:rStyle w:val="Hipersaite"/>
@@ -1461,6 +1639,79 @@
     </w:sectPr>
   </w:body>
 </w:document>
+</file>
+
+<file path=word/comments.xml><?xml version="1.0" encoding="utf-8"?>
+<w:comments xmlns:wpc="http://schemas.microsoft.com/office/word/2010/wordprocessingCanvas" xmlns:cx="http://schemas.microsoft.com/office/drawing/2014/chartex" xmlns:cx1="http://schemas.microsoft.com/office/drawing/2015/9/8/chartex" xmlns:cx2="http://schemas.microsoft.com/office/drawing/2015/10/21/chartex" xmlns:cx3="http://schemas.microsoft.com/office/drawing/2016/5/9/chartex" xmlns:cx4="http://schemas.microsoft.com/office/drawing/2016/5/10/chartex" xmlns:cx5="http://schemas.microsoft.com/office/drawing/2016/5/11/chartex" xmlns:cx6="http://schemas.microsoft.com/office/drawing/2016/5/12/chartex" xmlns:cx7="http://schemas.microsoft.com/office/drawing/2016/5/13/chartex" xmlns:cx8="http://schemas.microsoft.com/office/drawing/2016/5/14/chartex" xmlns:mc="http://schemas.openxmlformats.org/markup-compatibility/2006" xmlns:aink="http://schemas.microsoft.com/office/drawing/2016/ink" xmlns:am3d="http://schemas.microsoft.com/office/drawing/2017/model3d" xmlns:o="urn:schemas-microsoft-com:office:office" xmlns:r="http://schemas.openxmlformats.org/officeDocument/2006/relationships" xmlns:m="http://schemas.openxmlformats.org/officeDocument/2006/math" xmlns:v="urn:schemas-microsoft-com:vml" xmlns:wp14="http://schemas.microsoft.com/office/word/2010/wordprocessingDrawing" xmlns:wp="http://schemas.openxmlformats.org/drawingml/2006/wordprocessingDrawing" xmlns:w10="urn:schemas-microsoft-com:office:word" xmlns:w="http://schemas.openxmlformats.org/wordprocessingml/2006/main" xmlns:w14="http://schemas.microsoft.com/office/word/2010/wordml" xmlns:w15="http://schemas.microsoft.com/office/word/2012/wordml" xmlns:w16cid="http://schemas.microsoft.com/office/word/2016/wordml/cid" xmlns:w16se="http://schemas.microsoft.com/office/word/2015/wordml/symex" xmlns:wpg="http://schemas.microsoft.com/office/word/2010/wordprocessingGroup" xmlns:wpi="http://schemas.microsoft.com/office/word/2010/wordprocessingInk" xmlns:wne="http://schemas.microsoft.com/office/word/2006/wordml" xmlns:wps="http://schemas.microsoft.com/office/word/2010/wordprocessingShape" mc:Ignorable="w14 w15 w16se w16cid wp14">
+  <w:comment w:id="0" w:author="Ralfs Zangis" w:date="2019-05-02T18:26:00Z" w:initials="RZ">
+    <w:p>
+      <w:pPr>
+        <w:pStyle w:val="Komentrateksts"/>
+      </w:pPr>
+      <w:r>
+        <w:rPr>
+          <w:rStyle w:val="Komentraatsauce"/>
+        </w:rPr>
+        <w:annotationRef/>
+      </w:r>
+      <w:r>
+        <w:t>I think overview is good to have (it shows we know what it is used for and how it works</w:t>
+      </w:r>
+      <w:r>
+        <w:t xml:space="preserve">, also provides reader info if he </w:t>
+      </w:r>
+      <w:proofErr w:type="gramStart"/>
+      <w:r>
+        <w:t>doesn’t</w:t>
+      </w:r>
+      <w:proofErr w:type="gramEnd"/>
+      <w:r>
+        <w:t xml:space="preserve"> know it</w:t>
+      </w:r>
+      <w:r>
+        <w:t>)</w:t>
+      </w:r>
+    </w:p>
+  </w:comment>
+  <w:comment w:id="2" w:author="Ralfs Zangis" w:date="2019-05-02T18:25:00Z" w:initials="RZ">
+    <w:p>
+      <w:pPr>
+        <w:pStyle w:val="Komentrateksts"/>
+      </w:pPr>
+      <w:r>
+        <w:rPr>
+          <w:rStyle w:val="Komentraatsauce"/>
+        </w:rPr>
+        <w:annotationRef/>
+      </w:r>
+      <w:r>
+        <w:t xml:space="preserve">Diagrams will change so </w:t>
+      </w:r>
+      <w:proofErr w:type="gramStart"/>
+      <w:r>
+        <w:t>wont</w:t>
+      </w:r>
+      <w:proofErr w:type="gramEnd"/>
+      <w:r>
+        <w:t xml:space="preserve"> replace now (can be done in the meeting)</w:t>
+      </w:r>
+    </w:p>
+  </w:comment>
+</w:comments>
+</file>
+
+<file path=word/commentsExtended.xml><?xml version="1.0" encoding="utf-8"?>
+<w15:commentsEx xmlns:wpc="http://schemas.microsoft.com/office/word/2010/wordprocessingCanvas" xmlns:cx="http://schemas.microsoft.com/office/drawing/2014/chartex" xmlns:cx1="http://schemas.microsoft.com/office/drawing/2015/9/8/chartex" xmlns:cx2="http://schemas.microsoft.com/office/drawing/2015/10/21/chartex" xmlns:cx3="http://schemas.microsoft.com/office/drawing/2016/5/9/chartex" xmlns:cx4="http://schemas.microsoft.com/office/drawing/2016/5/10/chartex" xmlns:cx5="http://schemas.microsoft.com/office/drawing/2016/5/11/chartex" xmlns:cx6="http://schemas.microsoft.com/office/drawing/2016/5/12/chartex" xmlns:cx7="http://schemas.microsoft.com/office/drawing/2016/5/13/chartex" xmlns:cx8="http://schemas.microsoft.com/office/drawing/2016/5/14/chartex" xmlns:mc="http://schemas.openxmlformats.org/markup-compatibility/2006" xmlns:aink="http://schemas.microsoft.com/office/drawing/2016/ink" xmlns:am3d="http://schemas.microsoft.com/office/drawing/2017/model3d" xmlns:o="urn:schemas-microsoft-com:office:office" xmlns:r="http://schemas.openxmlformats.org/officeDocument/2006/relationships" xmlns:m="http://schemas.openxmlformats.org/officeDocument/2006/math" xmlns:v="urn:schemas-microsoft-com:vml" xmlns:wp14="http://schemas.microsoft.com/office/word/2010/wordprocessingDrawing" xmlns:wp="http://schemas.openxmlformats.org/drawingml/2006/wordprocessingDrawing" xmlns:w10="urn:schemas-microsoft-com:office:word" xmlns:w="http://schemas.openxmlformats.org/wordprocessingml/2006/main" xmlns:w14="http://schemas.microsoft.com/office/word/2010/wordml" xmlns:w15="http://schemas.microsoft.com/office/word/2012/wordml" xmlns:w16cid="http://schemas.microsoft.com/office/word/2016/wordml/cid" xmlns:w16se="http://schemas.microsoft.com/office/word/2015/wordml/symex" xmlns:wpg="http://schemas.microsoft.com/office/word/2010/wordprocessingGroup" xmlns:wpi="http://schemas.microsoft.com/office/word/2010/wordprocessingInk" xmlns:wne="http://schemas.microsoft.com/office/word/2006/wordml" xmlns:wps="http://schemas.microsoft.com/office/word/2010/wordprocessingShape" mc:Ignorable="w14 w15 w16se w16cid wp14">
+  <w15:commentEx w15:paraId="0C57D0E9" w15:done="0"/>
+  <w15:commentEx w15:paraId="541040FB" w15:done="0"/>
+</w15:commentsEx>
+</file>
+
+<file path=word/commentsIds.xml><?xml version="1.0" encoding="utf-8"?>
+<w16cid:commentsIds xmlns:wpc="http://schemas.microsoft.com/office/word/2010/wordprocessingCanvas" xmlns:cx="http://schemas.microsoft.com/office/drawing/2014/chartex" xmlns:cx1="http://schemas.microsoft.com/office/drawing/2015/9/8/chartex" xmlns:cx2="http://schemas.microsoft.com/office/drawing/2015/10/21/chartex" xmlns:cx3="http://schemas.microsoft.com/office/drawing/2016/5/9/chartex" xmlns:cx4="http://schemas.microsoft.com/office/drawing/2016/5/10/chartex" xmlns:cx5="http://schemas.microsoft.com/office/drawing/2016/5/11/chartex" xmlns:cx6="http://schemas.microsoft.com/office/drawing/2016/5/12/chartex" xmlns:cx7="http://schemas.microsoft.com/office/drawing/2016/5/13/chartex" xmlns:cx8="http://schemas.microsoft.com/office/drawing/2016/5/14/chartex" xmlns:mc="http://schemas.openxmlformats.org/markup-compatibility/2006" xmlns:aink="http://schemas.microsoft.com/office/drawing/2016/ink" xmlns:am3d="http://schemas.microsoft.com/office/drawing/2017/model3d" xmlns:o="urn:schemas-microsoft-com:office:office" xmlns:r="http://schemas.openxmlformats.org/officeDocument/2006/relationships" xmlns:m="http://schemas.openxmlformats.org/officeDocument/2006/math" xmlns:v="urn:schemas-microsoft-com:vml" xmlns:wp14="http://schemas.microsoft.com/office/word/2010/wordprocessingDrawing" xmlns:wp="http://schemas.openxmlformats.org/drawingml/2006/wordprocessingDrawing" xmlns:w10="urn:schemas-microsoft-com:office:word" xmlns:w="http://schemas.openxmlformats.org/wordprocessingml/2006/main" xmlns:w14="http://schemas.microsoft.com/office/word/2010/wordml" xmlns:w15="http://schemas.microsoft.com/office/word/2012/wordml" xmlns:w16cid="http://schemas.microsoft.com/office/word/2016/wordml/cid" xmlns:w16se="http://schemas.microsoft.com/office/word/2015/wordml/symex" xmlns:wpg="http://schemas.microsoft.com/office/word/2010/wordprocessingGroup" xmlns:wpi="http://schemas.microsoft.com/office/word/2010/wordprocessingInk" xmlns:wne="http://schemas.microsoft.com/office/word/2006/wordml" xmlns:wps="http://schemas.microsoft.com/office/word/2010/wordprocessingShape" mc:Ignorable="w14 w15 w16se w16cid wp14">
+  <w16cid:commentId w16cid:paraId="0C57D0E9" w16cid:durableId="2075B4E3"/>
+  <w16cid:commentId w16cid:paraId="541040FB" w16cid:durableId="2075B4A3"/>
+</w16cid:commentsIds>
 </file>
 
 <file path=word/numbering.xml><?xml version="1.0" encoding="utf-8"?>
@@ -2269,6 +2520,14 @@
     <w:abstractNumId w:val="1"/>
   </w:num>
 </w:numbering>
+</file>
+
+<file path=word/people.xml><?xml version="1.0" encoding="utf-8"?>
+<w15:people xmlns:wpc="http://schemas.microsoft.com/office/word/2010/wordprocessingCanvas" xmlns:cx="http://schemas.microsoft.com/office/drawing/2014/chartex" xmlns:cx1="http://schemas.microsoft.com/office/drawing/2015/9/8/chartex" xmlns:cx2="http://schemas.microsoft.com/office/drawing/2015/10/21/chartex" xmlns:cx3="http://schemas.microsoft.com/office/drawing/2016/5/9/chartex" xmlns:cx4="http://schemas.microsoft.com/office/drawing/2016/5/10/chartex" xmlns:cx5="http://schemas.microsoft.com/office/drawing/2016/5/11/chartex" xmlns:cx6="http://schemas.microsoft.com/office/drawing/2016/5/12/chartex" xmlns:cx7="http://schemas.microsoft.com/office/drawing/2016/5/13/chartex" xmlns:cx8="http://schemas.microsoft.com/office/drawing/2016/5/14/chartex" xmlns:mc="http://schemas.openxmlformats.org/markup-compatibility/2006" xmlns:aink="http://schemas.microsoft.com/office/drawing/2016/ink" xmlns:am3d="http://schemas.microsoft.com/office/drawing/2017/model3d" xmlns:o="urn:schemas-microsoft-com:office:office" xmlns:r="http://schemas.openxmlformats.org/officeDocument/2006/relationships" xmlns:m="http://schemas.openxmlformats.org/officeDocument/2006/math" xmlns:v="urn:schemas-microsoft-com:vml" xmlns:wp14="http://schemas.microsoft.com/office/word/2010/wordprocessingDrawing" xmlns:wp="http://schemas.openxmlformats.org/drawingml/2006/wordprocessingDrawing" xmlns:w10="urn:schemas-microsoft-com:office:word" xmlns:w="http://schemas.openxmlformats.org/wordprocessingml/2006/main" xmlns:w14="http://schemas.microsoft.com/office/word/2010/wordml" xmlns:w15="http://schemas.microsoft.com/office/word/2012/wordml" xmlns:w16cid="http://schemas.microsoft.com/office/word/2016/wordml/cid" xmlns:w16se="http://schemas.microsoft.com/office/word/2015/wordml/symex" xmlns:wpg="http://schemas.microsoft.com/office/word/2010/wordprocessingGroup" xmlns:wpi="http://schemas.microsoft.com/office/word/2010/wordprocessingInk" xmlns:wne="http://schemas.microsoft.com/office/word/2006/wordml" xmlns:wps="http://schemas.microsoft.com/office/word/2010/wordprocessingShape" mc:Ignorable="w14 w15 w16se w16cid wp14">
+  <w15:person w15:author="Ralfs Zangis">
+    <w15:presenceInfo w15:providerId="None" w15:userId="Ralfs Zangis"/>
+  </w15:person>
+</w15:people>
 </file>
 
 <file path=word/styles.xml><?xml version="1.0" encoding="utf-8"?>
@@ -2737,6 +2996,7 @@
   <w:style w:type="character" w:default="1" w:styleId="Noklusjumarindkopasfonts">
     <w:name w:val="Default Paragraph Font"/>
     <w:uiPriority w:val="1"/>
+    <w:semiHidden/>
     <w:unhideWhenUsed/>
   </w:style>
   <w:style w:type="table" w:default="1" w:styleId="Parastatabula">
@@ -2875,6 +3135,104 @@
     <w:rPr>
       <w:color w:val="0000FF"/>
       <w:u w:val="single"/>
+    </w:rPr>
+  </w:style>
+  <w:style w:type="character" w:styleId="Komentraatsauce">
+    <w:name w:val="annotation reference"/>
+    <w:basedOn w:val="Noklusjumarindkopasfonts"/>
+    <w:uiPriority w:val="99"/>
+    <w:semiHidden/>
+    <w:unhideWhenUsed/>
+    <w:rsid w:val="008C59A8"/>
+    <w:rPr>
+      <w:sz w:val="16"/>
+      <w:szCs w:val="16"/>
+    </w:rPr>
+  </w:style>
+  <w:style w:type="paragraph" w:styleId="Komentrateksts">
+    <w:name w:val="annotation text"/>
+    <w:basedOn w:val="Parasts"/>
+    <w:link w:val="KomentratekstsRakstz"/>
+    <w:uiPriority w:val="99"/>
+    <w:semiHidden/>
+    <w:unhideWhenUsed/>
+    <w:rsid w:val="008C59A8"/>
+    <w:pPr>
+      <w:spacing w:line="240" w:lineRule="auto"/>
+    </w:pPr>
+    <w:rPr>
+      <w:sz w:val="20"/>
+      <w:szCs w:val="20"/>
+    </w:rPr>
+  </w:style>
+  <w:style w:type="character" w:customStyle="1" w:styleId="KomentratekstsRakstz">
+    <w:name w:val="Komentāra teksts Rakstz."/>
+    <w:basedOn w:val="Noklusjumarindkopasfonts"/>
+    <w:link w:val="Komentrateksts"/>
+    <w:uiPriority w:val="99"/>
+    <w:semiHidden/>
+    <w:rsid w:val="008C59A8"/>
+    <w:rPr>
+      <w:sz w:val="20"/>
+      <w:szCs w:val="20"/>
+    </w:rPr>
+  </w:style>
+  <w:style w:type="paragraph" w:styleId="Komentratma">
+    <w:name w:val="annotation subject"/>
+    <w:basedOn w:val="Komentrateksts"/>
+    <w:next w:val="Komentrateksts"/>
+    <w:link w:val="KomentratmaRakstz"/>
+    <w:uiPriority w:val="99"/>
+    <w:semiHidden/>
+    <w:unhideWhenUsed/>
+    <w:rsid w:val="008C59A8"/>
+    <w:rPr>
+      <w:b/>
+      <w:bCs/>
+    </w:rPr>
+  </w:style>
+  <w:style w:type="character" w:customStyle="1" w:styleId="KomentratmaRakstz">
+    <w:name w:val="Komentāra tēma Rakstz."/>
+    <w:basedOn w:val="KomentratekstsRakstz"/>
+    <w:link w:val="Komentratma"/>
+    <w:uiPriority w:val="99"/>
+    <w:semiHidden/>
+    <w:rsid w:val="008C59A8"/>
+    <w:rPr>
+      <w:b/>
+      <w:bCs/>
+      <w:sz w:val="20"/>
+      <w:szCs w:val="20"/>
+    </w:rPr>
+  </w:style>
+  <w:style w:type="paragraph" w:styleId="Balonteksts">
+    <w:name w:val="Balloon Text"/>
+    <w:basedOn w:val="Parasts"/>
+    <w:link w:val="BalontekstsRakstz"/>
+    <w:uiPriority w:val="99"/>
+    <w:semiHidden/>
+    <w:unhideWhenUsed/>
+    <w:rsid w:val="008C59A8"/>
+    <w:pPr>
+      <w:spacing w:after="0" w:line="240" w:lineRule="auto"/>
+    </w:pPr>
+    <w:rPr>
+      <w:rFonts w:ascii="Segoe UI" w:hAnsi="Segoe UI" w:cs="Segoe UI"/>
+      <w:sz w:val="18"/>
+      <w:szCs w:val="18"/>
+    </w:rPr>
+  </w:style>
+  <w:style w:type="character" w:customStyle="1" w:styleId="BalontekstsRakstz">
+    <w:name w:val="Balonteksts Rakstz."/>
+    <w:basedOn w:val="Noklusjumarindkopasfonts"/>
+    <w:link w:val="Balonteksts"/>
+    <w:uiPriority w:val="99"/>
+    <w:semiHidden/>
+    <w:rsid w:val="008C59A8"/>
+    <w:rPr>
+      <w:rFonts w:ascii="Segoe UI" w:hAnsi="Segoe UI" w:cs="Segoe UI"/>
+      <w:sz w:val="18"/>
+      <w:szCs w:val="18"/>
     </w:rPr>
   </w:style>
 </w:styles>

</xml_diff>

<commit_message>
#17 not final changes
eer and database diagram still not 100% done
text needs review
</commit_message>
<xml_diff>
--- a/Documentation/Database diagram.docx
+++ b/Documentation/Database diagram.docx
@@ -145,354 +145,115 @@
       </w:pPr>
       <w:r>
         <w:rPr>
+          <w:lang w:val="en-US"/>
+        </w:rPr>
+        <w:t xml:space="preserve">The </w:t>
+      </w:r>
+      <w:r>
+        <w:rPr>
+          <w:lang w:val="en-US"/>
+        </w:rPr>
+        <w:t>Entity Relationship Diagram</w:t>
+      </w:r>
+      <w:r>
+        <w:rPr>
+          <w:lang w:val="en-US"/>
+        </w:rPr>
+        <w:t xml:space="preserve"> was made by reviewing the Georgia Tech Libraries request for solution.</w:t>
+      </w:r>
+      <w:r>
+        <w:rPr>
+          <w:lang w:val="en-US"/>
+        </w:rPr>
+        <w:t xml:space="preserve"> Based on the information provided </w:t>
+      </w:r>
+      <w:r>
+        <w:rPr>
+          <w:lang w:val="en-US"/>
+        </w:rPr>
+        <w:t>an</w:t>
+      </w:r>
+      <w:r>
+        <w:rPr>
+          <w:lang w:val="en-US"/>
+        </w:rPr>
+        <w:t xml:space="preserve"> early implementation of</w:t>
+      </w:r>
+      <w:r>
+        <w:rPr>
+          <w:lang w:val="en-US"/>
+        </w:rPr>
+        <w:t xml:space="preserve"> </w:t>
+      </w:r>
+      <w:r>
+        <w:rPr>
+          <w:lang w:val="en-US"/>
+        </w:rPr>
+        <w:t>diagram (</w:t>
+      </w:r>
+      <w:r>
+        <w:rPr>
+          <w:highlight w:val="yellow"/>
+          <w:lang w:val="en-US"/>
+        </w:rPr>
+        <w:t>Figure 1</w:t>
+      </w:r>
+      <w:r>
+        <w:rPr>
+          <w:lang w:val="en-US"/>
+        </w:rPr>
+        <w:t xml:space="preserve">) was created, </w:t>
+      </w:r>
+      <w:r>
+        <w:rPr>
+          <w:lang w:val="en-US"/>
+        </w:rPr>
+        <w:t>this</w:t>
+      </w:r>
+      <w:r>
+        <w:rPr>
+          <w:lang w:val="en-US"/>
+        </w:rPr>
+        <w:t xml:space="preserve"> would </w:t>
+      </w:r>
+      <w:r>
+        <w:rPr>
+          <w:lang w:val="en-US"/>
+        </w:rPr>
+        <w:t xml:space="preserve">be </w:t>
+      </w:r>
+      <w:r>
+        <w:rPr>
+          <w:lang w:val="en-US"/>
+        </w:rPr>
+        <w:t xml:space="preserve">further improved in future iterations. </w:t>
+      </w:r>
+      <w:r>
+        <w:rPr>
+          <w:lang w:val="en-US"/>
+        </w:rPr>
+        <w:t xml:space="preserve">To make our ER diagram we found the </w:t>
+      </w:r>
+      <w:r>
+        <w:rPr>
+          <w:lang w:val="en-US"/>
+        </w:rPr>
+        <w:t>initial entity types</w:t>
+      </w:r>
+      <w:r>
+        <w:rPr>
+          <w:lang w:val="en-US"/>
+        </w:rPr>
+        <w:t xml:space="preserve"> (Member, member card, librarian, library, book) and their attributes, following that the relations between the entities were established and gradually perfected until the development group was satisfied with the results.</w:t>
+      </w:r>
+      <w:r>
+        <w:rPr>
           <w:noProof/>
           <w:sz w:val="16"/>
           <w:szCs w:val="16"/>
         </w:rPr>
-        <mc:AlternateContent>
-          <mc:Choice Requires="wpg">
-            <w:drawing>
-              <wp:anchor distT="0" distB="0" distL="114300" distR="114300" simplePos="0" relativeHeight="251664384" behindDoc="1" locked="0" layoutInCell="1" allowOverlap="1" wp14:anchorId="1D385268" wp14:editId="32CBF336">
-                <wp:simplePos x="0" y="0"/>
-                <wp:positionH relativeFrom="margin">
-                  <wp:align>right</wp:align>
-                </wp:positionH>
-                <wp:positionV relativeFrom="paragraph">
-                  <wp:posOffset>1219200</wp:posOffset>
-                </wp:positionV>
-                <wp:extent cx="5857875" cy="4695825"/>
-                <wp:effectExtent l="0" t="0" r="9525" b="9525"/>
-                <wp:wrapTight wrapText="bothSides">
-                  <wp:wrapPolygon edited="0">
-                    <wp:start x="0" y="0"/>
-                    <wp:lineTo x="0" y="21556"/>
-                    <wp:lineTo x="21565" y="21556"/>
-                    <wp:lineTo x="21565" y="0"/>
-                    <wp:lineTo x="0" y="0"/>
-                  </wp:wrapPolygon>
-                </wp:wrapTight>
-                <wp:docPr id="9" name="Grupa 9"/>
-                <wp:cNvGraphicFramePr/>
-                <a:graphic xmlns:a="http://schemas.openxmlformats.org/drawingml/2006/main">
-                  <a:graphicData uri="http://schemas.microsoft.com/office/word/2010/wordprocessingGroup">
-                    <wpg:wgp>
-                      <wpg:cNvGrpSpPr/>
-                      <wpg:grpSpPr>
-                        <a:xfrm>
-                          <a:off x="0" y="0"/>
-                          <a:ext cx="5857875" cy="4695825"/>
-                          <a:chOff x="0" y="0"/>
-                          <a:chExt cx="5943600" cy="4972050"/>
-                        </a:xfrm>
-                      </wpg:grpSpPr>
-                      <pic:pic xmlns:pic="http://schemas.openxmlformats.org/drawingml/2006/picture">
-                        <pic:nvPicPr>
-                          <pic:cNvPr id="7" name="Attēls 7"/>
-                          <pic:cNvPicPr>
-                            <a:picLocks noChangeAspect="1"/>
-                          </pic:cNvPicPr>
-                        </pic:nvPicPr>
-                        <pic:blipFill>
-                          <a:blip r:embed="rId5">
-                            <a:extLst>
-                              <a:ext uri="{28A0092B-C50C-407E-A947-70E740481C1C}">
-                                <a14:useLocalDpi xmlns:a14="http://schemas.microsoft.com/office/drawing/2010/main" val="0"/>
-                              </a:ext>
-                            </a:extLst>
-                          </a:blip>
-                          <a:stretch>
-                            <a:fillRect/>
-                          </a:stretch>
-                        </pic:blipFill>
-                        <pic:spPr>
-                          <a:xfrm>
-                            <a:off x="0" y="0"/>
-                            <a:ext cx="5943600" cy="4648200"/>
-                          </a:xfrm>
-                          <a:prstGeom prst="rect">
-                            <a:avLst/>
-                          </a:prstGeom>
-                        </pic:spPr>
-                      </pic:pic>
-                      <wps:wsp>
-                        <wps:cNvPr id="8" name="Tekstlodziņš 8"/>
-                        <wps:cNvSpPr txBox="1"/>
-                        <wps:spPr>
-                          <a:xfrm>
-                            <a:off x="0" y="4705350"/>
-                            <a:ext cx="5943600" cy="266700"/>
-                          </a:xfrm>
-                          <a:prstGeom prst="rect">
-                            <a:avLst/>
-                          </a:prstGeom>
-                          <a:solidFill>
-                            <a:prstClr val="white"/>
-                          </a:solidFill>
-                          <a:ln>
-                            <a:noFill/>
-                          </a:ln>
-                        </wps:spPr>
-                        <wps:txbx>
-                          <w:txbxContent>
-                            <w:p>
-                              <w:pPr>
-                                <w:pStyle w:val="Parakstszemobjekta"/>
-                                <w:rPr>
-                                  <w:sz w:val="16"/>
-                                  <w:szCs w:val="16"/>
-                                </w:rPr>
-                              </w:pPr>
-                              <w:r>
-                                <w:t xml:space="preserve">Figure </w:t>
-                              </w:r>
-                              <w:r>
-                                <w:rPr>
-                                  <w:noProof/>
-                                </w:rPr>
-                                <w:fldChar w:fldCharType="begin"/>
-                              </w:r>
-                              <w:r>
-                                <w:rPr>
-                                  <w:noProof/>
-                                </w:rPr>
-                                <w:instrText xml:space="preserve"> SEQ Figure \* ARABIC </w:instrText>
-                              </w:r>
-                              <w:r>
-                                <w:rPr>
-                                  <w:noProof/>
-                                </w:rPr>
-                                <w:fldChar w:fldCharType="separate"/>
-                              </w:r>
-                              <w:r>
-                                <w:rPr>
-                                  <w:noProof/>
-                                </w:rPr>
-                                <w:t>1</w:t>
-                              </w:r>
-                              <w:r>
-                                <w:rPr>
-                                  <w:noProof/>
-                                </w:rPr>
-                                <w:fldChar w:fldCharType="end"/>
-                              </w:r>
-                            </w:p>
-                          </w:txbxContent>
-                        </wps:txbx>
-                        <wps:bodyPr rot="0" spcFirstLastPara="0" vertOverflow="overflow" horzOverflow="overflow" vert="horz" wrap="square" lIns="0" tIns="0" rIns="0" bIns="0" numCol="1" spcCol="0" rtlCol="0" fromWordArt="0" anchor="t" anchorCtr="0" forceAA="0" compatLnSpc="1">
-                          <a:prstTxWarp prst="textNoShape">
-                            <a:avLst/>
-                          </a:prstTxWarp>
-                          <a:noAutofit/>
-                        </wps:bodyPr>
-                      </wps:wsp>
-                    </wpg:wgp>
-                  </a:graphicData>
-                </a:graphic>
-                <wp14:sizeRelH relativeFrom="margin">
-                  <wp14:pctWidth>0</wp14:pctWidth>
-                </wp14:sizeRelH>
-                <wp14:sizeRelV relativeFrom="margin">
-                  <wp14:pctHeight>0</wp14:pctHeight>
-                </wp14:sizeRelV>
-              </wp:anchor>
-            </w:drawing>
-          </mc:Choice>
-          <mc:Fallback>
-            <w:pict>
-              <v:group w14:anchorId="1D385268" id="Grupa 9" o:spid="_x0000_s1026" style="position:absolute;margin-left:410.05pt;margin-top:96pt;width:461.25pt;height:369.75pt;z-index:-251652096;mso-position-horizontal:right;mso-position-horizontal-relative:margin;mso-width-relative:margin;mso-height-relative:margin" coordsize="59436,49720" o:gfxdata="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">
-                <v:shapetype id="_x0000_t75" coordsize="21600,21600" o:spt="75" o:preferrelative="t" path="m@4@5l@4@11@9@11@9@5xe" filled="f" stroked="f">
-                  <v:stroke joinstyle="miter"/>
-                  <v:formulas>
-                    <v:f eqn="if lineDrawn pixelLineWidth 0"/>
-                    <v:f eqn="sum @0 1 0"/>
-                    <v:f eqn="sum 0 0 @1"/>
-                    <v:f eqn="prod @2 1 2"/>
-                    <v:f eqn="prod @3 21600 pixelWidth"/>
-                    <v:f eqn="prod @3 21600 pixelHeight"/>
-                    <v:f eqn="sum @0 0 1"/>
-                    <v:f eqn="prod @6 1 2"/>
-                    <v:f eqn="prod @7 21600 pixelWidth"/>
-                    <v:f eqn="sum @8 21600 0"/>
-                    <v:f eqn="prod @7 21600 pixelHeight"/>
-                    <v:f eqn="sum @10 21600 0"/>
-                  </v:formulas>
-                  <v:path o:extrusionok="f" gradientshapeok="t" o:connecttype="rect"/>
-                  <o:lock v:ext="edit" aspectratio="t"/>
-                </v:shapetype>
-                <v:shape id="Attēls 7" o:spid="_x0000_s1027" type="#_x0000_t75" style="position:absolute;width:59436;height:46482;visibility:visible;mso-wrap-style:square" o:gfxdata="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">
-                  <v:imagedata r:id="rId6" o:title=""/>
-                </v:shape>
-                <v:shapetype id="_x0000_t202" coordsize="21600,21600" o:spt="202" path="m,l,21600r21600,l21600,xe">
-                  <v:stroke joinstyle="miter"/>
-                  <v:path gradientshapeok="t" o:connecttype="rect"/>
-                </v:shapetype>
-                <v:shape id="Tekstlodziņš 8" o:spid="_x0000_s1028" type="#_x0000_t202" style="position:absolute;top:47053;width:59436;height:2667;visibility:visible;mso-wrap-style:square;v-text-anchor:top" o:gfxdata="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" stroked="f">
-                  <v:textbox inset="0,0,0,0">
-                    <w:txbxContent>
-                      <w:p>
-                        <w:pPr>
-                          <w:pStyle w:val="Parakstszemobjekta"/>
-                          <w:rPr>
-                            <w:sz w:val="16"/>
-                            <w:szCs w:val="16"/>
-                          </w:rPr>
-                        </w:pPr>
-                        <w:r>
-                          <w:t xml:space="preserve">Figure </w:t>
-                        </w:r>
-                        <w:r>
-                          <w:rPr>
-                            <w:noProof/>
-                          </w:rPr>
-                          <w:fldChar w:fldCharType="begin"/>
-                        </w:r>
-                        <w:r>
-                          <w:rPr>
-                            <w:noProof/>
-                          </w:rPr>
-                          <w:instrText xml:space="preserve"> SEQ Figure \* ARABIC </w:instrText>
-                        </w:r>
-                        <w:r>
-                          <w:rPr>
-                            <w:noProof/>
-                          </w:rPr>
-                          <w:fldChar w:fldCharType="separate"/>
-                        </w:r>
-                        <w:r>
-                          <w:rPr>
-                            <w:noProof/>
-                          </w:rPr>
-                          <w:t>1</w:t>
-                        </w:r>
-                        <w:r>
-                          <w:rPr>
-                            <w:noProof/>
-                          </w:rPr>
-                          <w:fldChar w:fldCharType="end"/>
-                        </w:r>
-                      </w:p>
-                    </w:txbxContent>
-                  </v:textbox>
-                </v:shape>
-                <w10:wrap type="tight" anchorx="margin"/>
-              </v:group>
-            </w:pict>
-          </mc:Fallback>
-        </mc:AlternateContent>
-      </w:r>
-      <w:r>
-        <w:rPr>
-          <w:lang w:val="en-US"/>
-        </w:rPr>
-        <w:t xml:space="preserve">The </w:t>
-      </w:r>
-      <w:r>
-        <w:rPr>
-          <w:lang w:val="en-US"/>
-        </w:rPr>
-        <w:t>Entity Relationship Diagram</w:t>
-      </w:r>
-      <w:r>
-        <w:rPr>
-          <w:lang w:val="en-US"/>
-        </w:rPr>
-        <w:t xml:space="preserve"> was made by reviewing the Georgia Tech Libraries request for solution.</w:t>
-      </w:r>
-      <w:r>
-        <w:rPr>
-          <w:lang w:val="en-US"/>
-        </w:rPr>
-        <w:t xml:space="preserve"> Based on the information provided </w:t>
-      </w:r>
-      <w:r>
-        <w:rPr>
-          <w:lang w:val="en-US"/>
-        </w:rPr>
-        <w:t>an</w:t>
-      </w:r>
-      <w:r>
-        <w:rPr>
-          <w:lang w:val="en-US"/>
-        </w:rPr>
-        <w:t xml:space="preserve"> early implementation of</w:t>
-      </w:r>
-      <w:r>
-        <w:rPr>
-          <w:lang w:val="en-US"/>
-        </w:rPr>
         <w:t xml:space="preserve"> </w:t>
       </w:r>
-      <w:r>
-        <w:rPr>
-          <w:lang w:val="en-US"/>
-        </w:rPr>
-        <w:t>diagram (</w:t>
-      </w:r>
-      <w:r>
-        <w:rPr>
-          <w:highlight w:val="yellow"/>
-          <w:lang w:val="en-US"/>
-        </w:rPr>
-        <w:t>Figure 1</w:t>
-      </w:r>
-      <w:r>
-        <w:rPr>
-          <w:lang w:val="en-US"/>
-        </w:rPr>
-        <w:t xml:space="preserve">) was created, </w:t>
-      </w:r>
-      <w:r>
-        <w:rPr>
-          <w:lang w:val="en-US"/>
-        </w:rPr>
-        <w:t>this</w:t>
-      </w:r>
-      <w:r>
-        <w:rPr>
-          <w:lang w:val="en-US"/>
-        </w:rPr>
-        <w:t xml:space="preserve"> would </w:t>
-      </w:r>
-      <w:r>
-        <w:rPr>
-          <w:lang w:val="en-US"/>
-        </w:rPr>
-        <w:t xml:space="preserve">be </w:t>
-      </w:r>
-      <w:r>
-        <w:rPr>
-          <w:lang w:val="en-US"/>
-        </w:rPr>
-        <w:t xml:space="preserve">further improved in future iterations. </w:t>
-      </w:r>
-      <w:r>
-        <w:rPr>
-          <w:lang w:val="en-US"/>
-        </w:rPr>
-        <w:t xml:space="preserve">To make our ER diagram we found the </w:t>
-      </w:r>
-      <w:r>
-        <w:rPr>
-          <w:lang w:val="en-US"/>
-        </w:rPr>
-        <w:t>initial entity types</w:t>
-      </w:r>
-      <w:r>
-        <w:rPr>
-          <w:lang w:val="en-US"/>
-        </w:rPr>
-        <w:t xml:space="preserve"> (Member, member card, librarian, library, book) and their attributes, following that the relations between the entities were established and gradually perfected until the development group was satisfied with the results.</w:t>
-      </w:r>
-      <w:r>
-        <w:rPr>
-          <w:noProof/>
-          <w:sz w:val="16"/>
-          <w:szCs w:val="16"/>
-        </w:rPr>
-        <w:t xml:space="preserve"> </w:t>
-      </w:r>
-      <w:bookmarkStart w:id="0" w:name="_GoBack"/>
-      <w:bookmarkEnd w:id="0"/>
     </w:p>
     <w:p>
       <w:pPr>
@@ -505,7 +266,6 @@
         <w:rPr>
           <w:lang w:val="en-US"/>
         </w:rPr>
-        <w:lastRenderedPageBreak/>
         <w:t xml:space="preserve">Focus when creating this diagram was set on borrowing books, as it is the main use case of a library. It was determined, that to identify a unique lending of material, SSN and </w:t>
       </w:r>
       <w:proofErr w:type="spellStart"/>
@@ -804,6 +564,78 @@
     </w:p>
     <w:p>
       <w:pPr>
+        <w:keepNext/>
+      </w:pPr>
+      <w:r>
+        <w:rPr>
+          <w:noProof/>
+        </w:rPr>
+        <w:lastRenderedPageBreak/>
+        <w:drawing>
+          <wp:inline distT="0" distB="0" distL="0" distR="0" wp14:anchorId="485D862B" wp14:editId="652C9DFB">
+            <wp:extent cx="4160797" cy="2876550"/>
+            <wp:effectExtent l="0" t="0" r="0" b="0"/>
+            <wp:docPr id="2" name="Attēls 2"/>
+            <wp:cNvGraphicFramePr>
+              <a:graphicFrameLocks xmlns:a="http://schemas.openxmlformats.org/drawingml/2006/main" noChangeAspect="1"/>
+            </wp:cNvGraphicFramePr>
+            <a:graphic xmlns:a="http://schemas.openxmlformats.org/drawingml/2006/main">
+              <a:graphicData uri="http://schemas.openxmlformats.org/drawingml/2006/picture">
+                <pic:pic xmlns:pic="http://schemas.openxmlformats.org/drawingml/2006/picture">
+                  <pic:nvPicPr>
+                    <pic:cNvPr id="1" name=""/>
+                    <pic:cNvPicPr/>
+                  </pic:nvPicPr>
+                  <pic:blipFill>
+                    <a:blip r:embed="rId5"/>
+                    <a:stretch>
+                      <a:fillRect/>
+                    </a:stretch>
+                  </pic:blipFill>
+                  <pic:spPr>
+                    <a:xfrm>
+                      <a:off x="0" y="0"/>
+                      <a:ext cx="4169432" cy="2882519"/>
+                    </a:xfrm>
+                    <a:prstGeom prst="rect">
+                      <a:avLst/>
+                    </a:prstGeom>
+                  </pic:spPr>
+                </pic:pic>
+              </a:graphicData>
+            </a:graphic>
+          </wp:inline>
+        </w:drawing>
+      </w:r>
+    </w:p>
+    <w:p>
+      <w:pPr>
+        <w:pStyle w:val="Parakstszemobjekta"/>
+      </w:pPr>
+      <w:r>
+        <w:t xml:space="preserve">Figure </w:t>
+      </w:r>
+      <w:r>
+        <w:fldChar w:fldCharType="begin"/>
+      </w:r>
+      <w:r>
+        <w:instrText xml:space="preserve"> SEQ Figure \* ARABIC </w:instrText>
+      </w:r>
+      <w:r>
+        <w:fldChar w:fldCharType="separate"/>
+      </w:r>
+      <w:r>
+        <w:rPr>
+          <w:noProof/>
+        </w:rPr>
+        <w:t>1</w:t>
+      </w:r>
+      <w:r>
+        <w:fldChar w:fldCharType="end"/>
+      </w:r>
+    </w:p>
+    <w:p>
+      <w:pPr>
         <w:pStyle w:val="Virsraksts3"/>
         <w:rPr>
           <w:lang w:val="en-US"/>
@@ -813,358 +645,219 @@
         <w:rPr>
           <w:lang w:val="en-US"/>
         </w:rPr>
+        <w:t xml:space="preserve">b. </w:t>
+      </w:r>
+      <w:r>
+        <w:rPr>
+          <w:lang w:val="en-US"/>
+        </w:rPr>
+        <w:t>Implementation</w:t>
+      </w:r>
+      <w:r>
+        <w:rPr>
+          <w:lang w:val="en-US"/>
+        </w:rPr>
+        <w:t>:</w:t>
+      </w:r>
+    </w:p>
+    <w:p>
+      <w:pPr>
+        <w:rPr>
+          <w:lang w:val="en-US"/>
+        </w:rPr>
+      </w:pPr>
+      <w:r>
+        <w:rPr>
+          <w:lang w:val="en-US"/>
+        </w:rPr>
+        <w:t xml:space="preserve">Since we wanted our diagram to have higher amount of detail than provided by ER, we created </w:t>
+      </w:r>
+      <w:r>
+        <w:rPr>
+          <w:lang w:val="en-US"/>
+        </w:rPr>
+        <w:t>Enhanced Entity Relationship Diagram</w:t>
+      </w:r>
+      <w:r>
+        <w:rPr>
+          <w:lang w:val="en-US"/>
+        </w:rPr>
+        <w:t>, by using the previously made ER diagram.</w:t>
+      </w:r>
+      <w:r>
+        <w:rPr>
+          <w:lang w:val="en-US"/>
+        </w:rPr>
+        <w:t xml:space="preserve"> The results of this can be seen in </w:t>
+      </w:r>
+      <w:r>
+        <w:rPr>
+          <w:highlight w:val="yellow"/>
+          <w:lang w:val="en-US"/>
+        </w:rPr>
+        <w:t>Figure 2</w:t>
+      </w:r>
+      <w:r>
+        <w:rPr>
+          <w:lang w:val="en-US"/>
+        </w:rPr>
+        <w:t>.</w:t>
+      </w:r>
+    </w:p>
+    <w:p>
+      <w:pPr>
+        <w:pStyle w:val="Virsraksts2"/>
+      </w:pPr>
+      <w:r>
+        <w:rPr>
+          <w:noProof/>
+        </w:rPr>
+        <w:drawing>
+          <wp:inline distT="0" distB="0" distL="0" distR="0" wp14:anchorId="4B4D1FFE" wp14:editId="14484182">
+            <wp:extent cx="4552950" cy="3090753"/>
+            <wp:effectExtent l="0" t="0" r="0" b="0"/>
+            <wp:docPr id="1" name="Attēls 1"/>
+            <wp:cNvGraphicFramePr>
+              <a:graphicFrameLocks xmlns:a="http://schemas.openxmlformats.org/drawingml/2006/main" noChangeAspect="1"/>
+            </wp:cNvGraphicFramePr>
+            <a:graphic xmlns:a="http://schemas.openxmlformats.org/drawingml/2006/main">
+              <a:graphicData uri="http://schemas.openxmlformats.org/drawingml/2006/picture">
+                <pic:pic xmlns:pic="http://schemas.openxmlformats.org/drawingml/2006/picture">
+                  <pic:nvPicPr>
+                    <pic:cNvPr id="1" name=""/>
+                    <pic:cNvPicPr/>
+                  </pic:nvPicPr>
+                  <pic:blipFill>
+                    <a:blip r:embed="rId6"/>
+                    <a:stretch>
+                      <a:fillRect/>
+                    </a:stretch>
+                  </pic:blipFill>
+                  <pic:spPr>
+                    <a:xfrm>
+                      <a:off x="0" y="0"/>
+                      <a:ext cx="4588962" cy="3115200"/>
+                    </a:xfrm>
+                    <a:prstGeom prst="rect">
+                      <a:avLst/>
+                    </a:prstGeom>
+                  </pic:spPr>
+                </pic:pic>
+              </a:graphicData>
+            </a:graphic>
+          </wp:inline>
+        </w:drawing>
+      </w:r>
+    </w:p>
+    <w:p>
+      <w:pPr>
+        <w:pStyle w:val="Parakstszemobjekta"/>
+      </w:pPr>
+      <w:r>
+        <w:t xml:space="preserve">Figure </w:t>
+      </w:r>
+      <w:r>
+        <w:fldChar w:fldCharType="begin"/>
+      </w:r>
+      <w:r>
+        <w:instrText xml:space="preserve"> SEQ Figure \* ARABIC </w:instrText>
+      </w:r>
+      <w:r>
+        <w:fldChar w:fldCharType="separate"/>
+      </w:r>
+      <w:r>
+        <w:rPr>
+          <w:noProof/>
+        </w:rPr>
+        <w:t>2</w:t>
+      </w:r>
+      <w:r>
+        <w:fldChar w:fldCharType="end"/>
+      </w:r>
+    </w:p>
+    <w:p>
+      <w:r>
+        <w:t xml:space="preserve">The connection between </w:t>
+      </w:r>
+      <w:r>
+        <w:rPr>
+          <w:highlight w:val="yellow"/>
+        </w:rPr>
+        <w:t>Figure 1 and 2</w:t>
+      </w:r>
+      <w:r>
+        <w:t xml:space="preserve"> can be easily observed, with main difference here being the implementation of s</w:t>
+      </w:r>
+      <w:r>
+        <w:t>ubclasses</w:t>
+      </w:r>
+      <w:r>
+        <w:t xml:space="preserve"> and</w:t>
+      </w:r>
+      <w:r>
+        <w:t xml:space="preserve"> </w:t>
+      </w:r>
+      <w:r>
+        <w:t>s</w:t>
+      </w:r>
+      <w:r>
+        <w:t>uper classes</w:t>
+      </w:r>
+      <w:r>
+        <w:t xml:space="preserve">. The reason to add them is that each of the </w:t>
+      </w:r>
+      <w:r>
+        <w:t>specializations</w:t>
+      </w:r>
+      <w:r>
+        <w:t xml:space="preserve"> have their own rules and when making the </w:t>
+      </w:r>
+      <w:r>
+        <w:t>solution</w:t>
+      </w:r>
+      <w:r>
+        <w:t xml:space="preserve"> we did not want to forget about them,</w:t>
+      </w:r>
+      <w:r>
+        <w:t xml:space="preserve"> causing us to</w:t>
+      </w:r>
+      <w:r>
+        <w:t xml:space="preserve"> solv</w:t>
+      </w:r>
+      <w:r>
+        <w:t>e</w:t>
+      </w:r>
+      <w:r>
+        <w:t xml:space="preserve"> the issue </w:t>
+      </w:r>
+      <w:r>
+        <w:t xml:space="preserve">later </w:t>
+      </w:r>
+      <w:r>
+        <w:t>at</w:t>
+      </w:r>
+      <w:r>
+        <w:t xml:space="preserve"> a</w:t>
+      </w:r>
+      <w:r>
+        <w:t xml:space="preserve"> higher cost.</w:t>
+      </w:r>
+    </w:p>
+    <w:p>
+      <w:pPr>
+        <w:pStyle w:val="Virsraksts2"/>
+      </w:pPr>
+      <w:r>
         <w:lastRenderedPageBreak/>
-        <w:t xml:space="preserve">b. </w:t>
-      </w:r>
-      <w:r>
-        <w:rPr>
-          <w:lang w:val="en-US"/>
-        </w:rPr>
-        <w:t>Implementation</w:t>
-      </w:r>
-      <w:r>
-        <w:rPr>
-          <w:lang w:val="en-US"/>
-        </w:rPr>
-        <w:t>:</w:t>
-      </w:r>
-    </w:p>
-    <w:p>
-      <w:pPr>
-        <w:rPr>
-          <w:lang w:val="en-US"/>
-        </w:rPr>
-      </w:pPr>
-      <w:r>
-        <w:rPr>
-          <w:noProof/>
-          <w:lang w:val="en-US"/>
-        </w:rPr>
-        <mc:AlternateContent>
-          <mc:Choice Requires="wpg">
-            <w:drawing>
-              <wp:anchor distT="0" distB="0" distL="114300" distR="114300" simplePos="0" relativeHeight="251658240" behindDoc="0" locked="0" layoutInCell="1" allowOverlap="1" wp14:anchorId="714A3D3A" wp14:editId="467876B1">
-                <wp:simplePos x="0" y="0"/>
-                <wp:positionH relativeFrom="column">
-                  <wp:posOffset>-436586</wp:posOffset>
-                </wp:positionH>
-                <wp:positionV relativeFrom="paragraph">
-                  <wp:posOffset>672456</wp:posOffset>
-                </wp:positionV>
-                <wp:extent cx="7164705" cy="4647565"/>
-                <wp:effectExtent l="0" t="0" r="0" b="635"/>
-                <wp:wrapThrough wrapText="bothSides">
-                  <wp:wrapPolygon edited="0">
-                    <wp:start x="0" y="0"/>
-                    <wp:lineTo x="0" y="21514"/>
-                    <wp:lineTo x="21537" y="21514"/>
-                    <wp:lineTo x="21537" y="0"/>
-                    <wp:lineTo x="0" y="0"/>
-                  </wp:wrapPolygon>
-                </wp:wrapThrough>
-                <wp:docPr id="5" name="Grupa 5"/>
-                <wp:cNvGraphicFramePr/>
-                <a:graphic xmlns:a="http://schemas.openxmlformats.org/drawingml/2006/main">
-                  <a:graphicData uri="http://schemas.microsoft.com/office/word/2010/wordprocessingGroup">
-                    <wpg:wgp>
-                      <wpg:cNvGrpSpPr/>
-                      <wpg:grpSpPr>
-                        <a:xfrm>
-                          <a:off x="0" y="0"/>
-                          <a:ext cx="7164705" cy="4647565"/>
-                          <a:chOff x="0" y="0"/>
-                          <a:chExt cx="7164705" cy="4647565"/>
-                        </a:xfrm>
-                      </wpg:grpSpPr>
-                      <pic:pic xmlns:pic="http://schemas.openxmlformats.org/drawingml/2006/picture">
-                        <pic:nvPicPr>
-                          <pic:cNvPr id="1" name="Attēls 1"/>
-                          <pic:cNvPicPr>
-                            <a:picLocks noChangeAspect="1"/>
-                          </pic:cNvPicPr>
-                        </pic:nvPicPr>
-                        <pic:blipFill>
-                          <a:blip r:embed="rId7">
-                            <a:extLst>
-                              <a:ext uri="{28A0092B-C50C-407E-A947-70E740481C1C}">
-                                <a14:useLocalDpi xmlns:a14="http://schemas.microsoft.com/office/drawing/2010/main" val="0"/>
-                              </a:ext>
-                            </a:extLst>
-                          </a:blip>
-                          <a:stretch>
-                            <a:fillRect/>
-                          </a:stretch>
-                        </pic:blipFill>
-                        <pic:spPr>
-                          <a:xfrm>
-                            <a:off x="0" y="0"/>
-                            <a:ext cx="7164705" cy="4323715"/>
-                          </a:xfrm>
-                          <a:prstGeom prst="rect">
-                            <a:avLst/>
-                          </a:prstGeom>
-                        </pic:spPr>
-                      </pic:pic>
-                      <wps:wsp>
-                        <wps:cNvPr id="4" name="Tekstlodziņš 4"/>
-                        <wps:cNvSpPr txBox="1"/>
-                        <wps:spPr>
-                          <a:xfrm>
-                            <a:off x="0" y="4380865"/>
-                            <a:ext cx="7164705" cy="266700"/>
-                          </a:xfrm>
-                          <a:prstGeom prst="rect">
-                            <a:avLst/>
-                          </a:prstGeom>
-                          <a:solidFill>
-                            <a:prstClr val="white"/>
-                          </a:solidFill>
-                          <a:ln>
-                            <a:noFill/>
-                          </a:ln>
-                        </wps:spPr>
-                        <wps:txbx>
-                          <w:txbxContent>
-                            <w:p>
-                              <w:pPr>
-                                <w:pStyle w:val="Parakstszemobjekta"/>
-                                <w:rPr>
-                                  <w:noProof/>
-                                </w:rPr>
-                              </w:pPr>
-                              <w:r>
-                                <w:t xml:space="preserve">Figure </w:t>
-                              </w:r>
-                              <w:r>
-                                <w:rPr>
-                                  <w:noProof/>
-                                </w:rPr>
-                                <w:fldChar w:fldCharType="begin"/>
-                              </w:r>
-                              <w:r>
-                                <w:rPr>
-                                  <w:noProof/>
-                                </w:rPr>
-                                <w:instrText xml:space="preserve"> SEQ Figure \* ARABIC </w:instrText>
-                              </w:r>
-                              <w:r>
-                                <w:rPr>
-                                  <w:noProof/>
-                                </w:rPr>
-                                <w:fldChar w:fldCharType="separate"/>
-                              </w:r>
-                              <w:r>
-                                <w:rPr>
-                                  <w:noProof/>
-                                </w:rPr>
-                                <w:t>2</w:t>
-                              </w:r>
-                              <w:r>
-                                <w:rPr>
-                                  <w:noProof/>
-                                </w:rPr>
-                                <w:fldChar w:fldCharType="end"/>
-                              </w:r>
-                            </w:p>
-                          </w:txbxContent>
-                        </wps:txbx>
-                        <wps:bodyPr rot="0" spcFirstLastPara="0" vertOverflow="overflow" horzOverflow="overflow" vert="horz" wrap="square" lIns="0" tIns="0" rIns="0" bIns="0" numCol="1" spcCol="0" rtlCol="0" fromWordArt="0" anchor="t" anchorCtr="0" forceAA="0" compatLnSpc="1">
-                          <a:prstTxWarp prst="textNoShape">
-                            <a:avLst/>
-                          </a:prstTxWarp>
-                          <a:spAutoFit/>
-                        </wps:bodyPr>
-                      </wps:wsp>
-                    </wpg:wgp>
-                  </a:graphicData>
-                </a:graphic>
-              </wp:anchor>
-            </w:drawing>
-          </mc:Choice>
-          <mc:Fallback>
-            <w:pict>
-              <v:group w14:anchorId="714A3D3A" id="Grupa 5" o:spid="_x0000_s1029" style="position:absolute;margin-left:-34.4pt;margin-top:52.95pt;width:564.15pt;height:365.95pt;z-index:251658240" coordsize="71647,46475" o:gfxdata="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">
-                <v:shape id="Attēls 1" o:spid="_x0000_s1030" type="#_x0000_t75" style="position:absolute;width:71647;height:43237;visibility:visible;mso-wrap-style:square" o:gfxdata="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">
-                  <v:imagedata r:id="rId8" o:title=""/>
-                </v:shape>
-                <v:shape id="Tekstlodziņš 4" o:spid="_x0000_s1031" type="#_x0000_t202" style="position:absolute;top:43808;width:71647;height:2667;visibility:visible;mso-wrap-style:square;v-text-anchor:top" o:gfxdata="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" stroked="f">
-                  <v:textbox style="mso-fit-shape-to-text:t" inset="0,0,0,0">
-                    <w:txbxContent>
-                      <w:p>
-                        <w:pPr>
-                          <w:pStyle w:val="Parakstszemobjekta"/>
-                          <w:rPr>
-                            <w:noProof/>
-                          </w:rPr>
-                        </w:pPr>
-                        <w:r>
-                          <w:t xml:space="preserve">Figure </w:t>
-                        </w:r>
-                        <w:r>
-                          <w:rPr>
-                            <w:noProof/>
-                          </w:rPr>
-                          <w:fldChar w:fldCharType="begin"/>
-                        </w:r>
-                        <w:r>
-                          <w:rPr>
-                            <w:noProof/>
-                          </w:rPr>
-                          <w:instrText xml:space="preserve"> SEQ Figure \* ARABIC </w:instrText>
-                        </w:r>
-                        <w:r>
-                          <w:rPr>
-                            <w:noProof/>
-                          </w:rPr>
-                          <w:fldChar w:fldCharType="separate"/>
-                        </w:r>
-                        <w:r>
-                          <w:rPr>
-                            <w:noProof/>
-                          </w:rPr>
-                          <w:t>2</w:t>
-                        </w:r>
-                        <w:r>
-                          <w:rPr>
-                            <w:noProof/>
-                          </w:rPr>
-                          <w:fldChar w:fldCharType="end"/>
-                        </w:r>
-                      </w:p>
-                    </w:txbxContent>
-                  </v:textbox>
-                </v:shape>
-                <w10:wrap type="through"/>
-              </v:group>
-            </w:pict>
-          </mc:Fallback>
-        </mc:AlternateContent>
-      </w:r>
-      <w:r>
-        <w:rPr>
-          <w:lang w:val="en-US"/>
-        </w:rPr>
-        <w:t xml:space="preserve">Since we wanted our diagram to have higher amount of detail than provided by ER, we created </w:t>
-      </w:r>
-      <w:r>
-        <w:rPr>
-          <w:lang w:val="en-US"/>
-        </w:rPr>
-        <w:t>Enhanced Entity Relationship Diagram</w:t>
-      </w:r>
-      <w:r>
-        <w:rPr>
-          <w:lang w:val="en-US"/>
-        </w:rPr>
-        <w:t>, by using the previously made ER diagram.</w:t>
-      </w:r>
-      <w:r>
-        <w:rPr>
-          <w:lang w:val="en-US"/>
-        </w:rPr>
-        <w:t xml:space="preserve"> The results of this can be seen in </w:t>
-      </w:r>
-      <w:r>
-        <w:rPr>
-          <w:highlight w:val="yellow"/>
-          <w:lang w:val="en-US"/>
-        </w:rPr>
-        <w:t>Figure 2</w:t>
-      </w:r>
-      <w:r>
-        <w:rPr>
-          <w:lang w:val="en-US"/>
-        </w:rPr>
+        <w:t>4.3.3</w:t>
+      </w:r>
+      <w:r>
         <w:t>.</w:t>
       </w:r>
-    </w:p>
-    <w:p>
-      <w:pPr>
-        <w:pStyle w:val="Virsraksts2"/>
-      </w:pPr>
-    </w:p>
-    <w:p>
-      <w:r>
-        <w:t xml:space="preserve">The connection between </w:t>
-      </w:r>
-      <w:r>
-        <w:rPr>
-          <w:highlight w:val="yellow"/>
-        </w:rPr>
-        <w:t>Figure 1 and 2</w:t>
-      </w:r>
-      <w:r>
-        <w:t xml:space="preserve"> can be easily observed, with main difference here being the implementation of s</w:t>
-      </w:r>
-      <w:r>
-        <w:t>ubclasses</w:t>
-      </w:r>
-      <w:r>
-        <w:t xml:space="preserve"> and</w:t>
-      </w:r>
       <w:r>
         <w:t xml:space="preserve"> </w:t>
       </w:r>
       <w:r>
-        <w:t>s</w:t>
-      </w:r>
-      <w:r>
-        <w:t>uper classes</w:t>
-      </w:r>
-      <w:r>
-        <w:t xml:space="preserve">. The reason to add them is that each of the </w:t>
-      </w:r>
-      <w:r>
-        <w:t>specializations</w:t>
-      </w:r>
-      <w:r>
-        <w:t xml:space="preserve"> have their own rules and when making the </w:t>
-      </w:r>
-      <w:r>
-        <w:t>solution</w:t>
-      </w:r>
-      <w:r>
-        <w:t xml:space="preserve"> we did not want to forget about them,</w:t>
-      </w:r>
-      <w:r>
-        <w:t xml:space="preserve"> causing us to</w:t>
-      </w:r>
-      <w:r>
-        <w:t xml:space="preserve"> solv</w:t>
-      </w:r>
-      <w:r>
-        <w:t>e</w:t>
-      </w:r>
-      <w:r>
-        <w:t xml:space="preserve"> the issue </w:t>
-      </w:r>
-      <w:r>
-        <w:t xml:space="preserve">later </w:t>
-      </w:r>
-      <w:r>
-        <w:t>at</w:t>
-      </w:r>
-      <w:r>
-        <w:t xml:space="preserve"> a</w:t>
-      </w:r>
-      <w:r>
-        <w:t xml:space="preserve"> higher cost.</w:t>
-      </w:r>
-    </w:p>
-    <w:p>
-      <w:pPr>
-        <w:pStyle w:val="Virsraksts2"/>
-      </w:pPr>
-      <w:r>
-        <w:t>4.3.3</w:t>
-      </w:r>
-      <w:r>
-        <w:t>.</w:t>
-      </w:r>
-      <w:r>
-        <w:t xml:space="preserve"> </w:t>
-      </w:r>
-      <w:r>
         <w:t>Database diagram</w:t>
       </w:r>
     </w:p>
@@ -1242,7 +935,6 @@
         <w:rPr>
           <w:lang w:val="en-US"/>
         </w:rPr>
-        <w:lastRenderedPageBreak/>
         <w:t xml:space="preserve">b. </w:t>
       </w:r>
       <w:r>
@@ -1654,310 +1346,480 @@
         <w:rPr>
           <w:lang w:eastAsia="en-GB"/>
         </w:rPr>
-        <w:t xml:space="preserve">c. </w:t>
+        <w:t>c</w:t>
       </w:r>
       <w:r>
         <w:rPr>
           <w:lang w:eastAsia="en-GB"/>
         </w:rPr>
+        <w:t xml:space="preserve">. </w:t>
+      </w:r>
+      <w:bookmarkStart w:id="0" w:name="_GoBack"/>
+      <w:r>
+        <w:rPr>
+          <w:lang w:eastAsia="en-GB"/>
+        </w:rPr>
+        <w:t>Normalization</w:t>
+      </w:r>
+      <w:bookmarkEnd w:id="0"/>
+      <w:r>
+        <w:rPr>
+          <w:lang w:eastAsia="en-GB"/>
+        </w:rPr>
+        <w:t>:</w:t>
+      </w:r>
+    </w:p>
+    <w:p>
+      <w:pPr>
+        <w:rPr>
+          <w:lang w:val="en-US"/>
+        </w:rPr>
+      </w:pPr>
+      <w:r>
+        <w:rPr>
+          <w:lang w:val="en-US"/>
+        </w:rPr>
+        <w:t>Normalization is performed</w:t>
+      </w:r>
+      <w:r>
+        <w:rPr>
+          <w:lang w:val="en-US"/>
+        </w:rPr>
+        <w:t>, to facilitate reduced data redundancy and improved integrity</w:t>
+      </w:r>
+      <w:r>
+        <w:rPr>
+          <w:lang w:val="en-US"/>
+        </w:rPr>
+        <w:t xml:space="preserve"> of the information</w:t>
+      </w:r>
+      <w:r>
+        <w:rPr>
+          <w:lang w:val="en-US"/>
+        </w:rPr>
+        <w:t xml:space="preserve">. </w:t>
+      </w:r>
+      <w:r>
+        <w:rPr>
+          <w:lang w:val="en-US"/>
+        </w:rPr>
+        <w:t>Normal forms</w:t>
+      </w:r>
+      <w:r>
+        <w:rPr>
+          <w:lang w:val="en-US"/>
+        </w:rPr>
+        <w:t xml:space="preserve"> are very important </w:t>
+      </w:r>
+      <w:r>
+        <w:rPr>
+          <w:lang w:val="en-US"/>
+        </w:rPr>
+        <w:t>for relational database</w:t>
+      </w:r>
+      <w:r>
+        <w:rPr>
+          <w:lang w:val="en-US"/>
+        </w:rPr>
+        <w:t xml:space="preserve"> and if not followed could result in database being </w:t>
+      </w:r>
+      <w:r>
+        <w:rPr>
+          <w:lang w:val="en-US"/>
+        </w:rPr>
+        <w:t>impossible</w:t>
+      </w:r>
+      <w:r>
+        <w:rPr>
+          <w:lang w:val="en-US"/>
+        </w:rPr>
+        <w:t xml:space="preserve"> to use</w:t>
+      </w:r>
+      <w:r>
+        <w:rPr>
+          <w:lang w:val="en-US"/>
+        </w:rPr>
+        <w:t xml:space="preserve"> or/and inefficient</w:t>
+      </w:r>
+      <w:r>
+        <w:rPr>
+          <w:lang w:val="en-US"/>
+        </w:rPr>
+        <w:t>.</w:t>
+      </w:r>
+      <w:r>
+        <w:rPr>
+          <w:lang w:val="en-US"/>
+        </w:rPr>
+        <w:t xml:space="preserve"> This could affect the project in mayor way in the long </w:t>
+      </w:r>
+      <w:r>
+        <w:rPr>
+          <w:lang w:val="en-US"/>
+        </w:rPr>
+        <w:t>term</w:t>
+      </w:r>
+      <w:r>
+        <w:rPr>
+          <w:lang w:val="en-US"/>
+        </w:rPr>
+        <w:t xml:space="preserve">, </w:t>
+      </w:r>
+      <w:r>
+        <w:rPr>
+          <w:lang w:val="en-US"/>
+        </w:rPr>
+        <w:t>possibly requiring complete rework of the system</w:t>
+      </w:r>
+      <w:r>
+        <w:rPr>
+          <w:lang w:val="en-US"/>
+        </w:rPr>
+        <w:t>.</w:t>
+      </w:r>
+      <w:r>
+        <w:rPr>
+          <w:lang w:val="en-US"/>
+        </w:rPr>
+        <w:t xml:space="preserve"> </w:t>
+      </w:r>
+      <w:r>
+        <w:rPr>
+          <w:lang w:val="en-US"/>
+        </w:rPr>
+        <w:t>There are many different normalization forms, with each being a step towards improved data management</w:t>
+      </w:r>
+      <w:r>
+        <w:rPr>
+          <w:lang w:val="en-US"/>
+        </w:rPr>
+        <w:t xml:space="preserve">. The following is list of </w:t>
+      </w:r>
+      <w:r>
+        <w:rPr>
+          <w:lang w:val="en-US"/>
+        </w:rPr>
+        <w:t>normal forms</w:t>
+      </w:r>
+      <w:r>
+        <w:rPr>
+          <w:lang w:val="en-US"/>
+        </w:rPr>
+        <w:t xml:space="preserve"> </w:t>
+      </w:r>
+      <w:r>
+        <w:rPr>
+          <w:lang w:val="en-US"/>
+        </w:rPr>
+        <w:t>satisfied</w:t>
+      </w:r>
+      <w:r>
+        <w:rPr>
+          <w:lang w:val="en-US"/>
+        </w:rPr>
+        <w:t xml:space="preserve"> when creating the </w:t>
+      </w:r>
+      <w:r>
+        <w:rPr>
+          <w:lang w:val="en-US"/>
+        </w:rPr>
+        <w:t>database:</w:t>
+      </w:r>
+    </w:p>
+    <w:p>
+      <w:pPr>
+        <w:pStyle w:val="Sarakstarindkopa"/>
+        <w:numPr>
+          <w:ilvl w:val="0"/>
+          <w:numId w:val="9"/>
+        </w:numPr>
+        <w:rPr>
+          <w:lang w:val="en-US"/>
+        </w:rPr>
+      </w:pPr>
+      <w:r>
+        <w:rPr>
+          <w:lang w:val="en-US"/>
+        </w:rPr>
+        <w:t>First Normal For</w:t>
+      </w:r>
+      <w:r>
+        <w:rPr>
+          <w:lang w:val="en-US"/>
+        </w:rPr>
+        <w:t>m</w:t>
+      </w:r>
+    </w:p>
+    <w:p>
+      <w:pPr>
+        <w:pStyle w:val="Sarakstarindkopa"/>
+        <w:numPr>
+          <w:ilvl w:val="0"/>
+          <w:numId w:val="9"/>
+        </w:numPr>
+        <w:rPr>
+          <w:lang w:val="en-US"/>
+        </w:rPr>
+      </w:pPr>
+      <w:r>
+        <w:rPr>
+          <w:lang w:val="en-US"/>
+        </w:rPr>
+        <w:t>Second Normal Form</w:t>
+      </w:r>
+    </w:p>
+    <w:p>
+      <w:pPr>
+        <w:pStyle w:val="Sarakstarindkopa"/>
+        <w:numPr>
+          <w:ilvl w:val="0"/>
+          <w:numId w:val="9"/>
+        </w:numPr>
+        <w:rPr>
+          <w:lang w:val="en-US"/>
+        </w:rPr>
+      </w:pPr>
+      <w:r>
+        <w:rPr>
+          <w:lang w:val="en-US"/>
+        </w:rPr>
+        <w:t>Third Normal Form</w:t>
+      </w:r>
+    </w:p>
+    <w:p>
+      <w:pPr>
+        <w:pStyle w:val="Sarakstarindkopa"/>
+        <w:numPr>
+          <w:ilvl w:val="0"/>
+          <w:numId w:val="9"/>
+        </w:numPr>
+        <w:rPr>
+          <w:lang w:val="en-US"/>
+        </w:rPr>
+      </w:pPr>
+      <w:r>
+        <w:rPr>
+          <w:lang w:val="en-US"/>
+        </w:rPr>
+        <w:t>BCNF</w:t>
+      </w:r>
+      <w:r>
+        <w:rPr>
+          <w:lang w:val="en-US"/>
+        </w:rPr>
+        <w:t xml:space="preserve"> (</w:t>
+      </w:r>
+      <w:r>
+        <w:rPr>
+          <w:lang w:val="en-US"/>
+        </w:rPr>
+        <w:t>Boyce-Codd Normal Form</w:t>
+      </w:r>
+      <w:r>
+        <w:rPr>
+          <w:lang w:val="en-US"/>
+        </w:rPr>
+        <w:t>)</w:t>
+      </w:r>
+    </w:p>
+    <w:p>
+      <w:pPr>
+        <w:pStyle w:val="Virsraksts3"/>
+        <w:rPr>
+          <w:lang w:eastAsia="en-GB"/>
+        </w:rPr>
+      </w:pPr>
+      <w:r>
+        <w:rPr>
+          <w:lang w:eastAsia="en-GB"/>
+        </w:rPr>
+        <w:t>d</w:t>
+      </w:r>
+      <w:commentRangeStart w:id="1"/>
+      <w:r>
+        <w:rPr>
+          <w:lang w:eastAsia="en-GB"/>
+        </w:rPr>
+        <w:t xml:space="preserve">. </w:t>
+      </w:r>
+      <w:r>
+        <w:rPr>
+          <w:lang w:eastAsia="en-GB"/>
+        </w:rPr>
         <w:t>Implementation:</w:t>
       </w:r>
-    </w:p>
-    <w:p>
-      <w:r>
-        <w:rPr>
-          <w:i/>
-          <w:iCs/>
+      <w:commentRangeEnd w:id="1"/>
+      <w:r>
+        <w:rPr>
+          <w:rStyle w:val="Komentraatsauce"/>
+          <w:rFonts w:asciiTheme="minorHAnsi" w:eastAsiaTheme="minorHAnsi" w:hAnsiTheme="minorHAnsi" w:cstheme="minorBidi"/>
+          <w:color w:val="auto"/>
+        </w:rPr>
+        <w:commentReference w:id="1"/>
+      </w:r>
+    </w:p>
+    <w:p>
+      <w:r>
+        <w:t xml:space="preserve">Our database diagram, just like the </w:t>
+      </w:r>
+      <w:r>
+        <w:t>EER</w:t>
+      </w:r>
+      <w:r>
+        <w:t xml:space="preserve"> early on changed quite a lot, but we managed to get the solution</w:t>
+      </w:r>
+      <w:r>
+        <w:t xml:space="preserve"> satisfying all the needs quite fast</w:t>
+      </w:r>
+      <w:r>
+        <w:t xml:space="preserve">. As seen in </w:t>
+      </w:r>
+      <w:r>
+        <w:rPr>
+          <w:highlight w:val="yellow"/>
+        </w:rPr>
+        <w:t xml:space="preserve">Figure </w:t>
+      </w:r>
+      <w:r>
+        <w:rPr>
+          <w:highlight w:val="yellow"/>
+        </w:rPr>
+        <w:t>3</w:t>
+      </w:r>
+      <w:r>
+        <w:t xml:space="preserve">, we </w:t>
+      </w:r>
+      <w:r>
+        <w:t>translated EER into database diagram which we later implemented</w:t>
+      </w:r>
+      <w:r>
+        <w:t xml:space="preserve"> and used throughout the project</w:t>
+      </w:r>
+      <w:r>
+        <w:t xml:space="preserve"> for data management</w:t>
+      </w:r>
+      <w:r>
+        <w:t>.</w:t>
+      </w:r>
+      <w:r>
+        <w:t xml:space="preserve"> Mapping of specialization was done using 8a for super class: person and subclasses: member, librarian.</w:t>
+      </w:r>
+      <w:r>
+        <w:t xml:space="preserve"> This was done as </w:t>
+      </w:r>
+      <w:r>
+        <w:t xml:space="preserve">we </w:t>
+      </w:r>
+      <w:r>
+        <w:lastRenderedPageBreak/>
+        <w:t xml:space="preserve">wanted </w:t>
+      </w:r>
+      <w:r>
+        <w:t>all closely related information (Persons) to be saved in one easily accessible table.</w:t>
+      </w:r>
+      <w:r>
+        <w:t xml:space="preserve"> The rest of inherences (</w:t>
+      </w:r>
+      <w:r>
+        <w:t>different types of: materials</w:t>
+      </w:r>
+      <w:r>
+        <w:t>, librarians, members) were mapped using 8c</w:t>
+      </w:r>
+      <w:r>
+        <w:t xml:space="preserve">, but none of them had </w:t>
+      </w:r>
+      <w:r>
+        <w:t xml:space="preserve">any </w:t>
+      </w:r>
+      <w:r>
+        <w:t>unique attributes to ones provided by superclass</w:t>
+      </w:r>
+      <w:r>
+        <w:t xml:space="preserve">, </w:t>
+      </w:r>
+      <w:r>
+        <w:t xml:space="preserve">only </w:t>
+      </w:r>
+      <w:r>
+        <w:t xml:space="preserve">having </w:t>
+      </w:r>
+      <w:r>
+        <w:t>different business logic associated</w:t>
+      </w:r>
+      <w:r>
+        <w:t>.</w:t>
+      </w:r>
+    </w:p>
+    <w:p>
+      <w:pPr>
+        <w:keepNext/>
+      </w:pPr>
+      <w:r>
+        <w:rPr>
           <w:noProof/>
-          <w:color w:val="44546A" w:themeColor="text2"/>
-          <w:sz w:val="18"/>
-          <w:szCs w:val="18"/>
-        </w:rPr>
-        <mc:AlternateContent>
-          <mc:Choice Requires="wpg">
-            <w:drawing>
-              <wp:anchor distT="0" distB="0" distL="114300" distR="114300" simplePos="0" relativeHeight="251663360" behindDoc="0" locked="0" layoutInCell="1" allowOverlap="1" wp14:anchorId="4BF66188" wp14:editId="56B6552A">
-                <wp:simplePos x="0" y="0"/>
-                <wp:positionH relativeFrom="column">
-                  <wp:posOffset>9525</wp:posOffset>
-                </wp:positionH>
-                <wp:positionV relativeFrom="paragraph">
-                  <wp:posOffset>657225</wp:posOffset>
-                </wp:positionV>
-                <wp:extent cx="5943600" cy="2314575"/>
-                <wp:effectExtent l="0" t="0" r="0" b="9525"/>
-                <wp:wrapTight wrapText="bothSides">
-                  <wp:wrapPolygon edited="0">
-                    <wp:start x="0" y="0"/>
-                    <wp:lineTo x="0" y="21511"/>
-                    <wp:lineTo x="21531" y="21511"/>
-                    <wp:lineTo x="21531" y="0"/>
-                    <wp:lineTo x="0" y="0"/>
-                  </wp:wrapPolygon>
-                </wp:wrapTight>
-                <wp:docPr id="12" name="Grupa 12"/>
-                <wp:cNvGraphicFramePr/>
-                <a:graphic xmlns:a="http://schemas.openxmlformats.org/drawingml/2006/main">
-                  <a:graphicData uri="http://schemas.microsoft.com/office/word/2010/wordprocessingGroup">
-                    <wpg:wgp>
-                      <wpg:cNvGrpSpPr/>
-                      <wpg:grpSpPr>
-                        <a:xfrm>
-                          <a:off x="0" y="0"/>
-                          <a:ext cx="5943600" cy="2314575"/>
-                          <a:chOff x="0" y="0"/>
-                          <a:chExt cx="5943600" cy="2314575"/>
-                        </a:xfrm>
-                      </wpg:grpSpPr>
-                      <pic:pic xmlns:pic="http://schemas.openxmlformats.org/drawingml/2006/picture">
-                        <pic:nvPicPr>
-                          <pic:cNvPr id="10" name="Attēls 10"/>
-                          <pic:cNvPicPr>
-                            <a:picLocks noChangeAspect="1"/>
-                          </pic:cNvPicPr>
-                        </pic:nvPicPr>
-                        <pic:blipFill>
-                          <a:blip r:embed="rId9">
-                            <a:extLst>
-                              <a:ext uri="{28A0092B-C50C-407E-A947-70E740481C1C}">
-                                <a14:useLocalDpi xmlns:a14="http://schemas.microsoft.com/office/drawing/2010/main" val="0"/>
-                              </a:ext>
-                            </a:extLst>
-                          </a:blip>
-                          <a:stretch>
-                            <a:fillRect/>
-                          </a:stretch>
-                        </pic:blipFill>
-                        <pic:spPr>
-                          <a:xfrm>
-                            <a:off x="0" y="0"/>
-                            <a:ext cx="5943600" cy="1990090"/>
-                          </a:xfrm>
-                          <a:prstGeom prst="rect">
-                            <a:avLst/>
-                          </a:prstGeom>
-                        </pic:spPr>
-                      </pic:pic>
-                      <wps:wsp>
-                        <wps:cNvPr id="11" name="Tekstlodziņš 11"/>
-                        <wps:cNvSpPr txBox="1"/>
-                        <wps:spPr>
-                          <a:xfrm>
-                            <a:off x="0" y="2047875"/>
-                            <a:ext cx="5943600" cy="266700"/>
-                          </a:xfrm>
-                          <a:prstGeom prst="rect">
-                            <a:avLst/>
-                          </a:prstGeom>
-                          <a:solidFill>
-                            <a:prstClr val="white"/>
-                          </a:solidFill>
-                          <a:ln>
-                            <a:noFill/>
-                          </a:ln>
-                        </wps:spPr>
-                        <wps:txbx>
-                          <w:txbxContent>
-                            <w:p>
-                              <w:pPr>
-                                <w:pStyle w:val="Parakstszemobjekta"/>
-                              </w:pPr>
-                              <w:r>
-                                <w:t xml:space="preserve">Figure </w:t>
-                              </w:r>
-                              <w:r>
-                                <w:rPr>
-                                  <w:noProof/>
-                                </w:rPr>
-                                <w:fldChar w:fldCharType="begin"/>
-                              </w:r>
-                              <w:r>
-                                <w:rPr>
-                                  <w:noProof/>
-                                </w:rPr>
-                                <w:instrText xml:space="preserve"> SEQ Figure \* ARABIC </w:instrText>
-                              </w:r>
-                              <w:r>
-                                <w:rPr>
-                                  <w:noProof/>
-                                </w:rPr>
-                                <w:fldChar w:fldCharType="separate"/>
-                              </w:r>
-                              <w:r>
-                                <w:rPr>
-                                  <w:noProof/>
-                                </w:rPr>
-                                <w:t>3</w:t>
-                              </w:r>
-                              <w:r>
-                                <w:rPr>
-                                  <w:noProof/>
-                                </w:rPr>
-                                <w:fldChar w:fldCharType="end"/>
-                              </w:r>
-                            </w:p>
-                          </w:txbxContent>
-                        </wps:txbx>
-                        <wps:bodyPr rot="0" spcFirstLastPara="0" vertOverflow="overflow" horzOverflow="overflow" vert="horz" wrap="square" lIns="0" tIns="0" rIns="0" bIns="0" numCol="1" spcCol="0" rtlCol="0" fromWordArt="0" anchor="t" anchorCtr="0" forceAA="0" compatLnSpc="1">
-                          <a:prstTxWarp prst="textNoShape">
-                            <a:avLst/>
-                          </a:prstTxWarp>
-                          <a:spAutoFit/>
-                        </wps:bodyPr>
-                      </wps:wsp>
-                    </wpg:wgp>
-                  </a:graphicData>
-                </a:graphic>
-              </wp:anchor>
-            </w:drawing>
-          </mc:Choice>
-          <mc:Fallback>
-            <w:pict>
-              <v:group w14:anchorId="4BF66188" id="Grupa 12" o:spid="_x0000_s1032" style="position:absolute;margin-left:.75pt;margin-top:51.75pt;width:468pt;height:182.25pt;z-index:251663360" coordsize="59436,23145" o:gfxdata="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">
-                <v:shape id="Attēls 10" o:spid="_x0000_s1033" type="#_x0000_t75" style="position:absolute;width:59436;height:19900;visibility:visible;mso-wrap-style:square" o:gfxdata="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">
-                  <v:imagedata r:id="rId10" o:title=""/>
-                </v:shape>
-                <v:shape id="Tekstlodziņš 11" o:spid="_x0000_s1034" type="#_x0000_t202" style="position:absolute;top:20478;width:59436;height:2667;visibility:visible;mso-wrap-style:square;v-text-anchor:top" o:gfxdata="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" stroked="f">
-                  <v:textbox style="mso-fit-shape-to-text:t" inset="0,0,0,0">
-                    <w:txbxContent>
-                      <w:p>
-                        <w:pPr>
-                          <w:pStyle w:val="Parakstszemobjekta"/>
-                        </w:pPr>
-                        <w:r>
-                          <w:t xml:space="preserve">Figure </w:t>
-                        </w:r>
-                        <w:r>
-                          <w:rPr>
-                            <w:noProof/>
-                          </w:rPr>
-                          <w:fldChar w:fldCharType="begin"/>
-                        </w:r>
-                        <w:r>
-                          <w:rPr>
-                            <w:noProof/>
-                          </w:rPr>
-                          <w:instrText xml:space="preserve"> SEQ Figure \* ARABIC </w:instrText>
-                        </w:r>
-                        <w:r>
-                          <w:rPr>
-                            <w:noProof/>
-                          </w:rPr>
-                          <w:fldChar w:fldCharType="separate"/>
-                        </w:r>
-                        <w:r>
-                          <w:rPr>
-                            <w:noProof/>
-                          </w:rPr>
-                          <w:t>3</w:t>
-                        </w:r>
-                        <w:r>
-                          <w:rPr>
-                            <w:noProof/>
-                          </w:rPr>
-                          <w:fldChar w:fldCharType="end"/>
-                        </w:r>
-                      </w:p>
-                    </w:txbxContent>
-                  </v:textbox>
-                </v:shape>
-                <w10:wrap type="tight"/>
-              </v:group>
-            </w:pict>
-          </mc:Fallback>
-        </mc:AlternateContent>
-      </w:r>
-      <w:r>
-        <w:t xml:space="preserve">Our database diagram, just like the </w:t>
-      </w:r>
-      <w:r>
-        <w:t>EER</w:t>
-      </w:r>
-      <w:r>
-        <w:t xml:space="preserve"> early on changed quite a lot, but we managed to get the solution</w:t>
-      </w:r>
-      <w:r>
-        <w:t xml:space="preserve"> satisfying all the needs quite fast</w:t>
-      </w:r>
-      <w:r>
-        <w:t xml:space="preserve">. As seen in </w:t>
-      </w:r>
-      <w:r>
-        <w:rPr>
-          <w:highlight w:val="yellow"/>
-        </w:rPr>
+        </w:rPr>
+        <w:drawing>
+          <wp:inline distT="0" distB="0" distL="0" distR="0" wp14:anchorId="28F1D3DE" wp14:editId="4AF144AA">
+            <wp:extent cx="5943600" cy="2670175"/>
+            <wp:effectExtent l="0" t="0" r="0" b="0"/>
+            <wp:docPr id="3" name="Attēls 3"/>
+            <wp:cNvGraphicFramePr>
+              <a:graphicFrameLocks xmlns:a="http://schemas.openxmlformats.org/drawingml/2006/main" noChangeAspect="1"/>
+            </wp:cNvGraphicFramePr>
+            <a:graphic xmlns:a="http://schemas.openxmlformats.org/drawingml/2006/main">
+              <a:graphicData uri="http://schemas.openxmlformats.org/drawingml/2006/picture">
+                <pic:pic xmlns:pic="http://schemas.openxmlformats.org/drawingml/2006/picture">
+                  <pic:nvPicPr>
+                    <pic:cNvPr id="1" name=""/>
+                    <pic:cNvPicPr/>
+                  </pic:nvPicPr>
+                  <pic:blipFill>
+                    <a:blip r:embed="rId10"/>
+                    <a:stretch>
+                      <a:fillRect/>
+                    </a:stretch>
+                  </pic:blipFill>
+                  <pic:spPr>
+                    <a:xfrm>
+                      <a:off x="0" y="0"/>
+                      <a:ext cx="5943600" cy="2670175"/>
+                    </a:xfrm>
+                    <a:prstGeom prst="rect">
+                      <a:avLst/>
+                    </a:prstGeom>
+                  </pic:spPr>
+                </pic:pic>
+              </a:graphicData>
+            </a:graphic>
+          </wp:inline>
+        </w:drawing>
+      </w:r>
+    </w:p>
+    <w:p>
+      <w:pPr>
+        <w:pStyle w:val="Parakstszemobjekta"/>
+      </w:pPr>
+      <w:r>
         <w:t xml:space="preserve">Figure </w:t>
       </w:r>
       <w:r>
-        <w:rPr>
-          <w:highlight w:val="yellow"/>
+        <w:fldChar w:fldCharType="begin"/>
+      </w:r>
+      <w:r>
+        <w:instrText xml:space="preserve"> SEQ Figure \* ARABIC </w:instrText>
+      </w:r>
+      <w:r>
+        <w:fldChar w:fldCharType="separate"/>
+      </w:r>
+      <w:r>
+        <w:rPr>
+          <w:noProof/>
         </w:rPr>
         <w:t>3</w:t>
       </w:r>
       <w:r>
-        <w:t xml:space="preserve">, we </w:t>
-      </w:r>
-      <w:r>
-        <w:t>translated EER into database diagram which we later implemented</w:t>
-      </w:r>
-      <w:r>
-        <w:t xml:space="preserve"> and used throughout the project</w:t>
-      </w:r>
-      <w:r>
-        <w:t xml:space="preserve"> for data management</w:t>
-      </w:r>
-      <w:r>
-        <w:t>.</w:t>
-      </w:r>
-    </w:p>
-    <w:p>
-      <w:r>
-        <w:t xml:space="preserve">In </w:t>
-      </w:r>
-      <w:r>
-        <w:rPr>
-          <w:highlight w:val="yellow"/>
-        </w:rPr>
-        <w:t xml:space="preserve">Figure </w:t>
-      </w:r>
-      <w:r>
-        <w:rPr>
-          <w:highlight w:val="yellow"/>
-        </w:rPr>
-        <w:t>3</w:t>
-      </w:r>
-      <w:r>
-        <w:t xml:space="preserve"> you can</w:t>
-      </w:r>
-      <w:r>
-        <w:t xml:space="preserve"> also</w:t>
-      </w:r>
-      <w:r>
-        <w:t xml:space="preserve"> see</w:t>
-      </w:r>
-      <w:r>
-        <w:t xml:space="preserve"> that we normalized our database using normal forms. This</w:t>
-      </w:r>
-      <w:r>
-        <w:t xml:space="preserve"> was done, to facilitate </w:t>
-      </w:r>
-      <w:r>
-        <w:t>reduce</w:t>
-      </w:r>
-      <w:r>
-        <w:t>d</w:t>
-      </w:r>
-      <w:r>
-        <w:t xml:space="preserve"> data redundancy and improve</w:t>
-      </w:r>
-      <w:r>
-        <w:t>d</w:t>
-      </w:r>
-      <w:r>
-        <w:t xml:space="preserve"> data integrity</w:t>
-      </w:r>
-      <w:r>
-        <w:t>, as these are important for any relational database.</w:t>
+        <w:fldChar w:fldCharType="end"/>
       </w:r>
     </w:p>
     <w:p/>
@@ -2012,6 +1874,47 @@
 </w:document>
 </file>
 
+<file path=word/comments.xml><?xml version="1.0" encoding="utf-8"?>
+<w:comments xmlns:wpc="http://schemas.microsoft.com/office/word/2010/wordprocessingCanvas" xmlns:cx="http://schemas.microsoft.com/office/drawing/2014/chartex" xmlns:cx1="http://schemas.microsoft.com/office/drawing/2015/9/8/chartex" xmlns:cx2="http://schemas.microsoft.com/office/drawing/2015/10/21/chartex" xmlns:cx3="http://schemas.microsoft.com/office/drawing/2016/5/9/chartex" xmlns:cx4="http://schemas.microsoft.com/office/drawing/2016/5/10/chartex" xmlns:cx5="http://schemas.microsoft.com/office/drawing/2016/5/11/chartex" xmlns:cx6="http://schemas.microsoft.com/office/drawing/2016/5/12/chartex" xmlns:cx7="http://schemas.microsoft.com/office/drawing/2016/5/13/chartex" xmlns:cx8="http://schemas.microsoft.com/office/drawing/2016/5/14/chartex" xmlns:mc="http://schemas.openxmlformats.org/markup-compatibility/2006" xmlns:aink="http://schemas.microsoft.com/office/drawing/2016/ink" xmlns:am3d="http://schemas.microsoft.com/office/drawing/2017/model3d" xmlns:o="urn:schemas-microsoft-com:office:office" xmlns:r="http://schemas.openxmlformats.org/officeDocument/2006/relationships" xmlns:m="http://schemas.openxmlformats.org/officeDocument/2006/math" xmlns:v="urn:schemas-microsoft-com:vml" xmlns:wp14="http://schemas.microsoft.com/office/word/2010/wordprocessingDrawing" xmlns:wp="http://schemas.openxmlformats.org/drawingml/2006/wordprocessingDrawing" xmlns:w10="urn:schemas-microsoft-com:office:word" xmlns:w="http://schemas.openxmlformats.org/wordprocessingml/2006/main" xmlns:w14="http://schemas.microsoft.com/office/word/2010/wordml" xmlns:w15="http://schemas.microsoft.com/office/word/2012/wordml" xmlns:w16cid="http://schemas.microsoft.com/office/word/2016/wordml/cid" xmlns:w16se="http://schemas.microsoft.com/office/word/2015/wordml/symex" xmlns:wpg="http://schemas.microsoft.com/office/word/2010/wordprocessingGroup" xmlns:wpi="http://schemas.microsoft.com/office/word/2010/wordprocessingInk" xmlns:wne="http://schemas.microsoft.com/office/word/2006/wordml" xmlns:wps="http://schemas.microsoft.com/office/word/2010/wordprocessingShape" mc:Ignorable="w14 w15 w16se w16cid wp14">
+  <w:comment w:id="1" w:author="Ralfs Zangis" w:date="2019-05-07T14:38:00Z" w:initials="RZ">
+    <w:p>
+      <w:pPr>
+        <w:pStyle w:val="Komentrateksts"/>
+      </w:pPr>
+      <w:r>
+        <w:rPr>
+          <w:rStyle w:val="Komentraatsauce"/>
+        </w:rPr>
+        <w:annotationRef/>
+      </w:r>
+      <w:r>
+        <w:t xml:space="preserve">conversion from </w:t>
+      </w:r>
+      <w:proofErr w:type="spellStart"/>
+      <w:r>
+        <w:t>eer</w:t>
+      </w:r>
+      <w:proofErr w:type="spellEnd"/>
+      <w:r>
+        <w:t>?</w:t>
+      </w:r>
+    </w:p>
+  </w:comment>
+</w:comments>
+</file>
+
+<file path=word/commentsExtended.xml><?xml version="1.0" encoding="utf-8"?>
+<w15:commentsEx xmlns:wpc="http://schemas.microsoft.com/office/word/2010/wordprocessingCanvas" xmlns:cx="http://schemas.microsoft.com/office/drawing/2014/chartex" xmlns:cx1="http://schemas.microsoft.com/office/drawing/2015/9/8/chartex" xmlns:cx2="http://schemas.microsoft.com/office/drawing/2015/10/21/chartex" xmlns:cx3="http://schemas.microsoft.com/office/drawing/2016/5/9/chartex" xmlns:cx4="http://schemas.microsoft.com/office/drawing/2016/5/10/chartex" xmlns:cx5="http://schemas.microsoft.com/office/drawing/2016/5/11/chartex" xmlns:cx6="http://schemas.microsoft.com/office/drawing/2016/5/12/chartex" xmlns:cx7="http://schemas.microsoft.com/office/drawing/2016/5/13/chartex" xmlns:cx8="http://schemas.microsoft.com/office/drawing/2016/5/14/chartex" xmlns:mc="http://schemas.openxmlformats.org/markup-compatibility/2006" xmlns:aink="http://schemas.microsoft.com/office/drawing/2016/ink" xmlns:am3d="http://schemas.microsoft.com/office/drawing/2017/model3d" xmlns:o="urn:schemas-microsoft-com:office:office" xmlns:r="http://schemas.openxmlformats.org/officeDocument/2006/relationships" xmlns:m="http://schemas.openxmlformats.org/officeDocument/2006/math" xmlns:v="urn:schemas-microsoft-com:vml" xmlns:wp14="http://schemas.microsoft.com/office/word/2010/wordprocessingDrawing" xmlns:wp="http://schemas.openxmlformats.org/drawingml/2006/wordprocessingDrawing" xmlns:w10="urn:schemas-microsoft-com:office:word" xmlns:w="http://schemas.openxmlformats.org/wordprocessingml/2006/main" xmlns:w14="http://schemas.microsoft.com/office/word/2010/wordml" xmlns:w15="http://schemas.microsoft.com/office/word/2012/wordml" xmlns:w16cid="http://schemas.microsoft.com/office/word/2016/wordml/cid" xmlns:w16se="http://schemas.microsoft.com/office/word/2015/wordml/symex" xmlns:wpg="http://schemas.microsoft.com/office/word/2010/wordprocessingGroup" xmlns:wpi="http://schemas.microsoft.com/office/word/2010/wordprocessingInk" xmlns:wne="http://schemas.microsoft.com/office/word/2006/wordml" xmlns:wps="http://schemas.microsoft.com/office/word/2010/wordprocessingShape" mc:Ignorable="w14 w15 w16se w16cid wp14">
+  <w15:commentEx w15:paraId="1D36060D" w15:done="0"/>
+</w15:commentsEx>
+</file>
+
+<file path=word/commentsIds.xml><?xml version="1.0" encoding="utf-8"?>
+<w16cid:commentsIds xmlns:wpc="http://schemas.microsoft.com/office/word/2010/wordprocessingCanvas" xmlns:cx="http://schemas.microsoft.com/office/drawing/2014/chartex" xmlns:cx1="http://schemas.microsoft.com/office/drawing/2015/9/8/chartex" xmlns:cx2="http://schemas.microsoft.com/office/drawing/2015/10/21/chartex" xmlns:cx3="http://schemas.microsoft.com/office/drawing/2016/5/9/chartex" xmlns:cx4="http://schemas.microsoft.com/office/drawing/2016/5/10/chartex" xmlns:cx5="http://schemas.microsoft.com/office/drawing/2016/5/11/chartex" xmlns:cx6="http://schemas.microsoft.com/office/drawing/2016/5/12/chartex" xmlns:cx7="http://schemas.microsoft.com/office/drawing/2016/5/13/chartex" xmlns:cx8="http://schemas.microsoft.com/office/drawing/2016/5/14/chartex" xmlns:mc="http://schemas.openxmlformats.org/markup-compatibility/2006" xmlns:aink="http://schemas.microsoft.com/office/drawing/2016/ink" xmlns:am3d="http://schemas.microsoft.com/office/drawing/2017/model3d" xmlns:o="urn:schemas-microsoft-com:office:office" xmlns:r="http://schemas.openxmlformats.org/officeDocument/2006/relationships" xmlns:m="http://schemas.openxmlformats.org/officeDocument/2006/math" xmlns:v="urn:schemas-microsoft-com:vml" xmlns:wp14="http://schemas.microsoft.com/office/word/2010/wordprocessingDrawing" xmlns:wp="http://schemas.openxmlformats.org/drawingml/2006/wordprocessingDrawing" xmlns:w10="urn:schemas-microsoft-com:office:word" xmlns:w="http://schemas.openxmlformats.org/wordprocessingml/2006/main" xmlns:w14="http://schemas.microsoft.com/office/word/2010/wordml" xmlns:w15="http://schemas.microsoft.com/office/word/2012/wordml" xmlns:w16cid="http://schemas.microsoft.com/office/word/2016/wordml/cid" xmlns:w16se="http://schemas.microsoft.com/office/word/2015/wordml/symex" xmlns:wpg="http://schemas.microsoft.com/office/word/2010/wordprocessingGroup" xmlns:wpi="http://schemas.microsoft.com/office/word/2010/wordprocessingInk" xmlns:wne="http://schemas.microsoft.com/office/word/2006/wordml" xmlns:wps="http://schemas.microsoft.com/office/word/2010/wordprocessingShape" mc:Ignorable="w14 w15 w16se w16cid wp14">
+  <w16cid:commentId w16cid:paraId="1D36060D" w16cid:durableId="207C16E0"/>
+</w16cid:commentsIds>
+</file>
+
 <file path=word/numbering.xml><?xml version="1.0" encoding="utf-8"?>
 <w:numbering xmlns:wpc="http://schemas.microsoft.com/office/word/2010/wordprocessingCanvas" xmlns:cx="http://schemas.microsoft.com/office/drawing/2014/chartex" xmlns:cx1="http://schemas.microsoft.com/office/drawing/2015/9/8/chartex" xmlns:cx2="http://schemas.microsoft.com/office/drawing/2015/10/21/chartex" xmlns:cx3="http://schemas.microsoft.com/office/drawing/2016/5/9/chartex" xmlns:cx4="http://schemas.microsoft.com/office/drawing/2016/5/10/chartex" xmlns:cx5="http://schemas.microsoft.com/office/drawing/2016/5/11/chartex" xmlns:cx6="http://schemas.microsoft.com/office/drawing/2016/5/12/chartex" xmlns:cx7="http://schemas.microsoft.com/office/drawing/2016/5/13/chartex" xmlns:cx8="http://schemas.microsoft.com/office/drawing/2016/5/14/chartex" xmlns:mc="http://schemas.openxmlformats.org/markup-compatibility/2006" xmlns:aink="http://schemas.microsoft.com/office/drawing/2016/ink" xmlns:am3d="http://schemas.microsoft.com/office/drawing/2017/model3d" xmlns:o="urn:schemas-microsoft-com:office:office" xmlns:r="http://schemas.openxmlformats.org/officeDocument/2006/relationships" xmlns:m="http://schemas.openxmlformats.org/officeDocument/2006/math" xmlns:v="urn:schemas-microsoft-com:vml" xmlns:wp14="http://schemas.microsoft.com/office/word/2010/wordprocessingDrawing" xmlns:wp="http://schemas.openxmlformats.org/drawingml/2006/wordprocessingDrawing" xmlns:w10="urn:schemas-microsoft-com:office:word" xmlns:w="http://schemas.openxmlformats.org/wordprocessingml/2006/main" xmlns:w14="http://schemas.microsoft.com/office/word/2010/wordml" xmlns:w15="http://schemas.microsoft.com/office/word/2012/wordml" xmlns:w16cid="http://schemas.microsoft.com/office/word/2016/wordml/cid" xmlns:w16se="http://schemas.microsoft.com/office/word/2015/wordml/symex" xmlns:wpg="http://schemas.microsoft.com/office/word/2010/wordprocessingGroup" xmlns:wpi="http://schemas.microsoft.com/office/word/2010/wordprocessingInk" xmlns:wne="http://schemas.microsoft.com/office/word/2006/wordml" xmlns:wps="http://schemas.microsoft.com/office/word/2010/wordprocessingShape" mc:Ignorable="w14 w15 w16se w16cid wp14">
   <w:abstractNum w:abstractNumId="0" w15:restartNumberingAfterBreak="0">
@@ -2024,7 +1927,7 @@
       <w:lvlText w:val="%1."/>
       <w:lvlJc w:val="left"/>
       <w:pPr>
-        <w:ind w:left="720" w:hanging="360"/>
+        <w:ind w:left="360" w:hanging="360"/>
       </w:pPr>
     </w:lvl>
     <w:lvl w:ilvl="1" w:tplc="08090019">
@@ -2033,7 +1936,7 @@
       <w:lvlText w:val="%2."/>
       <w:lvlJc w:val="left"/>
       <w:pPr>
-        <w:ind w:left="1440" w:hanging="360"/>
+        <w:ind w:left="1080" w:hanging="360"/>
       </w:pPr>
     </w:lvl>
     <w:lvl w:ilvl="2" w:tplc="0809001B" w:tentative="1">
@@ -2042,7 +1945,7 @@
       <w:lvlText w:val="%3."/>
       <w:lvlJc w:val="right"/>
       <w:pPr>
-        <w:ind w:left="2160" w:hanging="180"/>
+        <w:ind w:left="1800" w:hanging="180"/>
       </w:pPr>
     </w:lvl>
     <w:lvl w:ilvl="3" w:tplc="0809000F" w:tentative="1">
@@ -2051,7 +1954,7 @@
       <w:lvlText w:val="%4."/>
       <w:lvlJc w:val="left"/>
       <w:pPr>
-        <w:ind w:left="2880" w:hanging="360"/>
+        <w:ind w:left="2520" w:hanging="360"/>
       </w:pPr>
     </w:lvl>
     <w:lvl w:ilvl="4" w:tplc="08090019" w:tentative="1">
@@ -2060,7 +1963,7 @@
       <w:lvlText w:val="%5."/>
       <w:lvlJc w:val="left"/>
       <w:pPr>
-        <w:ind w:left="3600" w:hanging="360"/>
+        <w:ind w:left="3240" w:hanging="360"/>
       </w:pPr>
     </w:lvl>
     <w:lvl w:ilvl="5" w:tplc="0809001B" w:tentative="1">
@@ -2069,7 +1972,7 @@
       <w:lvlText w:val="%6."/>
       <w:lvlJc w:val="right"/>
       <w:pPr>
-        <w:ind w:left="4320" w:hanging="180"/>
+        <w:ind w:left="3960" w:hanging="180"/>
       </w:pPr>
     </w:lvl>
     <w:lvl w:ilvl="6" w:tplc="0809000F" w:tentative="1">
@@ -2078,7 +1981,7 @@
       <w:lvlText w:val="%7."/>
       <w:lvlJc w:val="left"/>
       <w:pPr>
-        <w:ind w:left="5040" w:hanging="360"/>
+        <w:ind w:left="4680" w:hanging="360"/>
       </w:pPr>
     </w:lvl>
     <w:lvl w:ilvl="7" w:tplc="08090019" w:tentative="1">
@@ -2087,7 +1990,7 @@
       <w:lvlText w:val="%8."/>
       <w:lvlJc w:val="left"/>
       <w:pPr>
-        <w:ind w:left="5760" w:hanging="360"/>
+        <w:ind w:left="5400" w:hanging="360"/>
       </w:pPr>
     </w:lvl>
     <w:lvl w:ilvl="8" w:tplc="0809001B" w:tentative="1">
@@ -2096,11 +1999,124 @@
       <w:lvlText w:val="%9."/>
       <w:lvlJc w:val="right"/>
       <w:pPr>
-        <w:ind w:left="6480" w:hanging="180"/>
+        <w:ind w:left="6120" w:hanging="180"/>
       </w:pPr>
     </w:lvl>
   </w:abstractNum>
   <w:abstractNum w:abstractNumId="1" w15:restartNumberingAfterBreak="0">
+    <w:nsid w:val="23F11B0D"/>
+    <w:multiLevelType w:val="multilevel"/>
+    <w:tmpl w:val="051C6C72"/>
+    <w:lvl w:ilvl="0">
+      <w:start w:val="1"/>
+      <w:numFmt w:val="decimal"/>
+      <w:lvlText w:val="%1."/>
+      <w:lvlJc w:val="left"/>
+      <w:pPr>
+        <w:tabs>
+          <w:tab w:val="num" w:pos="720"/>
+        </w:tabs>
+        <w:ind w:left="720" w:hanging="360"/>
+      </w:pPr>
+    </w:lvl>
+    <w:lvl w:ilvl="1" w:tentative="1">
+      <w:start w:val="1"/>
+      <w:numFmt w:val="decimal"/>
+      <w:lvlText w:val="%2."/>
+      <w:lvlJc w:val="left"/>
+      <w:pPr>
+        <w:tabs>
+          <w:tab w:val="num" w:pos="1440"/>
+        </w:tabs>
+        <w:ind w:left="1440" w:hanging="360"/>
+      </w:pPr>
+    </w:lvl>
+    <w:lvl w:ilvl="2" w:tentative="1">
+      <w:start w:val="1"/>
+      <w:numFmt w:val="decimal"/>
+      <w:lvlText w:val="%3."/>
+      <w:lvlJc w:val="left"/>
+      <w:pPr>
+        <w:tabs>
+          <w:tab w:val="num" w:pos="2160"/>
+        </w:tabs>
+        <w:ind w:left="2160" w:hanging="360"/>
+      </w:pPr>
+    </w:lvl>
+    <w:lvl w:ilvl="3" w:tentative="1">
+      <w:start w:val="1"/>
+      <w:numFmt w:val="decimal"/>
+      <w:lvlText w:val="%4."/>
+      <w:lvlJc w:val="left"/>
+      <w:pPr>
+        <w:tabs>
+          <w:tab w:val="num" w:pos="2880"/>
+        </w:tabs>
+        <w:ind w:left="2880" w:hanging="360"/>
+      </w:pPr>
+    </w:lvl>
+    <w:lvl w:ilvl="4" w:tentative="1">
+      <w:start w:val="1"/>
+      <w:numFmt w:val="decimal"/>
+      <w:lvlText w:val="%5."/>
+      <w:lvlJc w:val="left"/>
+      <w:pPr>
+        <w:tabs>
+          <w:tab w:val="num" w:pos="3600"/>
+        </w:tabs>
+        <w:ind w:left="3600" w:hanging="360"/>
+      </w:pPr>
+    </w:lvl>
+    <w:lvl w:ilvl="5" w:tentative="1">
+      <w:start w:val="1"/>
+      <w:numFmt w:val="decimal"/>
+      <w:lvlText w:val="%6."/>
+      <w:lvlJc w:val="left"/>
+      <w:pPr>
+        <w:tabs>
+          <w:tab w:val="num" w:pos="4320"/>
+        </w:tabs>
+        <w:ind w:left="4320" w:hanging="360"/>
+      </w:pPr>
+    </w:lvl>
+    <w:lvl w:ilvl="6" w:tentative="1">
+      <w:start w:val="1"/>
+      <w:numFmt w:val="decimal"/>
+      <w:lvlText w:val="%7."/>
+      <w:lvlJc w:val="left"/>
+      <w:pPr>
+        <w:tabs>
+          <w:tab w:val="num" w:pos="5040"/>
+        </w:tabs>
+        <w:ind w:left="5040" w:hanging="360"/>
+      </w:pPr>
+    </w:lvl>
+    <w:lvl w:ilvl="7" w:tentative="1">
+      <w:start w:val="1"/>
+      <w:numFmt w:val="decimal"/>
+      <w:lvlText w:val="%8."/>
+      <w:lvlJc w:val="left"/>
+      <w:pPr>
+        <w:tabs>
+          <w:tab w:val="num" w:pos="5760"/>
+        </w:tabs>
+        <w:ind w:left="5760" w:hanging="360"/>
+      </w:pPr>
+    </w:lvl>
+    <w:lvl w:ilvl="8" w:tentative="1">
+      <w:start w:val="1"/>
+      <w:numFmt w:val="decimal"/>
+      <w:lvlText w:val="%9."/>
+      <w:lvlJc w:val="left"/>
+      <w:pPr>
+        <w:tabs>
+          <w:tab w:val="num" w:pos="6480"/>
+        </w:tabs>
+        <w:ind w:left="6480" w:hanging="360"/>
+      </w:pPr>
+    </w:lvl>
+  </w:abstractNum>
+  <w:abstractNum w:abstractNumId="2" w15:restartNumberingAfterBreak="0">
     <w:nsid w:val="26C7530C"/>
     <w:multiLevelType w:val="hybridMultilevel"/>
     <w:tmpl w:val="6352B1EA"/>
@@ -2186,7 +2202,7 @@
       </w:pPr>
     </w:lvl>
   </w:abstractNum>
-  <w:abstractNum w:abstractNumId="2" w15:restartNumberingAfterBreak="0">
+  <w:abstractNum w:abstractNumId="3" w15:restartNumberingAfterBreak="0">
     <w:nsid w:val="2D2A64BE"/>
     <w:multiLevelType w:val="multilevel"/>
     <w:tmpl w:val="587E3C92"/>
@@ -2299,7 +2315,7 @@
       </w:pPr>
     </w:lvl>
   </w:abstractNum>
-  <w:abstractNum w:abstractNumId="3" w15:restartNumberingAfterBreak="0">
+  <w:abstractNum w:abstractNumId="4" w15:restartNumberingAfterBreak="0">
     <w:nsid w:val="470665AE"/>
     <w:multiLevelType w:val="hybridMultilevel"/>
     <w:tmpl w:val="3992F15E"/>
@@ -2412,7 +2428,7 @@
       </w:rPr>
     </w:lvl>
   </w:abstractNum>
-  <w:abstractNum w:abstractNumId="4" w15:restartNumberingAfterBreak="0">
+  <w:abstractNum w:abstractNumId="5" w15:restartNumberingAfterBreak="0">
     <w:nsid w:val="49451529"/>
     <w:multiLevelType w:val="multilevel"/>
     <w:tmpl w:val="08586C9A"/>
@@ -2561,7 +2577,7 @@
       </w:rPr>
     </w:lvl>
   </w:abstractNum>
-  <w:abstractNum w:abstractNumId="5" w15:restartNumberingAfterBreak="0">
+  <w:abstractNum w:abstractNumId="6" w15:restartNumberingAfterBreak="0">
     <w:nsid w:val="4A4E6627"/>
     <w:multiLevelType w:val="hybridMultilevel"/>
     <w:tmpl w:val="6352B1EA"/>
@@ -2647,7 +2663,93 @@
       </w:pPr>
     </w:lvl>
   </w:abstractNum>
-  <w:abstractNum w:abstractNumId="6" w15:restartNumberingAfterBreak="0">
+  <w:abstractNum w:abstractNumId="7" w15:restartNumberingAfterBreak="0">
+    <w:nsid w:val="582E1452"/>
+    <w:multiLevelType w:val="hybridMultilevel"/>
+    <w:tmpl w:val="9CE4669E"/>
+    <w:lvl w:ilvl="0" w:tplc="0809000F">
+      <w:start w:val="1"/>
+      <w:numFmt w:val="decimal"/>
+      <w:lvlText w:val="%1."/>
+      <w:lvlJc w:val="left"/>
+      <w:pPr>
+        <w:ind w:left="720" w:hanging="360"/>
+      </w:pPr>
+    </w:lvl>
+    <w:lvl w:ilvl="1" w:tplc="08090019" w:tentative="1">
+      <w:start w:val="1"/>
+      <w:numFmt w:val="lowerLetter"/>
+      <w:lvlText w:val="%2."/>
+      <w:lvlJc w:val="left"/>
+      <w:pPr>
+        <w:ind w:left="1440" w:hanging="360"/>
+      </w:pPr>
+    </w:lvl>
+    <w:lvl w:ilvl="2" w:tplc="0809001B" w:tentative="1">
+      <w:start w:val="1"/>
+      <w:numFmt w:val="lowerRoman"/>
+      <w:lvlText w:val="%3."/>
+      <w:lvlJc w:val="right"/>
+      <w:pPr>
+        <w:ind w:left="2160" w:hanging="180"/>
+      </w:pPr>
+    </w:lvl>
+    <w:lvl w:ilvl="3" w:tplc="0809000F" w:tentative="1">
+      <w:start w:val="1"/>
+      <w:numFmt w:val="decimal"/>
+      <w:lvlText w:val="%4."/>
+      <w:lvlJc w:val="left"/>
+      <w:pPr>
+        <w:ind w:left="2880" w:hanging="360"/>
+      </w:pPr>
+    </w:lvl>
+    <w:lvl w:ilvl="4" w:tplc="08090019" w:tentative="1">
+      <w:start w:val="1"/>
+      <w:numFmt w:val="lowerLetter"/>
+      <w:lvlText w:val="%5."/>
+      <w:lvlJc w:val="left"/>
+      <w:pPr>
+        <w:ind w:left="3600" w:hanging="360"/>
+      </w:pPr>
+    </w:lvl>
+    <w:lvl w:ilvl="5" w:tplc="0809001B" w:tentative="1">
+      <w:start w:val="1"/>
+      <w:numFmt w:val="lowerRoman"/>
+      <w:lvlText w:val="%6."/>
+      <w:lvlJc w:val="right"/>
+      <w:pPr>
+        <w:ind w:left="4320" w:hanging="180"/>
+      </w:pPr>
+    </w:lvl>
+    <w:lvl w:ilvl="6" w:tplc="0809000F" w:tentative="1">
+      <w:start w:val="1"/>
+      <w:numFmt w:val="decimal"/>
+      <w:lvlText w:val="%7."/>
+      <w:lvlJc w:val="left"/>
+      <w:pPr>
+        <w:ind w:left="5040" w:hanging="360"/>
+      </w:pPr>
+    </w:lvl>
+    <w:lvl w:ilvl="7" w:tplc="08090019" w:tentative="1">
+      <w:start w:val="1"/>
+      <w:numFmt w:val="lowerLetter"/>
+      <w:lvlText w:val="%8."/>
+      <w:lvlJc w:val="left"/>
+      <w:pPr>
+        <w:ind w:left="5760" w:hanging="360"/>
+      </w:pPr>
+    </w:lvl>
+    <w:lvl w:ilvl="8" w:tplc="0809001B" w:tentative="1">
+      <w:start w:val="1"/>
+      <w:numFmt w:val="lowerRoman"/>
+      <w:lvlText w:val="%9."/>
+      <w:lvlJc w:val="right"/>
+      <w:pPr>
+        <w:ind w:left="6480" w:hanging="180"/>
+      </w:pPr>
+    </w:lvl>
+  </w:abstractNum>
+  <w:abstractNum w:abstractNumId="8" w15:restartNumberingAfterBreak="0">
     <w:nsid w:val="6A6A3638"/>
     <w:multiLevelType w:val="multilevel"/>
     <w:tmpl w:val="6FC8C086"/>
@@ -2797,27 +2899,41 @@
     </w:lvl>
   </w:abstractNum>
   <w:num w:numId="1">
+    <w:abstractNumId w:val="5"/>
+  </w:num>
+  <w:num w:numId="2">
+    <w:abstractNumId w:val="8"/>
+  </w:num>
+  <w:num w:numId="3">
+    <w:abstractNumId w:val="3"/>
+  </w:num>
+  <w:num w:numId="4">
     <w:abstractNumId w:val="4"/>
   </w:num>
-  <w:num w:numId="2">
+  <w:num w:numId="5">
     <w:abstractNumId w:val="6"/>
-  </w:num>
-  <w:num w:numId="3">
-    <w:abstractNumId w:val="2"/>
-  </w:num>
-  <w:num w:numId="4">
-    <w:abstractNumId w:val="3"/>
-  </w:num>
-  <w:num w:numId="5">
-    <w:abstractNumId w:val="5"/>
   </w:num>
   <w:num w:numId="6">
     <w:abstractNumId w:val="0"/>
   </w:num>
   <w:num w:numId="7">
+    <w:abstractNumId w:val="2"/>
+  </w:num>
+  <w:num w:numId="8">
     <w:abstractNumId w:val="1"/>
   </w:num>
+  <w:num w:numId="9">
+    <w:abstractNumId w:val="7"/>
+  </w:num>
 </w:numbering>
+</file>
+
+<file path=word/people.xml><?xml version="1.0" encoding="utf-8"?>
+<w15:people xmlns:wpc="http://schemas.microsoft.com/office/word/2010/wordprocessingCanvas" xmlns:cx="http://schemas.microsoft.com/office/drawing/2014/chartex" xmlns:cx1="http://schemas.microsoft.com/office/drawing/2015/9/8/chartex" xmlns:cx2="http://schemas.microsoft.com/office/drawing/2015/10/21/chartex" xmlns:cx3="http://schemas.microsoft.com/office/drawing/2016/5/9/chartex" xmlns:cx4="http://schemas.microsoft.com/office/drawing/2016/5/10/chartex" xmlns:cx5="http://schemas.microsoft.com/office/drawing/2016/5/11/chartex" xmlns:cx6="http://schemas.microsoft.com/office/drawing/2016/5/12/chartex" xmlns:cx7="http://schemas.microsoft.com/office/drawing/2016/5/13/chartex" xmlns:cx8="http://schemas.microsoft.com/office/drawing/2016/5/14/chartex" xmlns:mc="http://schemas.openxmlformats.org/markup-compatibility/2006" xmlns:aink="http://schemas.microsoft.com/office/drawing/2016/ink" xmlns:am3d="http://schemas.microsoft.com/office/drawing/2017/model3d" xmlns:o="urn:schemas-microsoft-com:office:office" xmlns:r="http://schemas.openxmlformats.org/officeDocument/2006/relationships" xmlns:m="http://schemas.openxmlformats.org/officeDocument/2006/math" xmlns:v="urn:schemas-microsoft-com:vml" xmlns:wp14="http://schemas.microsoft.com/office/word/2010/wordprocessingDrawing" xmlns:wp="http://schemas.openxmlformats.org/drawingml/2006/wordprocessingDrawing" xmlns:w10="urn:schemas-microsoft-com:office:word" xmlns:w="http://schemas.openxmlformats.org/wordprocessingml/2006/main" xmlns:w14="http://schemas.microsoft.com/office/word/2010/wordml" xmlns:w15="http://schemas.microsoft.com/office/word/2012/wordml" xmlns:w16cid="http://schemas.microsoft.com/office/word/2016/wordml/cid" xmlns:w16se="http://schemas.microsoft.com/office/word/2015/wordml/symex" xmlns:wpg="http://schemas.microsoft.com/office/word/2010/wordprocessingGroup" xmlns:wpi="http://schemas.microsoft.com/office/word/2010/wordprocessingInk" xmlns:wne="http://schemas.microsoft.com/office/word/2006/wordml" xmlns:wps="http://schemas.microsoft.com/office/word/2010/wordprocessingShape" mc:Ignorable="w14 w15 w16se w16cid wp14">
+  <w15:person w15:author="Ralfs Zangis">
+    <w15:presenceInfo w15:providerId="None" w15:userId="Ralfs Zangis"/>
+  </w15:person>
+</w15:people>
 </file>
 
 <file path=word/styles.xml><?xml version="1.0" encoding="utf-8"?>

</xml_diff>

<commit_message>
#17 could be done
</commit_message>
<xml_diff>
--- a/Documentation/Database diagram.docx
+++ b/Documentation/Database diagram.docx
@@ -140,442 +140,136 @@
     <w:p>
       <w:pPr>
         <w:rPr>
-          <w:lang w:val="en-US"/>
-        </w:rPr>
-      </w:pPr>
-      <w:r>
-        <w:rPr>
-          <w:lang w:val="en-US"/>
-        </w:rPr>
-        <w:t xml:space="preserve">The </w:t>
-      </w:r>
-      <w:r>
-        <w:rPr>
-          <w:lang w:val="en-US"/>
-        </w:rPr>
-        <w:t>Entity Relationship Diagram</w:t>
-      </w:r>
-      <w:r>
-        <w:rPr>
-          <w:lang w:val="en-US"/>
-        </w:rPr>
-        <w:t xml:space="preserve"> was made by reviewing the Georgia Tech Libraries request for solution.</w:t>
-      </w:r>
-      <w:r>
-        <w:rPr>
-          <w:lang w:val="en-US"/>
-        </w:rPr>
-        <w:t xml:space="preserve"> Based on the information provided </w:t>
-      </w:r>
-      <w:r>
-        <w:rPr>
-          <w:lang w:val="en-US"/>
-        </w:rPr>
-        <w:t>an</w:t>
-      </w:r>
-      <w:r>
-        <w:rPr>
-          <w:lang w:val="en-US"/>
-        </w:rPr>
-        <w:t xml:space="preserve"> early implementation of</w:t>
-      </w:r>
-      <w:r>
-        <w:rPr>
-          <w:lang w:val="en-US"/>
-        </w:rPr>
-        <w:t xml:space="preserve"> </w:t>
-      </w:r>
-      <w:r>
-        <w:rPr>
-          <w:lang w:val="en-US"/>
-        </w:rPr>
-        <w:t>diagram (</w:t>
-      </w:r>
-      <w:r>
-        <w:rPr>
-          <w:highlight w:val="yellow"/>
-          <w:lang w:val="en-US"/>
-        </w:rPr>
-        <w:t>Figure 1</w:t>
-      </w:r>
-      <w:r>
-        <w:rPr>
-          <w:lang w:val="en-US"/>
-        </w:rPr>
-        <w:t xml:space="preserve">) was created, </w:t>
-      </w:r>
-      <w:r>
-        <w:rPr>
-          <w:lang w:val="en-US"/>
-        </w:rPr>
-        <w:t>this</w:t>
-      </w:r>
-      <w:r>
-        <w:rPr>
-          <w:lang w:val="en-US"/>
-        </w:rPr>
-        <w:t xml:space="preserve"> would </w:t>
-      </w:r>
-      <w:r>
-        <w:rPr>
-          <w:lang w:val="en-US"/>
-        </w:rPr>
-        <w:t xml:space="preserve">be </w:t>
-      </w:r>
-      <w:r>
-        <w:rPr>
-          <w:lang w:val="en-US"/>
-        </w:rPr>
-        <w:t xml:space="preserve">further improved in future iterations. </w:t>
-      </w:r>
-      <w:r>
-        <w:rPr>
-          <w:lang w:val="en-US"/>
-        </w:rPr>
-        <w:t xml:space="preserve">To make our ER diagram we found the </w:t>
-      </w:r>
-      <w:r>
-        <w:rPr>
-          <w:lang w:val="en-US"/>
-        </w:rPr>
-        <w:t>initial entity types</w:t>
-      </w:r>
-      <w:r>
-        <w:rPr>
-          <w:lang w:val="en-US"/>
-        </w:rPr>
-        <w:t xml:space="preserve"> (Member, member card, librarian, library, book) and their attributes, following that the relations between the entities were established and gradually perfected until the development group was satisfied with the results.</w:t>
-      </w:r>
-      <w:r>
-        <w:rPr>
           <w:noProof/>
           <w:sz w:val="16"/>
           <w:szCs w:val="16"/>
         </w:rPr>
+      </w:pPr>
+      <w:r>
+        <w:rPr>
+          <w:lang w:val="en-US"/>
+        </w:rPr>
+        <w:t xml:space="preserve">The </w:t>
+      </w:r>
+      <w:r>
+        <w:rPr>
+          <w:lang w:val="en-US"/>
+        </w:rPr>
+        <w:t>Entity Relationship Diagram</w:t>
+      </w:r>
+      <w:r>
+        <w:rPr>
+          <w:lang w:val="en-US"/>
+        </w:rPr>
+        <w:t xml:space="preserve"> was made by reviewing the Georgia Tech Libraries request for solution.</w:t>
+      </w:r>
+      <w:r>
+        <w:rPr>
+          <w:lang w:val="en-US"/>
+        </w:rPr>
+        <w:t xml:space="preserve"> Based on the information provided </w:t>
+      </w:r>
+      <w:r>
+        <w:rPr>
+          <w:lang w:val="en-US"/>
+        </w:rPr>
+        <w:t>an</w:t>
+      </w:r>
+      <w:r>
+        <w:rPr>
+          <w:lang w:val="en-US"/>
+        </w:rPr>
+        <w:t xml:space="preserve"> early implementation of</w:t>
+      </w:r>
+      <w:r>
+        <w:rPr>
+          <w:lang w:val="en-US"/>
+        </w:rPr>
         <w:t xml:space="preserve"> </w:t>
       </w:r>
+      <w:r>
+        <w:rPr>
+          <w:lang w:val="en-US"/>
+        </w:rPr>
+        <w:t>diagram (</w:t>
+      </w:r>
+      <w:r>
+        <w:rPr>
+          <w:highlight w:val="yellow"/>
+          <w:lang w:val="en-US"/>
+        </w:rPr>
+        <w:t>Figure 1</w:t>
+      </w:r>
+      <w:r>
+        <w:rPr>
+          <w:lang w:val="en-US"/>
+        </w:rPr>
+        <w:t xml:space="preserve">) was created, </w:t>
+      </w:r>
+      <w:r>
+        <w:rPr>
+          <w:lang w:val="en-US"/>
+        </w:rPr>
+        <w:t>this</w:t>
+      </w:r>
+      <w:r>
+        <w:rPr>
+          <w:lang w:val="en-US"/>
+        </w:rPr>
+        <w:t xml:space="preserve"> would </w:t>
+      </w:r>
+      <w:r>
+        <w:rPr>
+          <w:lang w:val="en-US"/>
+        </w:rPr>
+        <w:t xml:space="preserve">be </w:t>
+      </w:r>
+      <w:r>
+        <w:rPr>
+          <w:lang w:val="en-US"/>
+        </w:rPr>
+        <w:t xml:space="preserve">further improved in future iterations. </w:t>
+      </w:r>
+      <w:r>
+        <w:rPr>
+          <w:lang w:val="en-US"/>
+        </w:rPr>
+        <w:t xml:space="preserve">To make our ER diagram we found the </w:t>
+      </w:r>
+      <w:r>
+        <w:rPr>
+          <w:lang w:val="en-US"/>
+        </w:rPr>
+        <w:t>initial entity types</w:t>
+      </w:r>
+      <w:r>
+        <w:rPr>
+          <w:lang w:val="en-US"/>
+        </w:rPr>
+        <w:t xml:space="preserve"> (Member, member card, librarian, library, book) and their attributes, following that the relations between the entities were established and gradually perfected until the development group was satisfied with the results.</w:t>
+      </w:r>
+      <w:r>
+        <w:rPr>
+          <w:noProof/>
+          <w:sz w:val="16"/>
+          <w:szCs w:val="16"/>
+        </w:rPr>
+        <w:t xml:space="preserve"> </w:t>
+      </w:r>
     </w:p>
     <w:p>
       <w:pPr>
         <w:keepNext/>
-        <w:rPr>
-          <w:lang w:val="en-US"/>
-        </w:rPr>
-      </w:pPr>
-      <w:r>
-        <w:rPr>
-          <w:lang w:val="en-US"/>
-        </w:rPr>
-        <w:t xml:space="preserve">Focus when creating this diagram was set on borrowing books, as it is the main use case of a library. It was determined, that to identify a unique lending of material, SSN and </w:t>
-      </w:r>
-      <w:proofErr w:type="spellStart"/>
-      <w:r>
-        <w:rPr>
-          <w:lang w:val="en-US"/>
-        </w:rPr>
-        <w:t>BookID</w:t>
-      </w:r>
-      <w:proofErr w:type="spellEnd"/>
-      <w:r>
-        <w:rPr>
-          <w:lang w:val="en-US"/>
-        </w:rPr>
-        <w:t xml:space="preserve"> would not be enough, as book then could not be repeatedly borrowed by the same </w:t>
-      </w:r>
-      <w:r>
-        <w:rPr>
-          <w:lang w:val="en-US"/>
-        </w:rPr>
-        <w:t>member</w:t>
-      </w:r>
-      <w:r>
-        <w:rPr>
-          <w:lang w:val="en-US"/>
-        </w:rPr>
-        <w:t>. Furthermore, it was decided to have each book reference the library from which it has been borrowed, as GTL has agreements with other libraries allowing them to share books between them.</w:t>
-      </w:r>
-      <w:r>
-        <w:rPr>
-          <w:lang w:val="en-US"/>
-        </w:rPr>
-        <w:t xml:space="preserve">  To give more detailed view of what was required it was decided to</w:t>
-      </w:r>
-      <w:r>
-        <w:rPr>
-          <w:lang w:val="en-US"/>
-        </w:rPr>
-        <w:t xml:space="preserve"> further improve this diagram by using</w:t>
-      </w:r>
-      <w:r>
-        <w:rPr>
-          <w:lang w:val="en-US"/>
-        </w:rPr>
-        <w:t xml:space="preserve"> enhanced </w:t>
-      </w:r>
-      <w:r>
-        <w:rPr>
-          <w:lang w:val="en-US"/>
-        </w:rPr>
-        <w:t>ER</w:t>
-      </w:r>
-      <w:r>
-        <w:rPr>
-          <w:lang w:val="en-US"/>
-        </w:rPr>
-        <w:t xml:space="preserve"> diagram.</w:t>
-      </w:r>
-    </w:p>
-    <w:p>
-      <w:pPr>
-        <w:pStyle w:val="Virsraksts2"/>
-        <w:rPr>
-          <w:lang w:val="en-US"/>
-        </w:rPr>
-      </w:pPr>
-      <w:r>
-        <w:rPr>
-          <w:lang w:val="en-US"/>
-        </w:rPr>
-        <w:t>4.3.2</w:t>
-      </w:r>
-      <w:r>
-        <w:rPr>
-          <w:lang w:val="en-US"/>
-        </w:rPr>
-        <w:t>.</w:t>
-      </w:r>
-      <w:r>
-        <w:rPr>
-          <w:lang w:val="en-US"/>
-        </w:rPr>
-        <w:t xml:space="preserve"> </w:t>
-      </w:r>
-      <w:r>
-        <w:rPr>
-          <w:lang w:val="en-US"/>
-        </w:rPr>
-        <w:t>Enhanced Entity Relationship (EER) Diagrams</w:t>
-      </w:r>
-    </w:p>
-    <w:p>
-      <w:pPr>
-        <w:pStyle w:val="Virsraksts3"/>
-        <w:rPr>
-          <w:lang w:eastAsia="en-GB"/>
-        </w:rPr>
-      </w:pPr>
-      <w:r>
-        <w:rPr>
-          <w:lang w:eastAsia="en-GB"/>
-        </w:rPr>
-        <w:t xml:space="preserve">a. </w:t>
-      </w:r>
-      <w:r>
-        <w:rPr>
-          <w:lang w:eastAsia="en-GB"/>
-        </w:rPr>
-        <w:t>Overview:</w:t>
-      </w:r>
-    </w:p>
-    <w:p>
-      <w:pPr>
-        <w:rPr>
-          <w:lang w:val="en-US"/>
-        </w:rPr>
-      </w:pPr>
-      <w:r>
-        <w:rPr>
-          <w:lang w:val="en-US"/>
-        </w:rPr>
-        <w:t>Enhanced entity-relationship (EER) diagrams are basically an expanded upon version of ER diagrams. EER models are helpful tools for designing databases with high-level models. With their enhanced features, you can plan databases more thoroughly by delving into the properties and constraints with more precision.</w:t>
-      </w:r>
-    </w:p>
-    <w:p>
-      <w:pPr>
-        <w:rPr>
-          <w:b/>
-          <w:lang w:val="en-US"/>
-        </w:rPr>
-      </w:pPr>
-      <w:r>
-        <w:rPr>
-          <w:b/>
-          <w:lang w:val="en-US"/>
-        </w:rPr>
-        <w:t>An EER diagram provides you with all the elements of an ER diagram while adding:</w:t>
-      </w:r>
-    </w:p>
-    <w:p>
-      <w:pPr>
-        <w:pStyle w:val="Sarakstarindkopa"/>
-        <w:numPr>
-          <w:ilvl w:val="0"/>
-          <w:numId w:val="4"/>
-        </w:numPr>
-        <w:rPr>
-          <w:lang w:val="en-US"/>
-        </w:rPr>
-      </w:pPr>
-      <w:r>
-        <w:rPr>
-          <w:lang w:val="en-US"/>
-        </w:rPr>
-        <w:t>Attribute or relationship inheritances</w:t>
-      </w:r>
-    </w:p>
-    <w:p>
-      <w:pPr>
-        <w:pStyle w:val="Sarakstarindkopa"/>
-        <w:numPr>
-          <w:ilvl w:val="0"/>
-          <w:numId w:val="4"/>
-        </w:numPr>
-        <w:rPr>
-          <w:lang w:val="en-US"/>
-        </w:rPr>
-      </w:pPr>
-      <w:r>
-        <w:rPr>
-          <w:lang w:val="en-US"/>
-        </w:rPr>
-        <w:t>Category or union types</w:t>
-      </w:r>
-    </w:p>
-    <w:p>
-      <w:pPr>
-        <w:pStyle w:val="Sarakstarindkopa"/>
-        <w:numPr>
-          <w:ilvl w:val="0"/>
-          <w:numId w:val="4"/>
-        </w:numPr>
-        <w:rPr>
-          <w:lang w:val="en-US"/>
-        </w:rPr>
-      </w:pPr>
-      <w:r>
-        <w:rPr>
-          <w:lang w:val="en-US"/>
-        </w:rPr>
-        <w:t>Specialization and generalization</w:t>
-      </w:r>
-    </w:p>
-    <w:p>
-      <w:pPr>
-        <w:pStyle w:val="Sarakstarindkopa"/>
-        <w:numPr>
-          <w:ilvl w:val="0"/>
-          <w:numId w:val="4"/>
-        </w:numPr>
-        <w:rPr>
-          <w:lang w:val="en-US"/>
-        </w:rPr>
-      </w:pPr>
-      <w:r>
-        <w:rPr>
-          <w:lang w:val="en-US"/>
-        </w:rPr>
-        <w:t xml:space="preserve">Subclasses and </w:t>
-      </w:r>
-      <w:r>
-        <w:rPr>
-          <w:lang w:val="en-US"/>
-        </w:rPr>
-        <w:t>super classes</w:t>
-      </w:r>
-    </w:p>
-    <w:p>
-      <w:pPr>
-        <w:rPr>
-          <w:lang w:val="en-US"/>
-        </w:rPr>
-      </w:pPr>
-      <w:r>
-        <w:rPr>
-          <w:lang w:val="en-US"/>
-        </w:rPr>
-        <w:t>B</w:t>
-      </w:r>
-      <w:r>
-        <w:rPr>
-          <w:lang w:val="en-US"/>
-        </w:rPr>
-        <w:t xml:space="preserve">oth </w:t>
-      </w:r>
-      <w:r>
-        <w:rPr>
-          <w:lang w:val="en-US"/>
-        </w:rPr>
-        <w:t xml:space="preserve">ER and EER </w:t>
-      </w:r>
-      <w:r>
-        <w:rPr>
-          <w:lang w:val="en-US"/>
-        </w:rPr>
-        <w:t>diagrams provide the ability to design your database</w:t>
-      </w:r>
-      <w:r>
-        <w:rPr>
-          <w:lang w:val="en-US"/>
-        </w:rPr>
-        <w:t xml:space="preserve">, while </w:t>
-      </w:r>
-      <w:r>
-        <w:rPr>
-          <w:lang w:val="en-US"/>
-        </w:rPr>
-        <w:t>ER diagram gives you the visual outlook of your database</w:t>
-      </w:r>
-      <w:r>
-        <w:rPr>
-          <w:lang w:val="en-US"/>
-        </w:rPr>
-        <w:t xml:space="preserve"> (</w:t>
-      </w:r>
-      <w:r>
-        <w:rPr>
-          <w:lang w:val="en-US"/>
-        </w:rPr>
-        <w:t>It details the relationships and attributes of its entities, paving the way for a smooth database development in the steps ahead</w:t>
-      </w:r>
-      <w:r>
-        <w:rPr>
-          <w:lang w:val="en-US"/>
-        </w:rPr>
-        <w:t xml:space="preserve">), the </w:t>
-      </w:r>
-      <w:r>
-        <w:rPr>
-          <w:lang w:val="en-US"/>
-        </w:rPr>
-        <w:t>EER diagrams, on the other hand, are perfect for taking a more detailed look at your information</w:t>
-      </w:r>
-      <w:r>
-        <w:rPr>
-          <w:lang w:val="en-US"/>
-        </w:rPr>
-        <w:t>, so we opted to create one</w:t>
-      </w:r>
-      <w:r>
-        <w:rPr>
-          <w:lang w:val="en-US"/>
-        </w:rPr>
-        <w:t xml:space="preserve">. </w:t>
-      </w:r>
-    </w:p>
-    <w:p>
-      <w:pPr>
-        <w:keepNext/>
       </w:pPr>
       <w:r>
         <w:rPr>
           <w:noProof/>
         </w:rPr>
-        <w:lastRenderedPageBreak/>
         <w:drawing>
-          <wp:inline distT="0" distB="0" distL="0" distR="0" wp14:anchorId="485D862B" wp14:editId="652C9DFB">
-            <wp:extent cx="4160797" cy="2876550"/>
-            <wp:effectExtent l="0" t="0" r="0" b="0"/>
-            <wp:docPr id="2" name="Attēls 2"/>
+          <wp:inline distT="0" distB="0" distL="0" distR="0" wp14:anchorId="10790755" wp14:editId="3F8E7EC6">
+            <wp:extent cx="5943600" cy="3290570"/>
+            <wp:effectExtent l="0" t="0" r="0" b="5080"/>
+            <wp:docPr id="5" name="Attēls 5"/>
             <wp:cNvGraphicFramePr>
               <a:graphicFrameLocks xmlns:a="http://schemas.openxmlformats.org/drawingml/2006/main" noChangeAspect="1"/>
             </wp:cNvGraphicFramePr>
@@ -595,7 +289,7 @@
                   <pic:spPr>
                     <a:xfrm>
                       <a:off x="0" y="0"/>
-                      <a:ext cx="4169432" cy="2882519"/>
+                      <a:ext cx="5943600" cy="3290570"/>
                     </a:xfrm>
                     <a:prstGeom prst="rect">
                       <a:avLst/>
@@ -611,110 +305,418 @@
     <w:p>
       <w:pPr>
         <w:pStyle w:val="Parakstszemobjekta"/>
+        <w:rPr>
+          <w:lang w:val="en-US"/>
+        </w:rPr>
       </w:pPr>
       <w:r>
         <w:t xml:space="preserve">Figure </w:t>
       </w:r>
-      <w:r>
-        <w:fldChar w:fldCharType="begin"/>
-      </w:r>
-      <w:r>
-        <w:instrText xml:space="preserve"> SEQ Figure \* ARABIC </w:instrText>
-      </w:r>
-      <w:r>
-        <w:fldChar w:fldCharType="separate"/>
-      </w:r>
+      <w:fldSimple w:instr=" SEQ Figure \* ARABIC ">
+        <w:r>
+          <w:rPr>
+            <w:noProof/>
+          </w:rPr>
+          <w:t>1</w:t>
+        </w:r>
+      </w:fldSimple>
+    </w:p>
+    <w:p>
+      <w:pPr>
+        <w:keepNext/>
+        <w:rPr>
+          <w:lang w:val="en-US"/>
+        </w:rPr>
+      </w:pPr>
+      <w:r>
+        <w:rPr>
+          <w:lang w:val="en-US"/>
+        </w:rPr>
+        <w:t xml:space="preserve">Focus when creating this diagram was set on borrowing books, as it is the main use case of a library. It was determined, that to identify a unique lending of material, SSN and </w:t>
+      </w:r>
+      <w:proofErr w:type="spellStart"/>
+      <w:r>
+        <w:rPr>
+          <w:lang w:val="en-US"/>
+        </w:rPr>
+        <w:t>BookID</w:t>
+      </w:r>
+      <w:proofErr w:type="spellEnd"/>
+      <w:r>
+        <w:rPr>
+          <w:lang w:val="en-US"/>
+        </w:rPr>
+        <w:t xml:space="preserve"> would not be enough, as book then could not be repeatedly borrowed by the same </w:t>
+      </w:r>
+      <w:r>
+        <w:rPr>
+          <w:lang w:val="en-US"/>
+        </w:rPr>
+        <w:t>member</w:t>
+      </w:r>
+      <w:r>
+        <w:rPr>
+          <w:lang w:val="en-US"/>
+        </w:rPr>
+        <w:t xml:space="preserve">. Furthermore, it was decided to have each book reference the library from which it has been borrowed, as GTL has agreements with other </w:t>
+      </w:r>
+      <w:r>
+        <w:rPr>
+          <w:lang w:val="en-US"/>
+        </w:rPr>
+        <w:lastRenderedPageBreak/>
+        <w:t>libraries allowing them to share books between them.</w:t>
+      </w:r>
+      <w:r>
+        <w:rPr>
+          <w:lang w:val="en-US"/>
+        </w:rPr>
+        <w:t xml:space="preserve">  To give more detailed view of what was required it was decided to</w:t>
+      </w:r>
+      <w:r>
+        <w:rPr>
+          <w:lang w:val="en-US"/>
+        </w:rPr>
+        <w:t xml:space="preserve"> further improve this diagram by using</w:t>
+      </w:r>
+      <w:r>
+        <w:rPr>
+          <w:lang w:val="en-US"/>
+        </w:rPr>
+        <w:t xml:space="preserve"> enhanced </w:t>
+      </w:r>
+      <w:r>
+        <w:rPr>
+          <w:lang w:val="en-US"/>
+        </w:rPr>
+        <w:t>ER</w:t>
+      </w:r>
+      <w:r>
+        <w:rPr>
+          <w:lang w:val="en-US"/>
+        </w:rPr>
+        <w:t xml:space="preserve"> diagram.</w:t>
+      </w:r>
+    </w:p>
+    <w:p>
+      <w:pPr>
+        <w:pStyle w:val="Virsraksts2"/>
+        <w:rPr>
+          <w:lang w:val="en-US"/>
+        </w:rPr>
+      </w:pPr>
+      <w:r>
+        <w:rPr>
+          <w:lang w:val="en-US"/>
+        </w:rPr>
+        <w:t>4.3.2</w:t>
+      </w:r>
+      <w:r>
+        <w:rPr>
+          <w:lang w:val="en-US"/>
+        </w:rPr>
+        <w:t>.</w:t>
+      </w:r>
+      <w:r>
+        <w:rPr>
+          <w:lang w:val="en-US"/>
+        </w:rPr>
+        <w:t xml:space="preserve"> </w:t>
+      </w:r>
+      <w:r>
+        <w:rPr>
+          <w:lang w:val="en-US"/>
+        </w:rPr>
+        <w:t>Enhanced Entity Relationship (EER) Diagrams</w:t>
+      </w:r>
+    </w:p>
+    <w:p>
+      <w:pPr>
+        <w:pStyle w:val="Virsraksts3"/>
+        <w:rPr>
+          <w:lang w:eastAsia="en-GB"/>
+        </w:rPr>
+      </w:pPr>
+      <w:r>
+        <w:rPr>
+          <w:lang w:eastAsia="en-GB"/>
+        </w:rPr>
+        <w:t xml:space="preserve">a. </w:t>
+      </w:r>
+      <w:r>
+        <w:rPr>
+          <w:lang w:eastAsia="en-GB"/>
+        </w:rPr>
+        <w:t>Overview:</w:t>
+      </w:r>
+    </w:p>
+    <w:p>
+      <w:pPr>
+        <w:rPr>
+          <w:lang w:val="en-US"/>
+        </w:rPr>
+      </w:pPr>
+      <w:r>
+        <w:rPr>
+          <w:lang w:val="en-US"/>
+        </w:rPr>
+        <w:t>Enhanced entity-relationship (EER) diagrams are basically an expanded upon version of ER diagrams. EER models are helpful tools for designing databases with high-level models. With their enhanced features, you can plan databases more thoroughly by delving into the properties and constraints with more precision.</w:t>
+      </w:r>
+    </w:p>
+    <w:p>
+      <w:pPr>
+        <w:rPr>
+          <w:b/>
+          <w:lang w:val="en-US"/>
+        </w:rPr>
+      </w:pPr>
+      <w:r>
+        <w:rPr>
+          <w:b/>
+          <w:lang w:val="en-US"/>
+        </w:rPr>
+        <w:t>An EER diagram provides you with all the elements of an ER diagram while adding:</w:t>
+      </w:r>
+    </w:p>
+    <w:p>
+      <w:pPr>
+        <w:pStyle w:val="Sarakstarindkopa"/>
+        <w:numPr>
+          <w:ilvl w:val="0"/>
+          <w:numId w:val="4"/>
+        </w:numPr>
+        <w:rPr>
+          <w:lang w:val="en-US"/>
+        </w:rPr>
+      </w:pPr>
+      <w:r>
+        <w:rPr>
+          <w:lang w:val="en-US"/>
+        </w:rPr>
+        <w:t>Attribute or relationship inheritances</w:t>
+      </w:r>
+    </w:p>
+    <w:p>
+      <w:pPr>
+        <w:pStyle w:val="Sarakstarindkopa"/>
+        <w:numPr>
+          <w:ilvl w:val="0"/>
+          <w:numId w:val="4"/>
+        </w:numPr>
+        <w:rPr>
+          <w:lang w:val="en-US"/>
+        </w:rPr>
+      </w:pPr>
+      <w:r>
+        <w:rPr>
+          <w:lang w:val="en-US"/>
+        </w:rPr>
+        <w:t>Category or union types</w:t>
+      </w:r>
+    </w:p>
+    <w:p>
+      <w:pPr>
+        <w:pStyle w:val="Sarakstarindkopa"/>
+        <w:numPr>
+          <w:ilvl w:val="0"/>
+          <w:numId w:val="4"/>
+        </w:numPr>
+        <w:rPr>
+          <w:lang w:val="en-US"/>
+        </w:rPr>
+      </w:pPr>
+      <w:r>
+        <w:rPr>
+          <w:lang w:val="en-US"/>
+        </w:rPr>
+        <w:t>Specialization and generalization</w:t>
+      </w:r>
+    </w:p>
+    <w:p>
+      <w:pPr>
+        <w:pStyle w:val="Sarakstarindkopa"/>
+        <w:numPr>
+          <w:ilvl w:val="0"/>
+          <w:numId w:val="4"/>
+        </w:numPr>
+        <w:rPr>
+          <w:lang w:val="en-US"/>
+        </w:rPr>
+      </w:pPr>
+      <w:r>
+        <w:rPr>
+          <w:lang w:val="en-US"/>
+        </w:rPr>
+        <w:t xml:space="preserve">Subclasses and </w:t>
+      </w:r>
+      <w:r>
+        <w:rPr>
+          <w:lang w:val="en-US"/>
+        </w:rPr>
+        <w:t>super classes</w:t>
+      </w:r>
+    </w:p>
+    <w:p>
+      <w:pPr>
+        <w:rPr>
+          <w:lang w:val="en-US"/>
+        </w:rPr>
+      </w:pPr>
+      <w:r>
+        <w:rPr>
+          <w:lang w:val="en-US"/>
+        </w:rPr>
+        <w:t>B</w:t>
+      </w:r>
+      <w:r>
+        <w:rPr>
+          <w:lang w:val="en-US"/>
+        </w:rPr>
+        <w:t xml:space="preserve">oth </w:t>
+      </w:r>
+      <w:r>
+        <w:rPr>
+          <w:lang w:val="en-US"/>
+        </w:rPr>
+        <w:t xml:space="preserve">ER and EER </w:t>
+      </w:r>
+      <w:r>
+        <w:rPr>
+          <w:lang w:val="en-US"/>
+        </w:rPr>
+        <w:t>diagrams provide the ability to design your database</w:t>
+      </w:r>
+      <w:r>
+        <w:rPr>
+          <w:lang w:val="en-US"/>
+        </w:rPr>
+        <w:t xml:space="preserve">, while </w:t>
+      </w:r>
+      <w:r>
+        <w:rPr>
+          <w:lang w:val="en-US"/>
+        </w:rPr>
+        <w:t>ER diagram gives you the visual outlook of your database</w:t>
+      </w:r>
+      <w:r>
+        <w:rPr>
+          <w:lang w:val="en-US"/>
+        </w:rPr>
+        <w:t xml:space="preserve"> (</w:t>
+      </w:r>
+      <w:r>
+        <w:rPr>
+          <w:lang w:val="en-US"/>
+        </w:rPr>
+        <w:t>It details the relationships and attributes of its entities, paving the way for a smooth database development in the steps ahead</w:t>
+      </w:r>
+      <w:r>
+        <w:rPr>
+          <w:lang w:val="en-US"/>
+        </w:rPr>
+        <w:t xml:space="preserve">), the </w:t>
+      </w:r>
+      <w:r>
+        <w:rPr>
+          <w:lang w:val="en-US"/>
+        </w:rPr>
+        <w:t>EER diagrams, on the other hand, are perfect for taking a more detailed look at your information</w:t>
+      </w:r>
+      <w:r>
+        <w:rPr>
+          <w:lang w:val="en-US"/>
+        </w:rPr>
+        <w:t>, so we opted to create one</w:t>
+      </w:r>
+      <w:r>
+        <w:rPr>
+          <w:lang w:val="en-US"/>
+        </w:rPr>
+        <w:t xml:space="preserve">. </w:t>
+      </w:r>
+    </w:p>
+    <w:p>
+      <w:pPr>
+        <w:pStyle w:val="Virsraksts3"/>
+        <w:rPr>
+          <w:lang w:val="en-US"/>
+        </w:rPr>
+      </w:pPr>
+      <w:r>
+        <w:rPr>
+          <w:lang w:val="en-US"/>
+        </w:rPr>
+        <w:t xml:space="preserve">b. </w:t>
+      </w:r>
+      <w:r>
+        <w:rPr>
+          <w:lang w:val="en-US"/>
+        </w:rPr>
+        <w:t>Implementation</w:t>
+      </w:r>
+      <w:r>
+        <w:rPr>
+          <w:lang w:val="en-US"/>
+        </w:rPr>
+        <w:t>:</w:t>
+      </w:r>
+    </w:p>
+    <w:p>
+      <w:pPr>
+        <w:rPr>
+          <w:lang w:val="en-US"/>
+        </w:rPr>
+      </w:pPr>
+      <w:r>
+        <w:rPr>
+          <w:lang w:val="en-US"/>
+        </w:rPr>
+        <w:t xml:space="preserve">Since we wanted our diagram to have higher amount of detail than provided by ER, we created </w:t>
+      </w:r>
+      <w:r>
+        <w:rPr>
+          <w:lang w:val="en-US"/>
+        </w:rPr>
+        <w:t>Enhanced Entity Relationship Diagram</w:t>
+      </w:r>
+      <w:r>
+        <w:rPr>
+          <w:lang w:val="en-US"/>
+        </w:rPr>
+        <w:t>, by using the previously made ER diagram.</w:t>
+      </w:r>
+      <w:r>
+        <w:rPr>
+          <w:lang w:val="en-US"/>
+        </w:rPr>
+        <w:t xml:space="preserve"> The results of this can be seen in </w:t>
+      </w:r>
+      <w:r>
+        <w:rPr>
+          <w:highlight w:val="yellow"/>
+          <w:lang w:val="en-US"/>
+        </w:rPr>
+        <w:t>Figure 2</w:t>
+      </w:r>
+      <w:r>
+        <w:rPr>
+          <w:lang w:val="en-US"/>
+        </w:rPr>
+        <w:t>.</w:t>
+      </w:r>
+    </w:p>
+    <w:p>
+      <w:pPr>
+        <w:keepNext/>
+      </w:pPr>
       <w:r>
         <w:rPr>
           <w:noProof/>
         </w:rPr>
-        <w:t>1</w:t>
-      </w:r>
-      <w:r>
-        <w:fldChar w:fldCharType="end"/>
-      </w:r>
-    </w:p>
-    <w:p>
-      <w:pPr>
-        <w:pStyle w:val="Virsraksts3"/>
-        <w:rPr>
-          <w:lang w:val="en-US"/>
-        </w:rPr>
-      </w:pPr>
-      <w:r>
-        <w:rPr>
-          <w:lang w:val="en-US"/>
-        </w:rPr>
-        <w:t xml:space="preserve">b. </w:t>
-      </w:r>
-      <w:r>
-        <w:rPr>
-          <w:lang w:val="en-US"/>
-        </w:rPr>
-        <w:t>Implementation</w:t>
-      </w:r>
-      <w:r>
-        <w:rPr>
-          <w:lang w:val="en-US"/>
-        </w:rPr>
-        <w:t>:</w:t>
-      </w:r>
-    </w:p>
-    <w:p>
-      <w:pPr>
-        <w:rPr>
-          <w:lang w:val="en-US"/>
-        </w:rPr>
-      </w:pPr>
-      <w:r>
-        <w:rPr>
-          <w:lang w:val="en-US"/>
-        </w:rPr>
-        <w:t xml:space="preserve">Since we wanted our diagram to have higher amount of detail than provided by ER, we created </w:t>
-      </w:r>
-      <w:r>
-        <w:rPr>
-          <w:lang w:val="en-US"/>
-        </w:rPr>
-        <w:t>Enhanced Entity Relationship Diagram</w:t>
-      </w:r>
-      <w:r>
-        <w:rPr>
-          <w:lang w:val="en-US"/>
-        </w:rPr>
-        <w:t>, by using the previously made ER diagram.</w:t>
-      </w:r>
-      <w:r>
-        <w:rPr>
-          <w:lang w:val="en-US"/>
-        </w:rPr>
-        <w:t xml:space="preserve"> The results of this can be seen in </w:t>
-      </w:r>
-      <w:r>
-        <w:rPr>
-          <w:highlight w:val="yellow"/>
-          <w:lang w:val="en-US"/>
-        </w:rPr>
-        <w:t>Figure 2</w:t>
-      </w:r>
-      <w:r>
-        <w:rPr>
-          <w:lang w:val="en-US"/>
-        </w:rPr>
-        <w:t>.</w:t>
-      </w:r>
-    </w:p>
-    <w:p>
-      <w:pPr>
-        <w:pStyle w:val="Virsraksts2"/>
-      </w:pPr>
-      <w:r>
-        <w:rPr>
-          <w:noProof/>
-        </w:rPr>
+        <w:lastRenderedPageBreak/>
         <w:drawing>
-          <wp:inline distT="0" distB="0" distL="0" distR="0" wp14:anchorId="4B4D1FFE" wp14:editId="14484182">
-            <wp:extent cx="4552950" cy="3090753"/>
+          <wp:inline distT="0" distB="0" distL="0" distR="0" wp14:anchorId="4D1C754A" wp14:editId="20EDF350">
+            <wp:extent cx="5943600" cy="3832860"/>
             <wp:effectExtent l="0" t="0" r="0" b="0"/>
             <wp:docPr id="1" name="Attēls 1"/>
             <wp:cNvGraphicFramePr>
@@ -736,7 +738,7 @@
                   <pic:spPr>
                     <a:xfrm>
                       <a:off x="0" y="0"/>
-                      <a:ext cx="4588962" cy="3115200"/>
+                      <a:ext cx="5943600" cy="3832860"/>
                     </a:xfrm>
                     <a:prstGeom prst="rect">
                       <a:avLst/>
@@ -756,24 +758,14 @@
       <w:r>
         <w:t xml:space="preserve">Figure </w:t>
       </w:r>
-      <w:r>
-        <w:fldChar w:fldCharType="begin"/>
-      </w:r>
-      <w:r>
-        <w:instrText xml:space="preserve"> SEQ Figure \* ARABIC </w:instrText>
-      </w:r>
-      <w:r>
-        <w:fldChar w:fldCharType="separate"/>
-      </w:r>
-      <w:r>
-        <w:rPr>
-          <w:noProof/>
-        </w:rPr>
-        <w:t>2</w:t>
-      </w:r>
-      <w:r>
-        <w:fldChar w:fldCharType="end"/>
-      </w:r>
+      <w:fldSimple w:instr=" SEQ Figure \* ARABIC ">
+        <w:r>
+          <w:rPr>
+            <w:noProof/>
+          </w:rPr>
+          <w:t>2</w:t>
+        </w:r>
+      </w:fldSimple>
     </w:p>
     <w:p>
       <w:r>
@@ -848,7 +840,6 @@
         <w:pStyle w:val="Virsraksts2"/>
       </w:pPr>
       <w:r>
-        <w:lastRenderedPageBreak/>
         <w:t>4.3.3</w:t>
       </w:r>
       <w:r>
@@ -1122,6 +1113,7 @@
         <w:rPr>
           <w:lang w:val="en-US"/>
         </w:rPr>
+        <w:lastRenderedPageBreak/>
         <w:t xml:space="preserve">Mapping of Binary </w:t>
       </w:r>
       <w:proofErr w:type="gramStart"/>
@@ -1346,22 +1338,8 @@
         <w:rPr>
           <w:lang w:eastAsia="en-GB"/>
         </w:rPr>
-        <w:t>c</w:t>
-      </w:r>
-      <w:r>
-        <w:rPr>
-          <w:lang w:eastAsia="en-GB"/>
-        </w:rPr>
-        <w:t xml:space="preserve">. </w:t>
-      </w:r>
-      <w:bookmarkStart w:id="0" w:name="_GoBack"/>
-      <w:r>
-        <w:rPr>
-          <w:lang w:eastAsia="en-GB"/>
-        </w:rPr>
-        <w:t>Normalization</w:t>
-      </w:r>
-      <w:bookmarkEnd w:id="0"/>
+        <w:t>c. Normalization</w:t>
+      </w:r>
       <w:r>
         <w:rPr>
           <w:lang w:eastAsia="en-GB"/>
@@ -1635,7 +1613,7 @@
         </w:rPr>
         <w:t>d</w:t>
       </w:r>
-      <w:commentRangeStart w:id="1"/>
+      <w:commentRangeStart w:id="0"/>
       <w:r>
         <w:rPr>
           <w:lang w:eastAsia="en-GB"/>
@@ -1648,14 +1626,14 @@
         </w:rPr>
         <w:t>Implementation:</w:t>
       </w:r>
-      <w:commentRangeEnd w:id="1"/>
+      <w:commentRangeEnd w:id="0"/>
       <w:r>
         <w:rPr>
           <w:rStyle w:val="Komentraatsauce"/>
           <w:rFonts w:asciiTheme="minorHAnsi" w:eastAsiaTheme="minorHAnsi" w:hAnsiTheme="minorHAnsi" w:cstheme="minorBidi"/>
           <w:color w:val="auto"/>
         </w:rPr>
-        <w:commentReference w:id="1"/>
+        <w:commentReference w:id="0"/>
       </w:r>
     </w:p>
     <w:p>
@@ -1708,62 +1686,61 @@
         <w:t xml:space="preserve"> This was done as </w:t>
       </w:r>
       <w:r>
-        <w:t xml:space="preserve">we </w:t>
-      </w:r>
-      <w:r>
+        <w:t xml:space="preserve">we wanted </w:t>
+      </w:r>
+      <w:r>
+        <w:t>all closely related information (Persons) to be saved in one easily accessible table.</w:t>
+      </w:r>
+      <w:r>
+        <w:t xml:space="preserve"> The rest of inherences (</w:t>
+      </w:r>
+      <w:r>
+        <w:t>different types of: materials</w:t>
+      </w:r>
+      <w:r>
+        <w:t>, librarians, members) were mapped using 8c</w:t>
+      </w:r>
+      <w:r>
+        <w:t xml:space="preserve">, but none of them had </w:t>
+      </w:r>
+      <w:r>
+        <w:t xml:space="preserve">any </w:t>
+      </w:r>
+      <w:r>
+        <w:t>unique attributes to ones provided by superclass</w:t>
+      </w:r>
+      <w:r>
+        <w:t xml:space="preserve">, </w:t>
+      </w:r>
+      <w:r>
+        <w:t xml:space="preserve">only </w:t>
+      </w:r>
+      <w:r>
+        <w:t xml:space="preserve">having </w:t>
+      </w:r>
+      <w:r>
+        <w:t>different business logic associated</w:t>
+      </w:r>
+      <w:r>
+        <w:t>.</w:t>
+      </w:r>
+      <w:bookmarkStart w:id="1" w:name="_GoBack"/>
+      <w:bookmarkEnd w:id="1"/>
+    </w:p>
+    <w:p>
+      <w:pPr>
+        <w:keepNext/>
+      </w:pPr>
+      <w:r>
+        <w:rPr>
+          <w:noProof/>
+        </w:rPr>
         <w:lastRenderedPageBreak/>
-        <w:t xml:space="preserve">wanted </w:t>
-      </w:r>
-      <w:r>
-        <w:t>all closely related information (Persons) to be saved in one easily accessible table.</w:t>
-      </w:r>
-      <w:r>
-        <w:t xml:space="preserve"> The rest of inherences (</w:t>
-      </w:r>
-      <w:r>
-        <w:t>different types of: materials</w:t>
-      </w:r>
-      <w:r>
-        <w:t>, librarians, members) were mapped using 8c</w:t>
-      </w:r>
-      <w:r>
-        <w:t xml:space="preserve">, but none of them had </w:t>
-      </w:r>
-      <w:r>
-        <w:t xml:space="preserve">any </w:t>
-      </w:r>
-      <w:r>
-        <w:t>unique attributes to ones provided by superclass</w:t>
-      </w:r>
-      <w:r>
-        <w:t xml:space="preserve">, </w:t>
-      </w:r>
-      <w:r>
-        <w:t xml:space="preserve">only </w:t>
-      </w:r>
-      <w:r>
-        <w:t xml:space="preserve">having </w:t>
-      </w:r>
-      <w:r>
-        <w:t>different business logic associated</w:t>
-      </w:r>
-      <w:r>
-        <w:t>.</w:t>
-      </w:r>
-    </w:p>
-    <w:p>
-      <w:pPr>
-        <w:keepNext/>
-      </w:pPr>
-      <w:r>
-        <w:rPr>
-          <w:noProof/>
-        </w:rPr>
         <w:drawing>
-          <wp:inline distT="0" distB="0" distL="0" distR="0" wp14:anchorId="28F1D3DE" wp14:editId="4AF144AA">
-            <wp:extent cx="5943600" cy="2670175"/>
+          <wp:inline distT="0" distB="0" distL="0" distR="0" wp14:anchorId="0E46DD46" wp14:editId="63BF6AF9">
+            <wp:extent cx="5943600" cy="2668905"/>
             <wp:effectExtent l="0" t="0" r="0" b="0"/>
-            <wp:docPr id="3" name="Attēls 3"/>
+            <wp:docPr id="6" name="Attēls 6"/>
             <wp:cNvGraphicFramePr>
               <a:graphicFrameLocks xmlns:a="http://schemas.openxmlformats.org/drawingml/2006/main" noChangeAspect="1"/>
             </wp:cNvGraphicFramePr>
@@ -1783,7 +1760,7 @@
                   <pic:spPr>
                     <a:xfrm>
                       <a:off x="0" y="0"/>
-                      <a:ext cx="5943600" cy="2670175"/>
+                      <a:ext cx="5943600" cy="2668905"/>
                     </a:xfrm>
                     <a:prstGeom prst="rect">
                       <a:avLst/>
@@ -1803,24 +1780,14 @@
       <w:r>
         <w:t xml:space="preserve">Figure </w:t>
       </w:r>
-      <w:r>
-        <w:fldChar w:fldCharType="begin"/>
-      </w:r>
-      <w:r>
-        <w:instrText xml:space="preserve"> SEQ Figure \* ARABIC </w:instrText>
-      </w:r>
-      <w:r>
-        <w:fldChar w:fldCharType="separate"/>
-      </w:r>
-      <w:r>
-        <w:rPr>
-          <w:noProof/>
-        </w:rPr>
-        <w:t>3</w:t>
-      </w:r>
-      <w:r>
-        <w:fldChar w:fldCharType="end"/>
-      </w:r>
+      <w:fldSimple w:instr=" SEQ Figure \* ARABIC ">
+        <w:r>
+          <w:rPr>
+            <w:noProof/>
+          </w:rPr>
+          <w:t>3</w:t>
+        </w:r>
+      </w:fldSimple>
     </w:p>
     <w:p/>
     <w:p>
@@ -1876,7 +1843,7 @@
 
 <file path=word/comments.xml><?xml version="1.0" encoding="utf-8"?>
 <w:comments xmlns:wpc="http://schemas.microsoft.com/office/word/2010/wordprocessingCanvas" xmlns:cx="http://schemas.microsoft.com/office/drawing/2014/chartex" xmlns:cx1="http://schemas.microsoft.com/office/drawing/2015/9/8/chartex" xmlns:cx2="http://schemas.microsoft.com/office/drawing/2015/10/21/chartex" xmlns:cx3="http://schemas.microsoft.com/office/drawing/2016/5/9/chartex" xmlns:cx4="http://schemas.microsoft.com/office/drawing/2016/5/10/chartex" xmlns:cx5="http://schemas.microsoft.com/office/drawing/2016/5/11/chartex" xmlns:cx6="http://schemas.microsoft.com/office/drawing/2016/5/12/chartex" xmlns:cx7="http://schemas.microsoft.com/office/drawing/2016/5/13/chartex" xmlns:cx8="http://schemas.microsoft.com/office/drawing/2016/5/14/chartex" xmlns:mc="http://schemas.openxmlformats.org/markup-compatibility/2006" xmlns:aink="http://schemas.microsoft.com/office/drawing/2016/ink" xmlns:am3d="http://schemas.microsoft.com/office/drawing/2017/model3d" xmlns:o="urn:schemas-microsoft-com:office:office" xmlns:r="http://schemas.openxmlformats.org/officeDocument/2006/relationships" xmlns:m="http://schemas.openxmlformats.org/officeDocument/2006/math" xmlns:v="urn:schemas-microsoft-com:vml" xmlns:wp14="http://schemas.microsoft.com/office/word/2010/wordprocessingDrawing" xmlns:wp="http://schemas.openxmlformats.org/drawingml/2006/wordprocessingDrawing" xmlns:w10="urn:schemas-microsoft-com:office:word" xmlns:w="http://schemas.openxmlformats.org/wordprocessingml/2006/main" xmlns:w14="http://schemas.microsoft.com/office/word/2010/wordml" xmlns:w15="http://schemas.microsoft.com/office/word/2012/wordml" xmlns:w16cid="http://schemas.microsoft.com/office/word/2016/wordml/cid" xmlns:w16se="http://schemas.microsoft.com/office/word/2015/wordml/symex" xmlns:wpg="http://schemas.microsoft.com/office/word/2010/wordprocessingGroup" xmlns:wpi="http://schemas.microsoft.com/office/word/2010/wordprocessingInk" xmlns:wne="http://schemas.microsoft.com/office/word/2006/wordml" xmlns:wps="http://schemas.microsoft.com/office/word/2010/wordprocessingShape" mc:Ignorable="w14 w15 w16se w16cid wp14">
-  <w:comment w:id="1" w:author="Ralfs Zangis" w:date="2019-05-07T14:38:00Z" w:initials="RZ">
+  <w:comment w:id="0" w:author="Ralfs Zangis" w:date="2019-05-07T14:38:00Z" w:initials="RZ">
     <w:p>
       <w:pPr>
         <w:pStyle w:val="Komentrateksts"/>

</xml_diff>

<commit_message>
#17 Information in report and diagrams updated
</commit_message>
<xml_diff>
--- a/Documentation/Database diagram.docx
+++ b/Documentation/Database diagram.docx
@@ -266,10 +266,10 @@
           <w:noProof/>
         </w:rPr>
         <w:drawing>
-          <wp:inline distT="0" distB="0" distL="0" distR="0" wp14:anchorId="10790755" wp14:editId="3F8E7EC6">
-            <wp:extent cx="5943600" cy="3290570"/>
-            <wp:effectExtent l="0" t="0" r="0" b="5080"/>
-            <wp:docPr id="5" name="Attēls 5"/>
+          <wp:inline distT="0" distB="0" distL="0" distR="0" wp14:anchorId="661616D8" wp14:editId="26BBD70A">
+            <wp:extent cx="5943600" cy="2836545"/>
+            <wp:effectExtent l="0" t="0" r="0" b="1905"/>
+            <wp:docPr id="3" name="Attēls 3"/>
             <wp:cNvGraphicFramePr>
               <a:graphicFrameLocks xmlns:a="http://schemas.openxmlformats.org/drawingml/2006/main" noChangeAspect="1"/>
             </wp:cNvGraphicFramePr>
@@ -289,7 +289,7 @@
                   <pic:spPr>
                     <a:xfrm>
                       <a:off x="0" y="0"/>
-                      <a:ext cx="5943600" cy="3290570"/>
+                      <a:ext cx="5943600" cy="2836545"/>
                     </a:xfrm>
                     <a:prstGeom prst="rect">
                       <a:avLst/>
@@ -301,6 +301,8 @@
           </wp:inline>
         </w:drawing>
       </w:r>
+      <w:bookmarkStart w:id="0" w:name="_GoBack"/>
+      <w:bookmarkEnd w:id="0"/>
     </w:p>
     <w:p>
       <w:pPr>
@@ -312,14 +314,36 @@
       <w:r>
         <w:t xml:space="preserve">Figure </w:t>
       </w:r>
-      <w:fldSimple w:instr=" SEQ Figure \* ARABIC ">
-        <w:r>
-          <w:rPr>
-            <w:noProof/>
-          </w:rPr>
-          <w:t>1</w:t>
-        </w:r>
-      </w:fldSimple>
+      <w:r>
+        <w:rPr>
+          <w:noProof/>
+        </w:rPr>
+        <w:fldChar w:fldCharType="begin"/>
+      </w:r>
+      <w:r>
+        <w:rPr>
+          <w:noProof/>
+        </w:rPr>
+        <w:instrText xml:space="preserve"> SEQ Figure \* ARABIC </w:instrText>
+      </w:r>
+      <w:r>
+        <w:rPr>
+          <w:noProof/>
+        </w:rPr>
+        <w:fldChar w:fldCharType="separate"/>
+      </w:r>
+      <w:r>
+        <w:rPr>
+          <w:noProof/>
+        </w:rPr>
+        <w:t>1</w:t>
+      </w:r>
+      <w:r>
+        <w:rPr>
+          <w:noProof/>
+        </w:rPr>
+        <w:fldChar w:fldCharType="end"/>
+      </w:r>
     </w:p>
     <w:p>
       <w:pPr>
@@ -715,9 +739,9 @@
         </w:rPr>
         <w:lastRenderedPageBreak/>
         <w:drawing>
-          <wp:inline distT="0" distB="0" distL="0" distR="0" wp14:anchorId="4D1C754A" wp14:editId="20EDF350">
-            <wp:extent cx="5943600" cy="3832860"/>
-            <wp:effectExtent l="0" t="0" r="0" b="0"/>
+          <wp:inline distT="0" distB="0" distL="0" distR="0" wp14:anchorId="721A6ED7" wp14:editId="48E0060C">
+            <wp:extent cx="5943600" cy="3782060"/>
+            <wp:effectExtent l="0" t="0" r="0" b="8890"/>
             <wp:docPr id="1" name="Attēls 1"/>
             <wp:cNvGraphicFramePr>
               <a:graphicFrameLocks xmlns:a="http://schemas.openxmlformats.org/drawingml/2006/main" noChangeAspect="1"/>
@@ -738,7 +762,7 @@
                   <pic:spPr>
                     <a:xfrm>
                       <a:off x="0" y="0"/>
-                      <a:ext cx="5943600" cy="3832860"/>
+                      <a:ext cx="5943600" cy="3782060"/>
                     </a:xfrm>
                     <a:prstGeom prst="rect">
                       <a:avLst/>
@@ -758,14 +782,36 @@
       <w:r>
         <w:t xml:space="preserve">Figure </w:t>
       </w:r>
-      <w:fldSimple w:instr=" SEQ Figure \* ARABIC ">
-        <w:r>
-          <w:rPr>
-            <w:noProof/>
-          </w:rPr>
-          <w:t>2</w:t>
-        </w:r>
-      </w:fldSimple>
+      <w:r>
+        <w:rPr>
+          <w:noProof/>
+        </w:rPr>
+        <w:fldChar w:fldCharType="begin"/>
+      </w:r>
+      <w:r>
+        <w:rPr>
+          <w:noProof/>
+        </w:rPr>
+        <w:instrText xml:space="preserve"> SEQ Figure \* ARABIC </w:instrText>
+      </w:r>
+      <w:r>
+        <w:rPr>
+          <w:noProof/>
+        </w:rPr>
+        <w:fldChar w:fldCharType="separate"/>
+      </w:r>
+      <w:r>
+        <w:rPr>
+          <w:noProof/>
+        </w:rPr>
+        <w:t>2</w:t>
+      </w:r>
+      <w:r>
+        <w:rPr>
+          <w:noProof/>
+        </w:rPr>
+        <w:fldChar w:fldCharType="end"/>
+      </w:r>
     </w:p>
     <w:p>
       <w:r>
@@ -1613,7 +1659,7 @@
         </w:rPr>
         <w:t>d</w:t>
       </w:r>
-      <w:commentRangeStart w:id="0"/>
+      <w:commentRangeStart w:id="1"/>
       <w:r>
         <w:rPr>
           <w:lang w:eastAsia="en-GB"/>
@@ -1626,14 +1672,14 @@
         </w:rPr>
         <w:t>Implementation:</w:t>
       </w:r>
-      <w:commentRangeEnd w:id="0"/>
+      <w:commentRangeEnd w:id="1"/>
       <w:r>
         <w:rPr>
           <w:rStyle w:val="Komentraatsauce"/>
           <w:rFonts w:asciiTheme="minorHAnsi" w:eastAsiaTheme="minorHAnsi" w:hAnsiTheme="minorHAnsi" w:cstheme="minorBidi"/>
           <w:color w:val="auto"/>
         </w:rPr>
-        <w:commentReference w:id="0"/>
+        <w:commentReference w:id="1"/>
       </w:r>
     </w:p>
     <w:p>
@@ -1724,8 +1770,6 @@
       <w:r>
         <w:t>.</w:t>
       </w:r>
-      <w:bookmarkStart w:id="1" w:name="_GoBack"/>
-      <w:bookmarkEnd w:id="1"/>
     </w:p>
     <w:p>
       <w:pPr>
@@ -1737,10 +1781,10 @@
         </w:rPr>
         <w:lastRenderedPageBreak/>
         <w:drawing>
-          <wp:inline distT="0" distB="0" distL="0" distR="0" wp14:anchorId="0E46DD46" wp14:editId="63BF6AF9">
-            <wp:extent cx="5943600" cy="2668905"/>
-            <wp:effectExtent l="0" t="0" r="0" b="0"/>
-            <wp:docPr id="6" name="Attēls 6"/>
+          <wp:inline distT="0" distB="0" distL="0" distR="0" wp14:anchorId="778825E3" wp14:editId="7F385C8F">
+            <wp:extent cx="5943600" cy="2699385"/>
+            <wp:effectExtent l="0" t="0" r="0" b="5715"/>
+            <wp:docPr id="2" name="Attēls 2"/>
             <wp:cNvGraphicFramePr>
               <a:graphicFrameLocks xmlns:a="http://schemas.openxmlformats.org/drawingml/2006/main" noChangeAspect="1"/>
             </wp:cNvGraphicFramePr>
@@ -1760,7 +1804,7 @@
                   <pic:spPr>
                     <a:xfrm>
                       <a:off x="0" y="0"/>
-                      <a:ext cx="5943600" cy="2668905"/>
+                      <a:ext cx="5943600" cy="2699385"/>
                     </a:xfrm>
                     <a:prstGeom prst="rect">
                       <a:avLst/>
@@ -1780,14 +1824,36 @@
       <w:r>
         <w:t xml:space="preserve">Figure </w:t>
       </w:r>
-      <w:fldSimple w:instr=" SEQ Figure \* ARABIC ">
-        <w:r>
-          <w:rPr>
-            <w:noProof/>
-          </w:rPr>
-          <w:t>3</w:t>
-        </w:r>
-      </w:fldSimple>
+      <w:r>
+        <w:rPr>
+          <w:noProof/>
+        </w:rPr>
+        <w:fldChar w:fldCharType="begin"/>
+      </w:r>
+      <w:r>
+        <w:rPr>
+          <w:noProof/>
+        </w:rPr>
+        <w:instrText xml:space="preserve"> SEQ Figure \* ARABIC </w:instrText>
+      </w:r>
+      <w:r>
+        <w:rPr>
+          <w:noProof/>
+        </w:rPr>
+        <w:fldChar w:fldCharType="separate"/>
+      </w:r>
+      <w:r>
+        <w:rPr>
+          <w:noProof/>
+        </w:rPr>
+        <w:t>3</w:t>
+      </w:r>
+      <w:r>
+        <w:rPr>
+          <w:noProof/>
+        </w:rPr>
+        <w:fldChar w:fldCharType="end"/>
+      </w:r>
     </w:p>
     <w:p/>
     <w:p>
@@ -1843,7 +1909,7 @@
 
 <file path=word/comments.xml><?xml version="1.0" encoding="utf-8"?>
 <w:comments xmlns:wpc="http://schemas.microsoft.com/office/word/2010/wordprocessingCanvas" xmlns:cx="http://schemas.microsoft.com/office/drawing/2014/chartex" xmlns:cx1="http://schemas.microsoft.com/office/drawing/2015/9/8/chartex" xmlns:cx2="http://schemas.microsoft.com/office/drawing/2015/10/21/chartex" xmlns:cx3="http://schemas.microsoft.com/office/drawing/2016/5/9/chartex" xmlns:cx4="http://schemas.microsoft.com/office/drawing/2016/5/10/chartex" xmlns:cx5="http://schemas.microsoft.com/office/drawing/2016/5/11/chartex" xmlns:cx6="http://schemas.microsoft.com/office/drawing/2016/5/12/chartex" xmlns:cx7="http://schemas.microsoft.com/office/drawing/2016/5/13/chartex" xmlns:cx8="http://schemas.microsoft.com/office/drawing/2016/5/14/chartex" xmlns:mc="http://schemas.openxmlformats.org/markup-compatibility/2006" xmlns:aink="http://schemas.microsoft.com/office/drawing/2016/ink" xmlns:am3d="http://schemas.microsoft.com/office/drawing/2017/model3d" xmlns:o="urn:schemas-microsoft-com:office:office" xmlns:r="http://schemas.openxmlformats.org/officeDocument/2006/relationships" xmlns:m="http://schemas.openxmlformats.org/officeDocument/2006/math" xmlns:v="urn:schemas-microsoft-com:vml" xmlns:wp14="http://schemas.microsoft.com/office/word/2010/wordprocessingDrawing" xmlns:wp="http://schemas.openxmlformats.org/drawingml/2006/wordprocessingDrawing" xmlns:w10="urn:schemas-microsoft-com:office:word" xmlns:w="http://schemas.openxmlformats.org/wordprocessingml/2006/main" xmlns:w14="http://schemas.microsoft.com/office/word/2010/wordml" xmlns:w15="http://schemas.microsoft.com/office/word/2012/wordml" xmlns:w16cid="http://schemas.microsoft.com/office/word/2016/wordml/cid" xmlns:w16se="http://schemas.microsoft.com/office/word/2015/wordml/symex" xmlns:wpg="http://schemas.microsoft.com/office/word/2010/wordprocessingGroup" xmlns:wpi="http://schemas.microsoft.com/office/word/2010/wordprocessingInk" xmlns:wne="http://schemas.microsoft.com/office/word/2006/wordml" xmlns:wps="http://schemas.microsoft.com/office/word/2010/wordprocessingShape" mc:Ignorable="w14 w15 w16se w16cid wp14">
-  <w:comment w:id="0" w:author="Ralfs Zangis" w:date="2019-05-07T14:38:00Z" w:initials="RZ">
+  <w:comment w:id="1" w:author="Ralfs Zangis" w:date="2019-05-07T14:38:00Z" w:initials="RZ">
     <w:p>
       <w:pPr>
         <w:pStyle w:val="Komentrateksts"/>

</xml_diff>

<commit_message>
17# everything should be fixed
</commit_message>
<xml_diff>
--- a/Documentation/Database diagram.docx
+++ b/Documentation/Database diagram.docx
@@ -266,10 +266,10 @@
           <w:noProof/>
         </w:rPr>
         <w:drawing>
-          <wp:inline distT="0" distB="0" distL="0" distR="0" wp14:anchorId="661616D8" wp14:editId="26BBD70A">
-            <wp:extent cx="5943600" cy="2836545"/>
-            <wp:effectExtent l="0" t="0" r="0" b="1905"/>
-            <wp:docPr id="3" name="Attēls 3"/>
+          <wp:inline distT="0" distB="0" distL="0" distR="0" wp14:anchorId="47A157B3" wp14:editId="677A405B">
+            <wp:extent cx="5943600" cy="2861945"/>
+            <wp:effectExtent l="0" t="0" r="0" b="0"/>
+            <wp:docPr id="6" name="Attēls 6"/>
             <wp:cNvGraphicFramePr>
               <a:graphicFrameLocks xmlns:a="http://schemas.openxmlformats.org/drawingml/2006/main" noChangeAspect="1"/>
             </wp:cNvGraphicFramePr>
@@ -289,7 +289,7 @@
                   <pic:spPr>
                     <a:xfrm>
                       <a:off x="0" y="0"/>
-                      <a:ext cx="5943600" cy="2836545"/>
+                      <a:ext cx="5943600" cy="2861945"/>
                     </a:xfrm>
                     <a:prstGeom prst="rect">
                       <a:avLst/>
@@ -737,9 +737,9 @@
         </w:rPr>
         <w:lastRenderedPageBreak/>
         <w:drawing>
-          <wp:inline distT="0" distB="0" distL="0" distR="0" wp14:anchorId="721A6ED7" wp14:editId="48E0060C">
-            <wp:extent cx="5943600" cy="3782060"/>
-            <wp:effectExtent l="0" t="0" r="0" b="8890"/>
+          <wp:inline distT="0" distB="0" distL="0" distR="0" wp14:anchorId="4F4AC9C2" wp14:editId="3BD981DA">
+            <wp:extent cx="5943600" cy="3739515"/>
+            <wp:effectExtent l="0" t="0" r="0" b="0"/>
             <wp:docPr id="1" name="Attēls 1"/>
             <wp:cNvGraphicFramePr>
               <a:graphicFrameLocks xmlns:a="http://schemas.openxmlformats.org/drawingml/2006/main" noChangeAspect="1"/>
@@ -760,7 +760,7 @@
                   <pic:spPr>
                     <a:xfrm>
                       <a:off x="0" y="0"/>
-                      <a:ext cx="5943600" cy="3782060"/>
+                      <a:ext cx="5943600" cy="3739515"/>
                     </a:xfrm>
                     <a:prstGeom prst="rect">
                       <a:avLst/>
@@ -1157,7 +1157,6 @@
         <w:rPr>
           <w:lang w:val="en-US"/>
         </w:rPr>
-        <w:lastRenderedPageBreak/>
         <w:t xml:space="preserve">Mapping of Binary </w:t>
       </w:r>
       <w:proofErr w:type="gramStart"/>
@@ -1190,6 +1189,7 @@
         <w:rPr>
           <w:lang w:val="en-US"/>
         </w:rPr>
+        <w:lastRenderedPageBreak/>
         <w:t xml:space="preserve">Mapping of Binary </w:t>
       </w:r>
       <w:proofErr w:type="gramStart"/>
@@ -1461,7 +1461,31 @@
         <w:rPr>
           <w:lang w:val="en-US"/>
         </w:rPr>
-        <w:t xml:space="preserve"> or/and inefficient</w:t>
+        <w:t xml:space="preserve"> </w:t>
+      </w:r>
+      <w:r>
+        <w:rPr>
+          <w:lang w:val="en-US"/>
+        </w:rPr>
+        <w:t>and</w:t>
+      </w:r>
+      <w:r>
+        <w:rPr>
+          <w:lang w:val="en-US"/>
+        </w:rPr>
+        <w:t>/</w:t>
+      </w:r>
+      <w:r>
+        <w:rPr>
+          <w:lang w:val="en-US"/>
+        </w:rPr>
+        <w:t>or</w:t>
+      </w:r>
+      <w:r>
+        <w:rPr>
+          <w:lang w:val="en-US"/>
+        </w:rPr>
+        <w:t xml:space="preserve"> inefficient</w:t>
       </w:r>
       <w:r>
         <w:rPr>
@@ -1571,8 +1595,150 @@
         </w:rPr>
         <w:t>m</w:t>
       </w:r>
-      <w:bookmarkStart w:id="0" w:name="_GoBack"/>
-      <w:bookmarkEnd w:id="0"/>
+    </w:p>
+    <w:p>
+      <w:pPr>
+        <w:pStyle w:val="Sarakstarindkopa"/>
+        <w:numPr>
+          <w:ilvl w:val="1"/>
+          <w:numId w:val="9"/>
+        </w:numPr>
+        <w:rPr>
+          <w:lang w:val="en-US"/>
+        </w:rPr>
+      </w:pPr>
+      <w:r>
+        <w:rPr>
+          <w:lang w:val="en-US"/>
+        </w:rPr>
+        <w:t>Atomic values (</w:t>
+      </w:r>
+      <w:r>
+        <w:rPr>
+          <w:lang w:val="en-US"/>
+        </w:rPr>
+        <w:t xml:space="preserve">no </w:t>
+      </w:r>
+      <w:r>
+        <w:rPr>
+          <w:lang w:val="en-US"/>
+        </w:rPr>
+        <w:t>composite</w:t>
+      </w:r>
+      <w:r>
+        <w:rPr>
+          <w:lang w:val="en-US"/>
+        </w:rPr>
+        <w:t xml:space="preserve"> and </w:t>
+      </w:r>
+      <w:r>
+        <w:rPr>
+          <w:lang w:val="en-US"/>
+        </w:rPr>
+        <w:t>multivalued attributes</w:t>
+      </w:r>
+      <w:r>
+        <w:rPr>
+          <w:lang w:val="en-US"/>
+        </w:rPr>
+        <w:t>)</w:t>
+      </w:r>
+    </w:p>
+    <w:p>
+      <w:pPr>
+        <w:pStyle w:val="Sarakstarindkopa"/>
+        <w:numPr>
+          <w:ilvl w:val="1"/>
+          <w:numId w:val="9"/>
+        </w:numPr>
+        <w:rPr>
+          <w:lang w:val="en-US"/>
+        </w:rPr>
+      </w:pPr>
+      <w:r>
+        <w:rPr>
+          <w:lang w:val="en-US"/>
+        </w:rPr>
+        <w:t xml:space="preserve">Doesn’t have </w:t>
+      </w:r>
+      <w:r>
+        <w:rPr>
+          <w:lang w:val="en-US"/>
+        </w:rPr>
+        <w:t>repeating group</w:t>
+      </w:r>
+      <w:r>
+        <w:rPr>
+          <w:lang w:val="en-US"/>
+        </w:rPr>
+        <w:t>s</w:t>
+      </w:r>
+    </w:p>
+    <w:p>
+      <w:pPr>
+        <w:pStyle w:val="Sarakstarindkopa"/>
+        <w:numPr>
+          <w:ilvl w:val="1"/>
+          <w:numId w:val="9"/>
+        </w:numPr>
+        <w:rPr>
+          <w:lang w:val="en-US"/>
+        </w:rPr>
+      </w:pPr>
+      <w:r>
+        <w:rPr>
+          <w:lang w:val="en-US"/>
+        </w:rPr>
+        <w:t xml:space="preserve">Identify each </w:t>
+      </w:r>
+      <w:r>
+        <w:rPr>
+          <w:lang w:val="en-US"/>
+        </w:rPr>
+        <w:t>tuple</w:t>
+      </w:r>
+      <w:r>
+        <w:rPr>
+          <w:lang w:val="en-US"/>
+        </w:rPr>
+        <w:t xml:space="preserve"> with a </w:t>
+      </w:r>
+      <w:r>
+        <w:rPr>
+          <w:lang w:val="en-US"/>
+        </w:rPr>
+        <w:t xml:space="preserve">unique </w:t>
+      </w:r>
+      <w:r>
+        <w:rPr>
+          <w:lang w:val="en-US"/>
+        </w:rPr>
+        <w:t>primary key</w:t>
+      </w:r>
+    </w:p>
+    <w:p>
+      <w:pPr>
+        <w:pStyle w:val="Sarakstarindkopa"/>
+        <w:numPr>
+          <w:ilvl w:val="1"/>
+          <w:numId w:val="9"/>
+        </w:numPr>
+        <w:rPr>
+          <w:lang w:val="en-US"/>
+        </w:rPr>
+      </w:pPr>
+      <w:r>
+        <w:rPr>
+          <w:lang w:val="en-US"/>
+        </w:rPr>
+        <w:t>Disallows</w:t>
+      </w:r>
+      <w:r>
+        <w:rPr>
+          <w:lang w:val="en-US"/>
+        </w:rPr>
+        <w:t xml:space="preserve"> nested relationships</w:t>
+      </w:r>
     </w:p>
     <w:p>
       <w:pPr>
@@ -1596,7 +1762,7 @@
       <w:pPr>
         <w:pStyle w:val="Sarakstarindkopa"/>
         <w:numPr>
-          <w:ilvl w:val="0"/>
+          <w:ilvl w:val="1"/>
           <w:numId w:val="9"/>
         </w:numPr>
         <w:rPr>
@@ -1607,7 +1773,31 @@
         <w:rPr>
           <w:lang w:val="en-US"/>
         </w:rPr>
-        <w:t>Third Normal Form</w:t>
+        <w:t>Full</w:t>
+      </w:r>
+      <w:r>
+        <w:rPr>
+          <w:lang w:val="en-US"/>
+        </w:rPr>
+        <w:t xml:space="preserve"> </w:t>
+      </w:r>
+      <w:r>
+        <w:rPr>
+          <w:lang w:val="en-US"/>
+        </w:rPr>
+        <w:t>dependen</w:t>
+      </w:r>
+      <w:r>
+        <w:rPr>
+          <w:lang w:val="en-US"/>
+        </w:rPr>
+        <w:t>cy</w:t>
+      </w:r>
+      <w:r>
+        <w:rPr>
+          <w:lang w:val="en-US"/>
+        </w:rPr>
+        <w:t xml:space="preserve"> on the primary key</w:t>
       </w:r>
     </w:p>
     <w:p>
@@ -1621,73 +1811,146 @@
           <w:lang w:val="en-US"/>
         </w:rPr>
       </w:pPr>
+      <w:r>
+        <w:rPr>
+          <w:lang w:val="en-US"/>
+        </w:rPr>
+        <w:t>Third Normal Form</w:t>
+      </w:r>
+    </w:p>
+    <w:p>
+      <w:pPr>
+        <w:pStyle w:val="Sarakstarindkopa"/>
+        <w:numPr>
+          <w:ilvl w:val="1"/>
+          <w:numId w:val="9"/>
+        </w:numPr>
+        <w:rPr>
+          <w:lang w:val="en-US"/>
+        </w:rPr>
+      </w:pPr>
+      <w:r>
+        <w:rPr>
+          <w:lang w:val="en-US"/>
+        </w:rPr>
+        <w:t>No transitive dependency (</w:t>
+      </w:r>
+      <w:r>
+        <w:rPr>
+          <w:lang w:val="en-US"/>
+        </w:rPr>
+        <w:t>All the non-prime attributes must depend on the primary key only</w:t>
+      </w:r>
+      <w:r>
+        <w:rPr>
+          <w:lang w:val="en-US"/>
+        </w:rPr>
+        <w:t>)</w:t>
+      </w:r>
+    </w:p>
+    <w:p>
+      <w:pPr>
+        <w:pStyle w:val="Sarakstarindkopa"/>
+        <w:numPr>
+          <w:ilvl w:val="0"/>
+          <w:numId w:val="9"/>
+        </w:numPr>
+        <w:rPr>
+          <w:lang w:val="en-US"/>
+        </w:rPr>
+      </w:pPr>
+      <w:r>
+        <w:rPr>
+          <w:lang w:val="en-US"/>
+        </w:rPr>
+        <w:t>BCNF</w:t>
+      </w:r>
+      <w:r>
+        <w:rPr>
+          <w:lang w:val="en-US"/>
+        </w:rPr>
+        <w:t xml:space="preserve"> (</w:t>
+      </w:r>
+      <w:r>
+        <w:rPr>
+          <w:lang w:val="en-US"/>
+        </w:rPr>
+        <w:t>Boyce-Codd Normal Form</w:t>
+      </w:r>
+      <w:r>
+        <w:rPr>
+          <w:lang w:val="en-US"/>
+        </w:rPr>
+        <w:t>)</w:t>
+      </w:r>
+      <w:bookmarkStart w:id="0" w:name="_GoBack"/>
+      <w:bookmarkEnd w:id="0"/>
+    </w:p>
+    <w:p>
+      <w:pPr>
+        <w:pStyle w:val="Sarakstarindkopa"/>
+        <w:numPr>
+          <w:ilvl w:val="1"/>
+          <w:numId w:val="9"/>
+        </w:numPr>
+        <w:rPr>
+          <w:lang w:val="en-US"/>
+        </w:rPr>
+      </w:pPr>
+      <w:r>
+        <w:rPr>
+          <w:lang w:val="en-US"/>
+        </w:rPr>
+        <w:t xml:space="preserve">Prime attribute dependent on non-prime attribute </w:t>
+      </w:r>
+    </w:p>
+    <w:p>
+      <w:pPr>
+        <w:rPr>
+          <w:lang w:val="en-US"/>
+        </w:rPr>
+      </w:pPr>
+      <w:r>
+        <w:rPr>
+          <w:lang w:val="en-US"/>
+        </w:rPr>
+        <w:t>The implementation of the normal forms can be seen in the following paragraph, where the final database diagram is displayed.</w:t>
+      </w:r>
+    </w:p>
+    <w:p>
+      <w:pPr>
+        <w:pStyle w:val="Virsraksts3"/>
+        <w:rPr>
+          <w:lang w:eastAsia="en-GB"/>
+        </w:rPr>
+      </w:pPr>
       <w:commentRangeStart w:id="1"/>
       <w:r>
         <w:rPr>
-          <w:lang w:val="en-US"/>
-        </w:rPr>
-        <w:t>BCNF</w:t>
-      </w:r>
-      <w:r>
-        <w:rPr>
-          <w:lang w:val="en-US"/>
-        </w:rPr>
-        <w:t xml:space="preserve"> (</w:t>
-      </w:r>
-      <w:r>
-        <w:rPr>
-          <w:lang w:val="en-US"/>
-        </w:rPr>
-        <w:t>Boyce-Codd Normal Form</w:t>
-      </w:r>
-      <w:r>
-        <w:rPr>
-          <w:lang w:val="en-US"/>
-        </w:rPr>
-        <w:t>)</w:t>
+          <w:lang w:eastAsia="en-GB"/>
+        </w:rPr>
+        <w:t>d</w:t>
+      </w:r>
+      <w:r>
+        <w:rPr>
+          <w:lang w:eastAsia="en-GB"/>
+        </w:rPr>
+        <w:t xml:space="preserve">. </w:t>
+      </w:r>
+      <w:r>
+        <w:rPr>
+          <w:lang w:eastAsia="en-GB"/>
+        </w:rPr>
+        <w:t>Implementation:</w:t>
       </w:r>
       <w:commentRangeEnd w:id="1"/>
-      <w:r>
-        <w:rPr>
-          <w:rStyle w:val="Komentraatsauce"/>
-        </w:rPr>
-        <w:commentReference w:id="1"/>
-      </w:r>
-    </w:p>
-    <w:p>
-      <w:pPr>
-        <w:pStyle w:val="Virsraksts3"/>
-        <w:rPr>
-          <w:lang w:eastAsia="en-GB"/>
-        </w:rPr>
-      </w:pPr>
-      <w:r>
-        <w:rPr>
-          <w:lang w:eastAsia="en-GB"/>
-        </w:rPr>
-        <w:t>d</w:t>
-      </w:r>
-      <w:commentRangeStart w:id="2"/>
-      <w:r>
-        <w:rPr>
-          <w:lang w:eastAsia="en-GB"/>
-        </w:rPr>
-        <w:t xml:space="preserve">. </w:t>
-      </w:r>
-      <w:r>
-        <w:rPr>
-          <w:lang w:eastAsia="en-GB"/>
-        </w:rPr>
-        <w:t>Implementation:</w:t>
-      </w:r>
-      <w:commentRangeEnd w:id="2"/>
       <w:r>
         <w:rPr>
           <w:rStyle w:val="Komentraatsauce"/>
           <w:rFonts w:asciiTheme="minorHAnsi" w:eastAsiaTheme="minorHAnsi" w:hAnsiTheme="minorHAnsi" w:cstheme="minorBidi"/>
           <w:color w:val="auto"/>
         </w:rPr>
-        <w:commentReference w:id="2"/>
+        <w:commentReference w:id="1"/>
       </w:r>
     </w:p>
     <w:p>
@@ -1789,10 +2052,10 @@
         </w:rPr>
         <w:lastRenderedPageBreak/>
         <w:drawing>
-          <wp:inline distT="0" distB="0" distL="0" distR="0" wp14:anchorId="778825E3" wp14:editId="7F385C8F">
-            <wp:extent cx="5943600" cy="2699385"/>
-            <wp:effectExtent l="0" t="0" r="0" b="5715"/>
-            <wp:docPr id="2" name="Attēls 2"/>
+          <wp:inline distT="0" distB="0" distL="0" distR="0" wp14:anchorId="5224636E" wp14:editId="3048E39B">
+            <wp:extent cx="5943600" cy="2830830"/>
+            <wp:effectExtent l="0" t="0" r="0" b="7620"/>
+            <wp:docPr id="5" name="Attēls 5"/>
             <wp:cNvGraphicFramePr>
               <a:graphicFrameLocks xmlns:a="http://schemas.openxmlformats.org/drawingml/2006/main" noChangeAspect="1"/>
             </wp:cNvGraphicFramePr>
@@ -1812,7 +2075,7 @@
                   <pic:spPr>
                     <a:xfrm>
                       <a:off x="0" y="0"/>
-                      <a:ext cx="5943600" cy="2699385"/>
+                      <a:ext cx="5943600" cy="2830830"/>
                     </a:xfrm>
                     <a:prstGeom prst="rect">
                       <a:avLst/>
@@ -1829,6 +2092,7 @@
       <w:pPr>
         <w:pStyle w:val="Parakstszemobjekta"/>
       </w:pPr>
+      <w:commentRangeStart w:id="2"/>
       <w:r>
         <w:t xml:space="preserve">Figure </w:t>
       </w:r>
@@ -1862,6 +2126,16 @@
         </w:rPr>
         <w:fldChar w:fldCharType="end"/>
       </w:r>
+      <w:commentRangeEnd w:id="2"/>
+      <w:r>
+        <w:rPr>
+          <w:rStyle w:val="Komentraatsauce"/>
+          <w:i w:val="0"/>
+          <w:iCs w:val="0"/>
+          <w:color w:val="auto"/>
+        </w:rPr>
+        <w:commentReference w:id="2"/>
+      </w:r>
     </w:p>
     <w:p/>
     <w:p>
@@ -1878,6 +2152,11 @@
       </w:r>
     </w:p>
     <w:p>
+      <w:pPr>
+        <w:rPr>
+          <w:rStyle w:val="Hipersaite"/>
+        </w:rPr>
+      </w:pPr>
       <w:hyperlink r:id="rId11" w:history="1">
         <w:r>
           <w:rPr>
@@ -1889,6 +2168,16 @@
     </w:p>
     <w:p>
       <w:hyperlink r:id="rId12" w:history="1">
+        <w:r>
+          <w:rPr>
+            <w:rStyle w:val="Hipersaite"/>
+          </w:rPr>
+          <w:t>https://en.m.wikipedia.org/wiki/First_normal_form</w:t>
+        </w:r>
+      </w:hyperlink>
+    </w:p>
+    <w:p>
+      <w:hyperlink r:id="rId13" w:history="1">
         <w:r>
           <w:rPr>
             <w:rStyle w:val="Hipersaite"/>
@@ -1917,7 +2206,7 @@
 
 <file path=word/comments.xml><?xml version="1.0" encoding="utf-8"?>
 <w:comments xmlns:wpc="http://schemas.microsoft.com/office/word/2010/wordprocessingCanvas" xmlns:cx="http://schemas.microsoft.com/office/drawing/2014/chartex" xmlns:cx1="http://schemas.microsoft.com/office/drawing/2015/9/8/chartex" xmlns:cx2="http://schemas.microsoft.com/office/drawing/2015/10/21/chartex" xmlns:cx3="http://schemas.microsoft.com/office/drawing/2016/5/9/chartex" xmlns:cx4="http://schemas.microsoft.com/office/drawing/2016/5/10/chartex" xmlns:cx5="http://schemas.microsoft.com/office/drawing/2016/5/11/chartex" xmlns:cx6="http://schemas.microsoft.com/office/drawing/2016/5/12/chartex" xmlns:cx7="http://schemas.microsoft.com/office/drawing/2016/5/13/chartex" xmlns:cx8="http://schemas.microsoft.com/office/drawing/2016/5/14/chartex" xmlns:mc="http://schemas.openxmlformats.org/markup-compatibility/2006" xmlns:aink="http://schemas.microsoft.com/office/drawing/2016/ink" xmlns:am3d="http://schemas.microsoft.com/office/drawing/2017/model3d" xmlns:o="urn:schemas-microsoft-com:office:office" xmlns:r="http://schemas.openxmlformats.org/officeDocument/2006/relationships" xmlns:m="http://schemas.openxmlformats.org/officeDocument/2006/math" xmlns:v="urn:schemas-microsoft-com:vml" xmlns:wp14="http://schemas.microsoft.com/office/word/2010/wordprocessingDrawing" xmlns:wp="http://schemas.openxmlformats.org/drawingml/2006/wordprocessingDrawing" xmlns:w10="urn:schemas-microsoft-com:office:word" xmlns:w="http://schemas.openxmlformats.org/wordprocessingml/2006/main" xmlns:w14="http://schemas.microsoft.com/office/word/2010/wordml" xmlns:w15="http://schemas.microsoft.com/office/word/2012/wordml" xmlns:w16cid="http://schemas.microsoft.com/office/word/2016/wordml/cid" xmlns:w16se="http://schemas.microsoft.com/office/word/2015/wordml/symex" xmlns:wpg="http://schemas.microsoft.com/office/word/2010/wordprocessingGroup" xmlns:wpi="http://schemas.microsoft.com/office/word/2010/wordprocessingInk" xmlns:wne="http://schemas.microsoft.com/office/word/2006/wordml" xmlns:wps="http://schemas.microsoft.com/office/word/2010/wordprocessingShape" mc:Ignorable="w14 w15 w16se w16cid wp14">
-  <w:comment w:id="1" w:author="Ralfs Zangis" w:date="2019-05-20T16:22:00Z" w:initials="RZ">
+  <w:comment w:id="1" w:author="Ralfs Zangis" w:date="2019-05-21T15:03:00Z" w:initials="RZ">
     <w:p>
       <w:pPr>
         <w:pStyle w:val="Komentrateksts"/>
@@ -1929,19 +2218,19 @@
         <w:annotationRef/>
       </w:r>
       <w:r>
-        <w:t xml:space="preserve">How its implemented, new </w:t>
+        <w:t xml:space="preserve">Change </w:t>
       </w:r>
       <w:proofErr w:type="spellStart"/>
       <w:r>
-        <w:t>db</w:t>
+        <w:t>sql</w:t>
       </w:r>
       <w:proofErr w:type="spellEnd"/>
       <w:r>
-        <w:t xml:space="preserve"> diagram (comments)</w:t>
+        <w:t xml:space="preserve"> script (remove librarian type)</w:t>
       </w:r>
     </w:p>
   </w:comment>
-  <w:comment w:id="2" w:author="Ralfs Zangis" w:date="2019-05-07T14:38:00Z" w:initials="RZ">
+  <w:comment w:id="2" w:author="Ralfs Zangis" w:date="2019-05-21T16:53:00Z" w:initials="RZ">
     <w:p>
       <w:pPr>
         <w:pStyle w:val="Komentrateksts"/>
@@ -1953,15 +2242,19 @@
         <w:annotationRef/>
       </w:r>
       <w:r>
-        <w:t xml:space="preserve">conversion from </w:t>
-      </w:r>
-      <w:proofErr w:type="spellStart"/>
-      <w:r>
-        <w:t>eer</w:t>
-      </w:r>
-      <w:proofErr w:type="spellEnd"/>
-      <w:r>
-        <w:t>?</w:t>
+        <w:t xml:space="preserve">I think everything should be up to </w:t>
+      </w:r>
+      <w:r>
+        <w:rPr>
+          <w:lang w:val="en-US"/>
+        </w:rPr>
+        <w:t>Boyce-Codd Normal Form</w:t>
+      </w:r>
+      <w:r>
+        <w:rPr>
+          <w:lang w:val="en-US"/>
+        </w:rPr>
+        <w:t>, but maybe material author needs its own table</w:t>
       </w:r>
     </w:p>
   </w:comment>
@@ -1970,15 +2263,15 @@
 
 <file path=word/commentsExtended.xml><?xml version="1.0" encoding="utf-8"?>
 <w15:commentsEx xmlns:wpc="http://schemas.microsoft.com/office/word/2010/wordprocessingCanvas" xmlns:cx="http://schemas.microsoft.com/office/drawing/2014/chartex" xmlns:cx1="http://schemas.microsoft.com/office/drawing/2015/9/8/chartex" xmlns:cx2="http://schemas.microsoft.com/office/drawing/2015/10/21/chartex" xmlns:cx3="http://schemas.microsoft.com/office/drawing/2016/5/9/chartex" xmlns:cx4="http://schemas.microsoft.com/office/drawing/2016/5/10/chartex" xmlns:cx5="http://schemas.microsoft.com/office/drawing/2016/5/11/chartex" xmlns:cx6="http://schemas.microsoft.com/office/drawing/2016/5/12/chartex" xmlns:cx7="http://schemas.microsoft.com/office/drawing/2016/5/13/chartex" xmlns:cx8="http://schemas.microsoft.com/office/drawing/2016/5/14/chartex" xmlns:mc="http://schemas.openxmlformats.org/markup-compatibility/2006" xmlns:aink="http://schemas.microsoft.com/office/drawing/2016/ink" xmlns:am3d="http://schemas.microsoft.com/office/drawing/2017/model3d" xmlns:o="urn:schemas-microsoft-com:office:office" xmlns:r="http://schemas.openxmlformats.org/officeDocument/2006/relationships" xmlns:m="http://schemas.openxmlformats.org/officeDocument/2006/math" xmlns:v="urn:schemas-microsoft-com:vml" xmlns:wp14="http://schemas.microsoft.com/office/word/2010/wordprocessingDrawing" xmlns:wp="http://schemas.openxmlformats.org/drawingml/2006/wordprocessingDrawing" xmlns:w10="urn:schemas-microsoft-com:office:word" xmlns:w="http://schemas.openxmlformats.org/wordprocessingml/2006/main" xmlns:w14="http://schemas.microsoft.com/office/word/2010/wordml" xmlns:w15="http://schemas.microsoft.com/office/word/2012/wordml" xmlns:w16cid="http://schemas.microsoft.com/office/word/2016/wordml/cid" xmlns:w16se="http://schemas.microsoft.com/office/word/2015/wordml/symex" xmlns:wpg="http://schemas.microsoft.com/office/word/2010/wordprocessingGroup" xmlns:wpi="http://schemas.microsoft.com/office/word/2010/wordprocessingInk" xmlns:wne="http://schemas.microsoft.com/office/word/2006/wordml" xmlns:wps="http://schemas.microsoft.com/office/word/2010/wordprocessingShape" mc:Ignorable="w14 w15 w16se w16cid wp14">
-  <w15:commentEx w15:paraId="26660697" w15:done="0"/>
-  <w15:commentEx w15:paraId="1D36060D" w15:done="0"/>
+  <w15:commentEx w15:paraId="51ECDC4A" w15:done="0"/>
+  <w15:commentEx w15:paraId="51CBE2EB" w15:done="0"/>
 </w15:commentsEx>
 </file>
 
 <file path=word/commentsIds.xml><?xml version="1.0" encoding="utf-8"?>
 <w16cid:commentsIds xmlns:wpc="http://schemas.microsoft.com/office/word/2010/wordprocessingCanvas" xmlns:cx="http://schemas.microsoft.com/office/drawing/2014/chartex" xmlns:cx1="http://schemas.microsoft.com/office/drawing/2015/9/8/chartex" xmlns:cx2="http://schemas.microsoft.com/office/drawing/2015/10/21/chartex" xmlns:cx3="http://schemas.microsoft.com/office/drawing/2016/5/9/chartex" xmlns:cx4="http://schemas.microsoft.com/office/drawing/2016/5/10/chartex" xmlns:cx5="http://schemas.microsoft.com/office/drawing/2016/5/11/chartex" xmlns:cx6="http://schemas.microsoft.com/office/drawing/2016/5/12/chartex" xmlns:cx7="http://schemas.microsoft.com/office/drawing/2016/5/13/chartex" xmlns:cx8="http://schemas.microsoft.com/office/drawing/2016/5/14/chartex" xmlns:mc="http://schemas.openxmlformats.org/markup-compatibility/2006" xmlns:aink="http://schemas.microsoft.com/office/drawing/2016/ink" xmlns:am3d="http://schemas.microsoft.com/office/drawing/2017/model3d" xmlns:o="urn:schemas-microsoft-com:office:office" xmlns:r="http://schemas.openxmlformats.org/officeDocument/2006/relationships" xmlns:m="http://schemas.openxmlformats.org/officeDocument/2006/math" xmlns:v="urn:schemas-microsoft-com:vml" xmlns:wp14="http://schemas.microsoft.com/office/word/2010/wordprocessingDrawing" xmlns:wp="http://schemas.openxmlformats.org/drawingml/2006/wordprocessingDrawing" xmlns:w10="urn:schemas-microsoft-com:office:word" xmlns:w="http://schemas.openxmlformats.org/wordprocessingml/2006/main" xmlns:w14="http://schemas.microsoft.com/office/word/2010/wordml" xmlns:w15="http://schemas.microsoft.com/office/word/2012/wordml" xmlns:w16cid="http://schemas.microsoft.com/office/word/2016/wordml/cid" xmlns:w16se="http://schemas.microsoft.com/office/word/2015/wordml/symex" xmlns:wpg="http://schemas.microsoft.com/office/word/2010/wordprocessingGroup" xmlns:wpi="http://schemas.microsoft.com/office/word/2010/wordprocessingInk" xmlns:wne="http://schemas.microsoft.com/office/word/2006/wordml" xmlns:wps="http://schemas.microsoft.com/office/word/2010/wordprocessingShape" mc:Ignorable="w14 w15 w16se w16cid wp14">
-  <w16cid:commentId w16cid:paraId="26660697" w16cid:durableId="208D52AF"/>
-  <w16cid:commentId w16cid:paraId="1D36060D" w16cid:durableId="207C16E0"/>
+  <w16cid:commentId w16cid:paraId="51ECDC4A" w16cid:durableId="208E91BF"/>
+  <w16cid:commentId w16cid:paraId="51CBE2EB" w16cid:durableId="208EAB70"/>
 </w16cid:commentsIds>
 </file>
 
@@ -2743,7 +3036,7 @@
         <w:ind w:left="720" w:hanging="360"/>
       </w:pPr>
     </w:lvl>
-    <w:lvl w:ilvl="1" w:tplc="08090019" w:tentative="1">
+    <w:lvl w:ilvl="1" w:tplc="08090019">
       <w:start w:val="1"/>
       <w:numFmt w:val="lowerLetter"/>
       <w:lvlText w:val="%2."/>
@@ -2962,6 +3255,146 @@
       <w:rPr>
         <w:rFonts w:ascii="Wingdings" w:hAnsi="Wingdings" w:hint="default"/>
         <w:sz w:val="20"/>
+      </w:rPr>
+    </w:lvl>
+  </w:abstractNum>
+  <w:abstractNum w:abstractNumId="9" w15:restartNumberingAfterBreak="0">
+    <w:nsid w:val="6F8B670A"/>
+    <w:multiLevelType w:val="hybridMultilevel"/>
+    <w:tmpl w:val="59B855C4"/>
+    <w:lvl w:ilvl="0" w:tplc="91284CD2">
+      <w:start w:val="1"/>
+      <w:numFmt w:val="bullet"/>
+      <w:lvlText w:val=""/>
+      <w:lvlJc w:val="left"/>
+      <w:pPr>
+        <w:tabs>
+          <w:tab w:val="num" w:pos="720"/>
+        </w:tabs>
+        <w:ind w:left="720" w:hanging="360"/>
+      </w:pPr>
+      <w:rPr>
+        <w:rFonts w:ascii="Wingdings" w:hAnsi="Wingdings" w:hint="default"/>
+      </w:rPr>
+    </w:lvl>
+    <w:lvl w:ilvl="1" w:tplc="80862044">
+      <w:start w:val="1"/>
+      <w:numFmt w:val="bullet"/>
+      <w:lvlText w:val=""/>
+      <w:lvlJc w:val="left"/>
+      <w:pPr>
+        <w:tabs>
+          <w:tab w:val="num" w:pos="1440"/>
+        </w:tabs>
+        <w:ind w:left="1440" w:hanging="360"/>
+      </w:pPr>
+      <w:rPr>
+        <w:rFonts w:ascii="Wingdings" w:hAnsi="Wingdings" w:hint="default"/>
+      </w:rPr>
+    </w:lvl>
+    <w:lvl w:ilvl="2" w:tplc="41BE77F2" w:tentative="1">
+      <w:start w:val="1"/>
+      <w:numFmt w:val="bullet"/>
+      <w:lvlText w:val=""/>
+      <w:lvlJc w:val="left"/>
+      <w:pPr>
+        <w:tabs>
+          <w:tab w:val="num" w:pos="2160"/>
+        </w:tabs>
+        <w:ind w:left="2160" w:hanging="360"/>
+      </w:pPr>
+      <w:rPr>
+        <w:rFonts w:ascii="Wingdings" w:hAnsi="Wingdings" w:hint="default"/>
+      </w:rPr>
+    </w:lvl>
+    <w:lvl w:ilvl="3" w:tplc="FF4CBFD2" w:tentative="1">
+      <w:start w:val="1"/>
+      <w:numFmt w:val="bullet"/>
+      <w:lvlText w:val=""/>
+      <w:lvlJc w:val="left"/>
+      <w:pPr>
+        <w:tabs>
+          <w:tab w:val="num" w:pos="2880"/>
+        </w:tabs>
+        <w:ind w:left="2880" w:hanging="360"/>
+      </w:pPr>
+      <w:rPr>
+        <w:rFonts w:ascii="Wingdings" w:hAnsi="Wingdings" w:hint="default"/>
+      </w:rPr>
+    </w:lvl>
+    <w:lvl w:ilvl="4" w:tplc="566E3F3A" w:tentative="1">
+      <w:start w:val="1"/>
+      <w:numFmt w:val="bullet"/>
+      <w:lvlText w:val=""/>
+      <w:lvlJc w:val="left"/>
+      <w:pPr>
+        <w:tabs>
+          <w:tab w:val="num" w:pos="3600"/>
+        </w:tabs>
+        <w:ind w:left="3600" w:hanging="360"/>
+      </w:pPr>
+      <w:rPr>
+        <w:rFonts w:ascii="Wingdings" w:hAnsi="Wingdings" w:hint="default"/>
+      </w:rPr>
+    </w:lvl>
+    <w:lvl w:ilvl="5" w:tplc="00BEFBD0" w:tentative="1">
+      <w:start w:val="1"/>
+      <w:numFmt w:val="bullet"/>
+      <w:lvlText w:val=""/>
+      <w:lvlJc w:val="left"/>
+      <w:pPr>
+        <w:tabs>
+          <w:tab w:val="num" w:pos="4320"/>
+        </w:tabs>
+        <w:ind w:left="4320" w:hanging="360"/>
+      </w:pPr>
+      <w:rPr>
+        <w:rFonts w:ascii="Wingdings" w:hAnsi="Wingdings" w:hint="default"/>
+      </w:rPr>
+    </w:lvl>
+    <w:lvl w:ilvl="6" w:tplc="E202FFA0" w:tentative="1">
+      <w:start w:val="1"/>
+      <w:numFmt w:val="bullet"/>
+      <w:lvlText w:val=""/>
+      <w:lvlJc w:val="left"/>
+      <w:pPr>
+        <w:tabs>
+          <w:tab w:val="num" w:pos="5040"/>
+        </w:tabs>
+        <w:ind w:left="5040" w:hanging="360"/>
+      </w:pPr>
+      <w:rPr>
+        <w:rFonts w:ascii="Wingdings" w:hAnsi="Wingdings" w:hint="default"/>
+      </w:rPr>
+    </w:lvl>
+    <w:lvl w:ilvl="7" w:tplc="3D5EB1C0" w:tentative="1">
+      <w:start w:val="1"/>
+      <w:numFmt w:val="bullet"/>
+      <w:lvlText w:val=""/>
+      <w:lvlJc w:val="left"/>
+      <w:pPr>
+        <w:tabs>
+          <w:tab w:val="num" w:pos="5760"/>
+        </w:tabs>
+        <w:ind w:left="5760" w:hanging="360"/>
+      </w:pPr>
+      <w:rPr>
+        <w:rFonts w:ascii="Wingdings" w:hAnsi="Wingdings" w:hint="default"/>
+      </w:rPr>
+    </w:lvl>
+    <w:lvl w:ilvl="8" w:tplc="8C56676A" w:tentative="1">
+      <w:start w:val="1"/>
+      <w:numFmt w:val="bullet"/>
+      <w:lvlText w:val=""/>
+      <w:lvlJc w:val="left"/>
+      <w:pPr>
+        <w:tabs>
+          <w:tab w:val="num" w:pos="6480"/>
+        </w:tabs>
+        <w:ind w:left="6480" w:hanging="360"/>
+      </w:pPr>
+      <w:rPr>
+        <w:rFonts w:ascii="Wingdings" w:hAnsi="Wingdings" w:hint="default"/>
       </w:rPr>
     </w:lvl>
   </w:abstractNum>
@@ -2991,6 +3424,9 @@
   </w:num>
   <w:num w:numId="9">
     <w:abstractNumId w:val="7"/>
+  </w:num>
+  <w:num w:numId="10">
+    <w:abstractNumId w:val="9"/>
   </w:num>
 </w:numbering>
 </file>
@@ -3469,7 +3905,6 @@
   <w:style w:type="character" w:default="1" w:styleId="Noklusjumarindkopasfonts">
     <w:name w:val="Default Paragraph Font"/>
     <w:uiPriority w:val="1"/>
-    <w:semiHidden/>
     <w:unhideWhenUsed/>
   </w:style>
   <w:style w:type="table" w:default="1" w:styleId="Parastatabula">
@@ -3627,7 +4062,6 @@
     <w:basedOn w:val="Parasts"/>
     <w:link w:val="KomentratekstsRakstz"/>
     <w:uiPriority w:val="99"/>
-    <w:semiHidden/>
     <w:unhideWhenUsed/>
     <w:rsid w:val="008C59A8"/>
     <w:pPr>
@@ -3643,7 +4077,6 @@
     <w:basedOn w:val="Noklusjumarindkopasfonts"/>
     <w:link w:val="Komentrateksts"/>
     <w:uiPriority w:val="99"/>
-    <w:semiHidden/>
     <w:rsid w:val="008C59A8"/>
     <w:rPr>
       <w:sz w:val="20"/>

</xml_diff>

<commit_message>
#17 should be up to date
changes after teachers request and database diagram is improved (variable types added)
</commit_message>
<xml_diff>
--- a/Documentation/Database diagram.docx
+++ b/Documentation/Database diagram.docx
@@ -266,10 +266,10 @@
           <w:noProof/>
         </w:rPr>
         <w:drawing>
-          <wp:inline distT="0" distB="0" distL="0" distR="0" wp14:anchorId="47A157B3" wp14:editId="677A405B">
-            <wp:extent cx="5943600" cy="2861945"/>
-            <wp:effectExtent l="0" t="0" r="0" b="0"/>
-            <wp:docPr id="6" name="Attēls 6"/>
+          <wp:inline distT="0" distB="0" distL="0" distR="0" wp14:anchorId="4975A65C" wp14:editId="365C4EBD">
+            <wp:extent cx="5943600" cy="2874010"/>
+            <wp:effectExtent l="0" t="0" r="0" b="2540"/>
+            <wp:docPr id="3" name="Attēls 3"/>
             <wp:cNvGraphicFramePr>
               <a:graphicFrameLocks xmlns:a="http://schemas.openxmlformats.org/drawingml/2006/main" noChangeAspect="1"/>
             </wp:cNvGraphicFramePr>
@@ -289,7 +289,7 @@
                   <pic:spPr>
                     <a:xfrm>
                       <a:off x="0" y="0"/>
-                      <a:ext cx="5943600" cy="2861945"/>
+                      <a:ext cx="5943600" cy="2874010"/>
                     </a:xfrm>
                     <a:prstGeom prst="rect">
                       <a:avLst/>
@@ -737,8 +737,8 @@
         </w:rPr>
         <w:lastRenderedPageBreak/>
         <w:drawing>
-          <wp:inline distT="0" distB="0" distL="0" distR="0" wp14:anchorId="4F4AC9C2" wp14:editId="3BD981DA">
-            <wp:extent cx="5943600" cy="3739515"/>
+          <wp:inline distT="0" distB="0" distL="0" distR="0" wp14:anchorId="2FFFD637" wp14:editId="07A0D5E3">
+            <wp:extent cx="5943600" cy="3780155"/>
             <wp:effectExtent l="0" t="0" r="0" b="0"/>
             <wp:docPr id="1" name="Attēls 1"/>
             <wp:cNvGraphicFramePr>
@@ -760,7 +760,7 @@
                   <pic:spPr>
                     <a:xfrm>
                       <a:off x="0" y="0"/>
-                      <a:ext cx="5943600" cy="3739515"/>
+                      <a:ext cx="5943600" cy="3780155"/>
                     </a:xfrm>
                     <a:prstGeom prst="rect">
                       <a:avLst/>
@@ -1922,7 +1922,6 @@
           <w:lang w:eastAsia="en-GB"/>
         </w:rPr>
       </w:pPr>
-      <w:commentRangeStart w:id="0"/>
       <w:r>
         <w:rPr>
           <w:lang w:eastAsia="en-GB"/>
@@ -1940,15 +1939,6 @@
           <w:lang w:eastAsia="en-GB"/>
         </w:rPr>
         <w:t>Implementation:</w:t>
-      </w:r>
-      <w:commentRangeEnd w:id="0"/>
-      <w:r>
-        <w:rPr>
-          <w:rStyle w:val="Komentraatsauce"/>
-          <w:rFonts w:asciiTheme="minorHAnsi" w:eastAsiaTheme="minorHAnsi" w:hAnsiTheme="minorHAnsi" w:cstheme="minorBidi"/>
-          <w:color w:val="auto"/>
-        </w:rPr>
-        <w:commentReference w:id="0"/>
       </w:r>
     </w:p>
     <w:p>
@@ -2050,10 +2040,10 @@
         </w:rPr>
         <w:lastRenderedPageBreak/>
         <w:drawing>
-          <wp:inline distT="0" distB="0" distL="0" distR="0" wp14:anchorId="0B3F7B7A" wp14:editId="666412DB">
-            <wp:extent cx="5943600" cy="2466975"/>
-            <wp:effectExtent l="0" t="0" r="0" b="9525"/>
-            <wp:docPr id="2" name="Attēls 2"/>
+          <wp:inline distT="0" distB="0" distL="0" distR="0" wp14:anchorId="06EB5B8A" wp14:editId="45D88C37">
+            <wp:extent cx="5943600" cy="1791335"/>
+            <wp:effectExtent l="0" t="0" r="0" b="0"/>
+            <wp:docPr id="4" name="Attēls 4"/>
             <wp:cNvGraphicFramePr>
               <a:graphicFrameLocks xmlns:a="http://schemas.openxmlformats.org/drawingml/2006/main" noChangeAspect="1"/>
             </wp:cNvGraphicFramePr>
@@ -2065,7 +2055,7 @@
                     <pic:cNvPicPr/>
                   </pic:nvPicPr>
                   <pic:blipFill>
-                    <a:blip r:embed="rId10"/>
+                    <a:blip r:embed="rId7"/>
                     <a:stretch>
                       <a:fillRect/>
                     </a:stretch>
@@ -2073,7 +2063,7 @@
                   <pic:spPr>
                     <a:xfrm>
                       <a:off x="0" y="0"/>
-                      <a:ext cx="5943600" cy="2466975"/>
+                      <a:ext cx="5943600" cy="1791335"/>
                     </a:xfrm>
                     <a:prstGeom prst="rect">
                       <a:avLst/>
@@ -2090,8 +2080,7 @@
       <w:pPr>
         <w:pStyle w:val="Parakstszemobjekta"/>
       </w:pPr>
-      <w:commentRangeStart w:id="1"/>
-      <w:commentRangeStart w:id="2"/>
+      <w:commentRangeStart w:id="0"/>
       <w:r>
         <w:t xml:space="preserve">Figure </w:t>
       </w:r>
@@ -2125,7 +2114,7 @@
         </w:rPr>
         <w:fldChar w:fldCharType="end"/>
       </w:r>
-      <w:commentRangeEnd w:id="1"/>
+      <w:commentRangeEnd w:id="0"/>
       <w:r>
         <w:rPr>
           <w:rStyle w:val="Komentraatsauce"/>
@@ -2133,22 +2122,12 @@
           <w:iCs w:val="0"/>
           <w:color w:val="auto"/>
         </w:rPr>
-        <w:commentReference w:id="1"/>
-      </w:r>
-      <w:commentRangeEnd w:id="2"/>
-      <w:r>
-        <w:rPr>
-          <w:rStyle w:val="Komentraatsauce"/>
-          <w:i w:val="0"/>
-          <w:iCs w:val="0"/>
-          <w:color w:val="auto"/>
-        </w:rPr>
-        <w:commentReference w:id="2"/>
-      </w:r>
-    </w:p>
-    <w:p>
-      <w:bookmarkStart w:id="3" w:name="_GoBack"/>
-      <w:bookmarkEnd w:id="3"/>
+        <w:commentReference w:id="0"/>
+      </w:r>
+    </w:p>
+    <w:p>
+      <w:bookmarkStart w:id="1" w:name="_GoBack"/>
+      <w:bookmarkEnd w:id="1"/>
     </w:p>
     <w:p>
       <w:pPr>
@@ -2218,7 +2197,7 @@
 
 <file path=word/comments.xml><?xml version="1.0" encoding="utf-8"?>
 <w:comments xmlns:wpc="http://schemas.microsoft.com/office/word/2010/wordprocessingCanvas" xmlns:cx="http://schemas.microsoft.com/office/drawing/2014/chartex" xmlns:cx1="http://schemas.microsoft.com/office/drawing/2015/9/8/chartex" xmlns:cx2="http://schemas.microsoft.com/office/drawing/2015/10/21/chartex" xmlns:cx3="http://schemas.microsoft.com/office/drawing/2016/5/9/chartex" xmlns:cx4="http://schemas.microsoft.com/office/drawing/2016/5/10/chartex" xmlns:cx5="http://schemas.microsoft.com/office/drawing/2016/5/11/chartex" xmlns:cx6="http://schemas.microsoft.com/office/drawing/2016/5/12/chartex" xmlns:cx7="http://schemas.microsoft.com/office/drawing/2016/5/13/chartex" xmlns:cx8="http://schemas.microsoft.com/office/drawing/2016/5/14/chartex" xmlns:mc="http://schemas.openxmlformats.org/markup-compatibility/2006" xmlns:aink="http://schemas.microsoft.com/office/drawing/2016/ink" xmlns:am3d="http://schemas.microsoft.com/office/drawing/2017/model3d" xmlns:o="urn:schemas-microsoft-com:office:office" xmlns:r="http://schemas.openxmlformats.org/officeDocument/2006/relationships" xmlns:m="http://schemas.openxmlformats.org/officeDocument/2006/math" xmlns:v="urn:schemas-microsoft-com:vml" xmlns:wp14="http://schemas.microsoft.com/office/word/2010/wordprocessingDrawing" xmlns:wp="http://schemas.openxmlformats.org/drawingml/2006/wordprocessingDrawing" xmlns:w10="urn:schemas-microsoft-com:office:word" xmlns:w="http://schemas.openxmlformats.org/wordprocessingml/2006/main" xmlns:w14="http://schemas.microsoft.com/office/word/2010/wordml" xmlns:w15="http://schemas.microsoft.com/office/word/2012/wordml" xmlns:w16cid="http://schemas.microsoft.com/office/word/2016/wordml/cid" xmlns:w16se="http://schemas.microsoft.com/office/word/2015/wordml/symex" xmlns:wpg="http://schemas.microsoft.com/office/word/2010/wordprocessingGroup" xmlns:wpi="http://schemas.microsoft.com/office/word/2010/wordprocessingInk" xmlns:wne="http://schemas.microsoft.com/office/word/2006/wordml" xmlns:wps="http://schemas.microsoft.com/office/word/2010/wordprocessingShape" mc:Ignorable="w14 w15 w16se w16cid wp14">
-  <w:comment w:id="0" w:author="Ralfs Zangis" w:date="2019-05-21T15:03:00Z" w:initials="RZ">
+  <w:comment w:id="0" w:author="Ralfs Zangis" w:date="2019-05-22T17:47:00Z" w:initials="RZ">
     <w:p>
       <w:pPr>
         <w:pStyle w:val="Komentrateksts"/>
@@ -2230,80 +2209,7 @@
         <w:annotationRef/>
       </w:r>
       <w:r>
-        <w:t xml:space="preserve">Change </w:t>
-      </w:r>
-      <w:proofErr w:type="spellStart"/>
-      <w:r>
-        <w:t>sql</w:t>
-      </w:r>
-      <w:proofErr w:type="spellEnd"/>
-      <w:r>
-        <w:t xml:space="preserve"> script (remove librarian type)</w:t>
-      </w:r>
-    </w:p>
-  </w:comment>
-  <w:comment w:id="1" w:author="Ralfs Zangis" w:date="2019-05-21T16:53:00Z" w:initials="RZ">
-    <w:p>
-      <w:pPr>
-        <w:pStyle w:val="Komentrateksts"/>
-      </w:pPr>
-      <w:r>
-        <w:rPr>
-          <w:rStyle w:val="Komentraatsauce"/>
-        </w:rPr>
-        <w:annotationRef/>
-      </w:r>
-      <w:r>
-        <w:t xml:space="preserve">I think everything should be up to </w:t>
-      </w:r>
-      <w:r>
-        <w:rPr>
-          <w:lang w:val="en-US"/>
-        </w:rPr>
-        <w:t>Boyce-Codd Normal Form</w:t>
-      </w:r>
-      <w:r>
-        <w:rPr>
-          <w:lang w:val="en-US"/>
-        </w:rPr>
-        <w:t>, but maybe material author needs its own table</w:t>
-      </w:r>
-    </w:p>
-  </w:comment>
-  <w:comment w:id="2" w:author="Ralfs Zangis" w:date="2019-05-21T23:07:00Z" w:initials="RZ">
-    <w:p>
-      <w:pPr>
-        <w:pStyle w:val="Komentrateksts"/>
-      </w:pPr>
-      <w:r>
-        <w:rPr>
-          <w:rStyle w:val="Komentraatsauce"/>
-        </w:rPr>
-        <w:annotationRef/>
-      </w:r>
-      <w:proofErr w:type="spellStart"/>
-      <w:r>
-        <w:t>Eer</w:t>
-      </w:r>
-      <w:proofErr w:type="spellEnd"/>
-      <w:r>
-        <w:t xml:space="preserve"> and </w:t>
-      </w:r>
-      <w:proofErr w:type="spellStart"/>
-      <w:r>
-        <w:t>er</w:t>
-      </w:r>
-      <w:proofErr w:type="spellEnd"/>
-      <w:r>
-        <w:t xml:space="preserve"> might need to be updated (notice table added)</w:t>
-      </w:r>
-    </w:p>
-    <w:p>
-      <w:pPr>
-        <w:pStyle w:val="Komentrateksts"/>
-      </w:pPr>
-      <w:r>
-        <w:t>Should we show variable types?</w:t>
+        <w:t>Author name maybe should be separated into first and last name or so</w:t>
       </w:r>
     </w:p>
   </w:comment>
@@ -2312,17 +2218,13 @@
 
 <file path=word/commentsExtended.xml><?xml version="1.0" encoding="utf-8"?>
 <w15:commentsEx xmlns:wpc="http://schemas.microsoft.com/office/word/2010/wordprocessingCanvas" xmlns:cx="http://schemas.microsoft.com/office/drawing/2014/chartex" xmlns:cx1="http://schemas.microsoft.com/office/drawing/2015/9/8/chartex" xmlns:cx2="http://schemas.microsoft.com/office/drawing/2015/10/21/chartex" xmlns:cx3="http://schemas.microsoft.com/office/drawing/2016/5/9/chartex" xmlns:cx4="http://schemas.microsoft.com/office/drawing/2016/5/10/chartex" xmlns:cx5="http://schemas.microsoft.com/office/drawing/2016/5/11/chartex" xmlns:cx6="http://schemas.microsoft.com/office/drawing/2016/5/12/chartex" xmlns:cx7="http://schemas.microsoft.com/office/drawing/2016/5/13/chartex" xmlns:cx8="http://schemas.microsoft.com/office/drawing/2016/5/14/chartex" xmlns:mc="http://schemas.openxmlformats.org/markup-compatibility/2006" xmlns:aink="http://schemas.microsoft.com/office/drawing/2016/ink" xmlns:am3d="http://schemas.microsoft.com/office/drawing/2017/model3d" xmlns:o="urn:schemas-microsoft-com:office:office" xmlns:r="http://schemas.openxmlformats.org/officeDocument/2006/relationships" xmlns:m="http://schemas.openxmlformats.org/officeDocument/2006/math" xmlns:v="urn:schemas-microsoft-com:vml" xmlns:wp14="http://schemas.microsoft.com/office/word/2010/wordprocessingDrawing" xmlns:wp="http://schemas.openxmlformats.org/drawingml/2006/wordprocessingDrawing" xmlns:w10="urn:schemas-microsoft-com:office:word" xmlns:w="http://schemas.openxmlformats.org/wordprocessingml/2006/main" xmlns:w14="http://schemas.microsoft.com/office/word/2010/wordml" xmlns:w15="http://schemas.microsoft.com/office/word/2012/wordml" xmlns:w16cid="http://schemas.microsoft.com/office/word/2016/wordml/cid" xmlns:w16se="http://schemas.microsoft.com/office/word/2015/wordml/symex" xmlns:wpg="http://schemas.microsoft.com/office/word/2010/wordprocessingGroup" xmlns:wpi="http://schemas.microsoft.com/office/word/2010/wordprocessingInk" xmlns:wne="http://schemas.microsoft.com/office/word/2006/wordml" xmlns:wps="http://schemas.microsoft.com/office/word/2010/wordprocessingShape" mc:Ignorable="w14 w15 w16se w16cid wp14">
-  <w15:commentEx w15:paraId="51ECDC4A" w15:done="0"/>
-  <w15:commentEx w15:paraId="51CBE2EB" w15:done="0"/>
-  <w15:commentEx w15:paraId="77D16620" w15:done="0"/>
+  <w15:commentEx w15:paraId="1BFAFFCA" w15:done="0"/>
 </w15:commentsEx>
 </file>
 
 <file path=word/commentsIds.xml><?xml version="1.0" encoding="utf-8"?>
 <w16cid:commentsIds xmlns:wpc="http://schemas.microsoft.com/office/word/2010/wordprocessingCanvas" xmlns:cx="http://schemas.microsoft.com/office/drawing/2014/chartex" xmlns:cx1="http://schemas.microsoft.com/office/drawing/2015/9/8/chartex" xmlns:cx2="http://schemas.microsoft.com/office/drawing/2015/10/21/chartex" xmlns:cx3="http://schemas.microsoft.com/office/drawing/2016/5/9/chartex" xmlns:cx4="http://schemas.microsoft.com/office/drawing/2016/5/10/chartex" xmlns:cx5="http://schemas.microsoft.com/office/drawing/2016/5/11/chartex" xmlns:cx6="http://schemas.microsoft.com/office/drawing/2016/5/12/chartex" xmlns:cx7="http://schemas.microsoft.com/office/drawing/2016/5/13/chartex" xmlns:cx8="http://schemas.microsoft.com/office/drawing/2016/5/14/chartex" xmlns:mc="http://schemas.openxmlformats.org/markup-compatibility/2006" xmlns:aink="http://schemas.microsoft.com/office/drawing/2016/ink" xmlns:am3d="http://schemas.microsoft.com/office/drawing/2017/model3d" xmlns:o="urn:schemas-microsoft-com:office:office" xmlns:r="http://schemas.openxmlformats.org/officeDocument/2006/relationships" xmlns:m="http://schemas.openxmlformats.org/officeDocument/2006/math" xmlns:v="urn:schemas-microsoft-com:vml" xmlns:wp14="http://schemas.microsoft.com/office/word/2010/wordprocessingDrawing" xmlns:wp="http://schemas.openxmlformats.org/drawingml/2006/wordprocessingDrawing" xmlns:w10="urn:schemas-microsoft-com:office:word" xmlns:w="http://schemas.openxmlformats.org/wordprocessingml/2006/main" xmlns:w14="http://schemas.microsoft.com/office/word/2010/wordml" xmlns:w15="http://schemas.microsoft.com/office/word/2012/wordml" xmlns:w16cid="http://schemas.microsoft.com/office/word/2016/wordml/cid" xmlns:w16se="http://schemas.microsoft.com/office/word/2015/wordml/symex" xmlns:wpg="http://schemas.microsoft.com/office/word/2010/wordprocessingGroup" xmlns:wpi="http://schemas.microsoft.com/office/word/2010/wordprocessingInk" xmlns:wne="http://schemas.microsoft.com/office/word/2006/wordml" xmlns:wps="http://schemas.microsoft.com/office/word/2010/wordprocessingShape" mc:Ignorable="w14 w15 w16se w16cid wp14">
-  <w16cid:commentId w16cid:paraId="51ECDC4A" w16cid:durableId="208E91BF"/>
-  <w16cid:commentId w16cid:paraId="51CBE2EB" w16cid:durableId="208EAB70"/>
-  <w16cid:commentId w16cid:paraId="77D16620" w16cid:durableId="208F0315"/>
+  <w16cid:commentId w16cid:paraId="1BFAFFCA" w16cid:durableId="2090099E"/>
 </w16cid:commentsIds>
 </file>
 

</xml_diff>